<commit_message>
Relatorio com o II feito
</commit_message>
<xml_diff>
--- a/relatorio I e II.docx
+++ b/relatorio I e II.docx
@@ -1,10 +1,10 @@
 
 <file path=word/document.xml><?xml version="1.0" encoding="utf-8"?>
-<w:document xmlns:wpc="http://schemas.microsoft.com/office/word/2010/wordprocessingCanvas" xmlns:cx="http://schemas.microsoft.com/office/drawing/2014/chartex" xmlns:cx1="http://schemas.microsoft.com/office/drawing/2015/9/8/chartex" xmlns:mc="http://schemas.openxmlformats.org/markup-compatibility/2006" xmlns:o="urn:schemas-microsoft-com:office:office" xmlns:r="http://schemas.openxmlformats.org/officeDocument/2006/relationships" xmlns:m="http://schemas.openxmlformats.org/officeDocument/2006/math" xmlns:v="urn:schemas-microsoft-com:vml" xmlns:wp14="http://schemas.microsoft.com/office/word/2010/wordprocessingDrawing" xmlns:wp="http://schemas.openxmlformats.org/drawingml/2006/wordprocessingDrawing" xmlns:w10="urn:schemas-microsoft-com:office:word" xmlns:w="http://schemas.openxmlformats.org/wordprocessingml/2006/main" xmlns:w14="http://schemas.microsoft.com/office/word/2010/wordml" xmlns:w15="http://schemas.microsoft.com/office/word/2012/wordml" xmlns:w16se="http://schemas.microsoft.com/office/word/2015/wordml/symex" xmlns:wpg="http://schemas.microsoft.com/office/word/2010/wordprocessingGroup" xmlns:wpi="http://schemas.microsoft.com/office/word/2010/wordprocessingInk" xmlns:wne="http://schemas.microsoft.com/office/word/2006/wordml" xmlns:wps="http://schemas.microsoft.com/office/word/2010/wordprocessingShape" mc:Ignorable="w14 w15 w16se wp14">
+<w:document xmlns:wpc="http://schemas.microsoft.com/office/word/2010/wordprocessingCanvas" xmlns:cx="http://schemas.microsoft.com/office/drawing/2014/chartex" xmlns:cx1="http://schemas.microsoft.com/office/drawing/2015/9/8/chartex" xmlns:cx2="http://schemas.microsoft.com/office/drawing/2015/10/21/chartex" xmlns:cx3="http://schemas.microsoft.com/office/drawing/2016/5/9/chartex" xmlns:cx4="http://schemas.microsoft.com/office/drawing/2016/5/10/chartex" xmlns:cx5="http://schemas.microsoft.com/office/drawing/2016/5/11/chartex" xmlns:cx6="http://schemas.microsoft.com/office/drawing/2016/5/12/chartex" xmlns:cx7="http://schemas.microsoft.com/office/drawing/2016/5/13/chartex" xmlns:cx8="http://schemas.microsoft.com/office/drawing/2016/5/14/chartex" xmlns:mc="http://schemas.openxmlformats.org/markup-compatibility/2006" xmlns:aink="http://schemas.microsoft.com/office/drawing/2016/ink" xmlns:am3d="http://schemas.microsoft.com/office/drawing/2017/model3d" xmlns:o="urn:schemas-microsoft-com:office:office" xmlns:r="http://schemas.openxmlformats.org/officeDocument/2006/relationships" xmlns:m="http://schemas.openxmlformats.org/officeDocument/2006/math" xmlns:v="urn:schemas-microsoft-com:vml" xmlns:wp14="http://schemas.microsoft.com/office/word/2010/wordprocessingDrawing" xmlns:wp="http://schemas.openxmlformats.org/drawingml/2006/wordprocessingDrawing" xmlns:w10="urn:schemas-microsoft-com:office:word" xmlns:w="http://schemas.openxmlformats.org/wordprocessingml/2006/main" xmlns:w14="http://schemas.microsoft.com/office/word/2010/wordml" xmlns:w15="http://schemas.microsoft.com/office/word/2012/wordml" xmlns:w16cex="http://schemas.microsoft.com/office/word/2018/wordml/cex" xmlns:w16cid="http://schemas.microsoft.com/office/word/2016/wordml/cid" xmlns:w16="http://schemas.microsoft.com/office/word/2018/wordml" xmlns:w16sdtdh="http://schemas.microsoft.com/office/word/2020/wordml/sdtdatahash" xmlns:w16se="http://schemas.microsoft.com/office/word/2015/wordml/symex" xmlns:wpg="http://schemas.microsoft.com/office/word/2010/wordprocessingGroup" xmlns:wpi="http://schemas.microsoft.com/office/word/2010/wordprocessingInk" xmlns:wne="http://schemas.microsoft.com/office/word/2006/wordml" xmlns:wps="http://schemas.microsoft.com/office/word/2010/wordprocessingShape" mc:Ignorable="w14 w15 w16se w16cid w16 w16cex w16sdtdh wp14">
   <w:body>
     <w:p>
       <w:pPr>
-        <w:pStyle w:val="Heading1"/>
+        <w:pStyle w:val="Ttulo1"/>
       </w:pPr>
       <w:r>
         <w:t>I – Tarefas Excel</w:t>
@@ -23,7 +23,7 @@
     </w:p>
     <w:p>
       <w:pPr>
-        <w:pStyle w:val="Heading2"/>
+        <w:pStyle w:val="Ttulo2"/>
       </w:pPr>
       <w:r>
         <w:t>1</w:t>
@@ -70,7 +70,7 @@
           <w:lang w:eastAsia="pt-PT"/>
         </w:rPr>
         <w:drawing>
-          <wp:anchor distT="0" distB="0" distL="114300" distR="114300" simplePos="0" relativeHeight="251659264" behindDoc="0" locked="1" layoutInCell="1" allowOverlap="1">
+          <wp:anchor distT="0" distB="0" distL="114300" distR="114300" simplePos="0" relativeHeight="251659264" behindDoc="0" locked="1" layoutInCell="1" allowOverlap="1" wp14:anchorId="160F7686" wp14:editId="6A42B896">
             <wp:simplePos x="0" y="0"/>
             <wp:positionH relativeFrom="margin">
               <wp:align>left</wp:align>
@@ -131,7 +131,7 @@
     </w:p>
     <w:p>
       <w:pPr>
-        <w:pStyle w:val="Heading2"/>
+        <w:pStyle w:val="Ttulo2"/>
       </w:pPr>
       <w:r>
         <w:t>2</w:t>
@@ -140,42 +140,29 @@
     <w:p>
       <w:r>
         <w:tab/>
-        <w:t>[descrição da tarefa]</w:t>
+      </w:r>
+      <w:r>
+        <w:t>Para Realizar a tarefa 2 que consistia em substituir os valores omissos por NA utilizamos uma função IF com o valor lógico IS_BLANK tendo considerado o método mais eficaz</w:t>
       </w:r>
     </w:p>
     <w:p>
       <w:r>
         <w:tab/>
-        <w:t>[</w:t>
-      </w:r>
-      <w:proofErr w:type="spellStart"/>
-      <w:r>
-        <w:t>etc</w:t>
-      </w:r>
-      <w:proofErr w:type="spellEnd"/>
-      <w:r>
-        <w:t>]</w:t>
+        <w:t>[etc]</w:t>
       </w:r>
     </w:p>
     <w:p>
       <w:pPr>
-        <w:pStyle w:val="Heading1"/>
+        <w:pStyle w:val="Ttulo1"/>
       </w:pPr>
       <w:r>
-        <w:t xml:space="preserve">II – Tarefas </w:t>
-      </w:r>
-      <w:proofErr w:type="spellStart"/>
-      <w:r>
-        <w:t>Jamovi</w:t>
-      </w:r>
-      <w:proofErr w:type="spellEnd"/>
+        <w:t>II – Tarefas Jamovi</w:t>
+      </w:r>
     </w:p>
     <w:p>
       <w:r>
         <w:tab/>
       </w:r>
-      <w:bookmarkStart w:id="0" w:name="_GoBack"/>
-      <w:bookmarkEnd w:id="0"/>
       <w:r>
         <w:rPr>
           <w:highlight w:val="yellow"/>
@@ -194,7 +181,7 @@
 </file>
 
 <file path=word/styles.xml><?xml version="1.0" encoding="utf-8"?>
-<w:styles xmlns:mc="http://schemas.openxmlformats.org/markup-compatibility/2006" xmlns:r="http://schemas.openxmlformats.org/officeDocument/2006/relationships" xmlns:w="http://schemas.openxmlformats.org/wordprocessingml/2006/main" xmlns:w14="http://schemas.microsoft.com/office/word/2010/wordml" xmlns:w15="http://schemas.microsoft.com/office/word/2012/wordml" xmlns:w16se="http://schemas.microsoft.com/office/word/2015/wordml/symex" mc:Ignorable="w14 w15 w16se">
+<w:styles xmlns:mc="http://schemas.openxmlformats.org/markup-compatibility/2006" xmlns:r="http://schemas.openxmlformats.org/officeDocument/2006/relationships" xmlns:w="http://schemas.openxmlformats.org/wordprocessingml/2006/main" xmlns:w14="http://schemas.microsoft.com/office/word/2010/wordml" xmlns:w15="http://schemas.microsoft.com/office/word/2012/wordml" xmlns:w16cex="http://schemas.microsoft.com/office/word/2018/wordml/cex" xmlns:w16cid="http://schemas.microsoft.com/office/word/2016/wordml/cid" xmlns:w16="http://schemas.microsoft.com/office/word/2018/wordml" xmlns:w16sdtdh="http://schemas.microsoft.com/office/word/2020/wordml/sdtdatahash" xmlns:w16se="http://schemas.microsoft.com/office/word/2015/wordml/symex" mc:Ignorable="w14 w15 w16se w16cid w16 w16cex w16sdtdh">
   <w:docDefaults>
     <w:rPrDefault>
       <w:rPr>
@@ -211,7 +198,7 @@
       </w:pPr>
     </w:pPrDefault>
   </w:docDefaults>
-  <w:latentStyles w:defLockedState="0" w:defUIPriority="99" w:defSemiHidden="0" w:defUnhideWhenUsed="0" w:defQFormat="0" w:count="371">
+  <w:latentStyles w:defLockedState="0" w:defUIPriority="99" w:defSemiHidden="0" w:defUnhideWhenUsed="0" w:defQFormat="0" w:count="376">
     <w:lsdException w:name="Normal" w:uiPriority="4" w:qFormat="1"/>
     <w:lsdException w:name="heading 1" w:uiPriority="10" w:qFormat="1"/>
     <w:lsdException w:name="heading 2" w:semiHidden="1" w:uiPriority="10" w:unhideWhenUsed="1" w:qFormat="1"/>
@@ -317,7 +304,6 @@
     <w:lsdException w:name="HTML Sample" w:semiHidden="1" w:unhideWhenUsed="1"/>
     <w:lsdException w:name="HTML Typewriter" w:semiHidden="1" w:unhideWhenUsed="1"/>
     <w:lsdException w:name="HTML Variable" w:semiHidden="1" w:unhideWhenUsed="1"/>
-    <w:lsdException w:name="Normal Table" w:semiHidden="1" w:unhideWhenUsed="1"/>
     <w:lsdException w:name="annotation subject" w:semiHidden="1" w:unhideWhenUsed="1"/>
     <w:lsdException w:name="No List" w:semiHidden="1" w:unhideWhenUsed="1"/>
     <w:lsdException w:name="Outline List 1" w:semiHidden="1" w:unhideWhenUsed="1"/>
@@ -360,11 +346,8 @@
     <w:lsdException w:name="Table Contemporary" w:semiHidden="1" w:unhideWhenUsed="1"/>
     <w:lsdException w:name="Table Elegant" w:semiHidden="1" w:unhideWhenUsed="1"/>
     <w:lsdException w:name="Table Professional" w:semiHidden="1" w:unhideWhenUsed="1"/>
-    <w:lsdException w:name="Table Subtle 1" w:semiHidden="1" w:unhideWhenUsed="1"/>
     <w:lsdException w:name="Table Subtle 2" w:semiHidden="1" w:unhideWhenUsed="1"/>
     <w:lsdException w:name="Table Web 1" w:semiHidden="1" w:unhideWhenUsed="1"/>
-    <w:lsdException w:name="Table Web 2" w:semiHidden="1" w:unhideWhenUsed="1"/>
-    <w:lsdException w:name="Table Web 3" w:semiHidden="1" w:unhideWhenUsed="1"/>
     <w:lsdException w:name="Balloon Text" w:semiHidden="1" w:unhideWhenUsed="1"/>
     <w:lsdException w:name="Table Grid" w:uiPriority="39"/>
     <w:lsdException w:name="Table Theme" w:semiHidden="1" w:unhideWhenUsed="1"/>
@@ -583,6 +566,11 @@
     <w:lsdException w:name="List Table 5 Dark Accent 6" w:uiPriority="50"/>
     <w:lsdException w:name="List Table 6 Colorful Accent 6" w:uiPriority="51"/>
     <w:lsdException w:name="List Table 7 Colorful Accent 6" w:uiPriority="52"/>
+    <w:lsdException w:name="Mention" w:semiHidden="1" w:unhideWhenUsed="1"/>
+    <w:lsdException w:name="Smart Hyperlink" w:semiHidden="1" w:unhideWhenUsed="1"/>
+    <w:lsdException w:name="Hashtag" w:semiHidden="1" w:unhideWhenUsed="1"/>
+    <w:lsdException w:name="Unresolved Mention" w:semiHidden="1" w:unhideWhenUsed="1"/>
+    <w:lsdException w:name="Smart Link" w:semiHidden="1" w:unhideWhenUsed="1"/>
   </w:latentStyles>
   <w:style w:type="paragraph" w:default="1" w:styleId="Normal">
     <w:name w:val="Normal"/>
@@ -590,11 +578,11 @@
     <w:qFormat/>
     <w:rsid w:val="005C1972"/>
   </w:style>
-  <w:style w:type="paragraph" w:styleId="Heading1">
+  <w:style w:type="paragraph" w:styleId="Ttulo1">
     <w:name w:val="heading 1"/>
     <w:basedOn w:val="Normal"/>
     <w:next w:val="Normal"/>
-    <w:link w:val="Heading1Char"/>
+    <w:link w:val="Ttulo1Carter"/>
     <w:uiPriority w:val="10"/>
     <w:qFormat/>
     <w:rsid w:val="005C1972"/>
@@ -611,11 +599,11 @@
       <w:szCs w:val="32"/>
     </w:rPr>
   </w:style>
-  <w:style w:type="paragraph" w:styleId="Heading2">
+  <w:style w:type="paragraph" w:styleId="Ttulo2">
     <w:name w:val="heading 2"/>
     <w:basedOn w:val="Normal"/>
     <w:next w:val="Normal"/>
-    <w:link w:val="Heading2Char"/>
+    <w:link w:val="Ttulo2Carter"/>
     <w:uiPriority w:val="10"/>
     <w:unhideWhenUsed/>
     <w:qFormat/>
@@ -633,11 +621,11 @@
       <w:szCs w:val="26"/>
     </w:rPr>
   </w:style>
-  <w:style w:type="paragraph" w:styleId="Heading3">
+  <w:style w:type="paragraph" w:styleId="Ttulo3">
     <w:name w:val="heading 3"/>
     <w:basedOn w:val="Normal"/>
     <w:next w:val="Normal"/>
-    <w:link w:val="Heading3Char"/>
+    <w:link w:val="Ttulo3Carter"/>
     <w:uiPriority w:val="10"/>
     <w:semiHidden/>
     <w:unhideWhenUsed/>
@@ -654,13 +642,13 @@
       <w:color w:val="1F4D78" w:themeColor="accent1" w:themeShade="7F"/>
     </w:rPr>
   </w:style>
-  <w:style w:type="character" w:default="1" w:styleId="DefaultParagraphFont">
+  <w:style w:type="character" w:default="1" w:styleId="Tipodeletrapredefinidodopargrafo">
     <w:name w:val="Default Paragraph Font"/>
     <w:uiPriority w:val="1"/>
     <w:semiHidden/>
     <w:unhideWhenUsed/>
   </w:style>
-  <w:style w:type="table" w:default="1" w:styleId="TableNormal">
+  <w:style w:type="table" w:default="1" w:styleId="Tabelanormal">
     <w:name w:val="Normal Table"/>
     <w:uiPriority w:val="99"/>
     <w:semiHidden/>
@@ -675,16 +663,16 @@
       </w:tblCellMar>
     </w:tblPr>
   </w:style>
-  <w:style w:type="numbering" w:default="1" w:styleId="NoList">
+  <w:style w:type="numbering" w:default="1" w:styleId="Semlista">
     <w:name w:val="No List"/>
     <w:uiPriority w:val="99"/>
     <w:semiHidden/>
     <w:unhideWhenUsed/>
   </w:style>
-  <w:style w:type="character" w:customStyle="1" w:styleId="Heading2Char">
-    <w:name w:val="Heading 2 Char"/>
-    <w:basedOn w:val="DefaultParagraphFont"/>
-    <w:link w:val="Heading2"/>
+  <w:style w:type="character" w:customStyle="1" w:styleId="Ttulo2Carter">
+    <w:name w:val="Título 2 Caráter"/>
+    <w:basedOn w:val="Tipodeletrapredefinidodopargrafo"/>
+    <w:link w:val="Ttulo2"/>
     <w:uiPriority w:val="10"/>
     <w:rsid w:val="005C1972"/>
     <w:rPr>
@@ -694,10 +682,10 @@
       <w:szCs w:val="26"/>
     </w:rPr>
   </w:style>
-  <w:style w:type="character" w:customStyle="1" w:styleId="Heading3Char">
-    <w:name w:val="Heading 3 Char"/>
-    <w:basedOn w:val="DefaultParagraphFont"/>
-    <w:link w:val="Heading3"/>
+  <w:style w:type="character" w:customStyle="1" w:styleId="Ttulo3Carter">
+    <w:name w:val="Título 3 Caráter"/>
+    <w:basedOn w:val="Tipodeletrapredefinidodopargrafo"/>
+    <w:link w:val="Ttulo3"/>
     <w:uiPriority w:val="10"/>
     <w:semiHidden/>
     <w:rsid w:val="006D356C"/>
@@ -717,7 +705,7 @@
   </w:style>
   <w:style w:type="character" w:customStyle="1" w:styleId="FilosofiaChar">
     <w:name w:val="Filosofia Char"/>
-    <w:basedOn w:val="DefaultParagraphFont"/>
+    <w:basedOn w:val="Tipodeletrapredefinidodopargrafo"/>
     <w:link w:val="Filosofia"/>
     <w:rsid w:val="005C1972"/>
   </w:style>
@@ -790,10 +778,10 @@
     <w:uiPriority w:val="3"/>
     <w:rsid w:val="005C1972"/>
   </w:style>
-  <w:style w:type="paragraph" w:styleId="FootnoteText">
+  <w:style w:type="paragraph" w:styleId="Textodenotaderodap">
     <w:name w:val="footnote text"/>
     <w:basedOn w:val="Normal"/>
-    <w:link w:val="FootnoteTextChar"/>
+    <w:link w:val="TextodenotaderodapCarter"/>
     <w:uiPriority w:val="99"/>
     <w:semiHidden/>
     <w:unhideWhenUsed/>
@@ -806,10 +794,10 @@
       <w:szCs w:val="20"/>
     </w:rPr>
   </w:style>
-  <w:style w:type="character" w:customStyle="1" w:styleId="FootnoteTextChar">
-    <w:name w:val="Footnote Text Char"/>
-    <w:basedOn w:val="DefaultParagraphFont"/>
-    <w:link w:val="FootnoteText"/>
+  <w:style w:type="character" w:customStyle="1" w:styleId="TextodenotaderodapCarter">
+    <w:name w:val="Texto de nota de rodapé Caráter"/>
+    <w:basedOn w:val="Tipodeletrapredefinidodopargrafo"/>
+    <w:link w:val="Textodenotaderodap"/>
     <w:uiPriority w:val="99"/>
     <w:semiHidden/>
     <w:rsid w:val="006D356C"/>
@@ -818,9 +806,9 @@
       <w:szCs w:val="20"/>
     </w:rPr>
   </w:style>
-  <w:style w:type="character" w:styleId="FootnoteReference">
+  <w:style w:type="character" w:styleId="Refdenotaderodap">
     <w:name w:val="footnote reference"/>
-    <w:basedOn w:val="DefaultParagraphFont"/>
+    <w:basedOn w:val="Tipodeletrapredefinidodopargrafo"/>
     <w:uiPriority w:val="99"/>
     <w:semiHidden/>
     <w:unhideWhenUsed/>
@@ -829,9 +817,9 @@
       <w:vertAlign w:val="superscript"/>
     </w:rPr>
   </w:style>
-  <w:style w:type="character" w:styleId="Hyperlink">
+  <w:style w:type="character" w:styleId="Hiperligao">
     <w:name w:val="Hyperlink"/>
-    <w:basedOn w:val="DefaultParagraphFont"/>
+    <w:basedOn w:val="Tipodeletrapredefinidodopargrafo"/>
     <w:uiPriority w:val="99"/>
     <w:unhideWhenUsed/>
     <w:rsid w:val="005C1972"/>
@@ -840,10 +828,10 @@
       <w:u w:val="single"/>
     </w:rPr>
   </w:style>
-  <w:style w:type="character" w:customStyle="1" w:styleId="Heading1Char">
-    <w:name w:val="Heading 1 Char"/>
-    <w:basedOn w:val="DefaultParagraphFont"/>
-    <w:link w:val="Heading1"/>
+  <w:style w:type="character" w:customStyle="1" w:styleId="Ttulo1Carter">
+    <w:name w:val="Título 1 Caráter"/>
+    <w:basedOn w:val="Tipodeletrapredefinidodopargrafo"/>
+    <w:link w:val="Ttulo1"/>
     <w:uiPriority w:val="10"/>
     <w:rsid w:val="005C1972"/>
     <w:rPr>
@@ -853,11 +841,11 @@
       <w:szCs w:val="32"/>
     </w:rPr>
   </w:style>
-  <w:style w:type="paragraph" w:styleId="Title">
+  <w:style w:type="paragraph" w:styleId="Ttulo">
     <w:name w:val="Title"/>
     <w:basedOn w:val="Normal"/>
     <w:next w:val="Normal"/>
-    <w:link w:val="TitleChar"/>
+    <w:link w:val="TtuloCarter"/>
     <w:uiPriority w:val="11"/>
     <w:qFormat/>
     <w:rsid w:val="005C1972"/>
@@ -873,10 +861,10 @@
       <w:szCs w:val="56"/>
     </w:rPr>
   </w:style>
-  <w:style w:type="character" w:customStyle="1" w:styleId="TitleChar">
-    <w:name w:val="Title Char"/>
-    <w:basedOn w:val="DefaultParagraphFont"/>
-    <w:link w:val="Title"/>
+  <w:style w:type="character" w:customStyle="1" w:styleId="TtuloCarter">
+    <w:name w:val="Título Caráter"/>
+    <w:basedOn w:val="Tipodeletrapredefinidodopargrafo"/>
+    <w:link w:val="Ttulo"/>
     <w:uiPriority w:val="11"/>
     <w:rsid w:val="005C1972"/>
     <w:rPr>

</xml_diff>

<commit_message>
relatorio I e II melhor organizado
</commit_message>
<xml_diff>
--- a/relatorio I e II.docx
+++ b/relatorio I e II.docx
@@ -1,10 +1,10 @@
 
 <file path=word/document.xml><?xml version="1.0" encoding="utf-8"?>
-<w:document xmlns:wpc="http://schemas.microsoft.com/office/word/2010/wordprocessingCanvas" xmlns:cx="http://schemas.microsoft.com/office/drawing/2014/chartex" xmlns:cx1="http://schemas.microsoft.com/office/drawing/2015/9/8/chartex" xmlns:cx2="http://schemas.microsoft.com/office/drawing/2015/10/21/chartex" xmlns:cx3="http://schemas.microsoft.com/office/drawing/2016/5/9/chartex" xmlns:cx4="http://schemas.microsoft.com/office/drawing/2016/5/10/chartex" xmlns:cx5="http://schemas.microsoft.com/office/drawing/2016/5/11/chartex" xmlns:cx6="http://schemas.microsoft.com/office/drawing/2016/5/12/chartex" xmlns:cx7="http://schemas.microsoft.com/office/drawing/2016/5/13/chartex" xmlns:cx8="http://schemas.microsoft.com/office/drawing/2016/5/14/chartex" xmlns:mc="http://schemas.openxmlformats.org/markup-compatibility/2006" xmlns:aink="http://schemas.microsoft.com/office/drawing/2016/ink" xmlns:am3d="http://schemas.microsoft.com/office/drawing/2017/model3d" xmlns:o="urn:schemas-microsoft-com:office:office" xmlns:r="http://schemas.openxmlformats.org/officeDocument/2006/relationships" xmlns:m="http://schemas.openxmlformats.org/officeDocument/2006/math" xmlns:v="urn:schemas-microsoft-com:vml" xmlns:wp14="http://schemas.microsoft.com/office/word/2010/wordprocessingDrawing" xmlns:wp="http://schemas.openxmlformats.org/drawingml/2006/wordprocessingDrawing" xmlns:w10="urn:schemas-microsoft-com:office:word" xmlns:w="http://schemas.openxmlformats.org/wordprocessingml/2006/main" xmlns:w14="http://schemas.microsoft.com/office/word/2010/wordml" xmlns:w15="http://schemas.microsoft.com/office/word/2012/wordml" xmlns:w16cex="http://schemas.microsoft.com/office/word/2018/wordml/cex" xmlns:w16cid="http://schemas.microsoft.com/office/word/2016/wordml/cid" xmlns:w16="http://schemas.microsoft.com/office/word/2018/wordml" xmlns:w16sdtdh="http://schemas.microsoft.com/office/word/2020/wordml/sdtdatahash" xmlns:w16se="http://schemas.microsoft.com/office/word/2015/wordml/symex" xmlns:wpg="http://schemas.microsoft.com/office/word/2010/wordprocessingGroup" xmlns:wpi="http://schemas.microsoft.com/office/word/2010/wordprocessingInk" xmlns:wne="http://schemas.microsoft.com/office/word/2006/wordml" xmlns:wps="http://schemas.microsoft.com/office/word/2010/wordprocessingShape" mc:Ignorable="w14 w15 w16se w16cid w16 w16cex w16sdtdh wp14">
+<w:document xmlns:wpc="http://schemas.microsoft.com/office/word/2010/wordprocessingCanvas" xmlns:cx="http://schemas.microsoft.com/office/drawing/2014/chartex" xmlns:cx1="http://schemas.microsoft.com/office/drawing/2015/9/8/chartex" xmlns:mc="http://schemas.openxmlformats.org/markup-compatibility/2006" xmlns:o="urn:schemas-microsoft-com:office:office" xmlns:r="http://schemas.openxmlformats.org/officeDocument/2006/relationships" xmlns:m="http://schemas.openxmlformats.org/officeDocument/2006/math" xmlns:v="urn:schemas-microsoft-com:vml" xmlns:wp14="http://schemas.microsoft.com/office/word/2010/wordprocessingDrawing" xmlns:wp="http://schemas.openxmlformats.org/drawingml/2006/wordprocessingDrawing" xmlns:w10="urn:schemas-microsoft-com:office:word" xmlns:w="http://schemas.openxmlformats.org/wordprocessingml/2006/main" xmlns:w14="http://schemas.microsoft.com/office/word/2010/wordml" xmlns:w15="http://schemas.microsoft.com/office/word/2012/wordml" xmlns:w16se="http://schemas.microsoft.com/office/word/2015/wordml/symex" xmlns:wpg="http://schemas.microsoft.com/office/word/2010/wordprocessingGroup" xmlns:wpi="http://schemas.microsoft.com/office/word/2010/wordprocessingInk" xmlns:wne="http://schemas.microsoft.com/office/word/2006/wordml" xmlns:wps="http://schemas.microsoft.com/office/word/2010/wordprocessingShape" mc:Ignorable="w14 w15 w16se wp14">
   <w:body>
     <w:p>
       <w:pPr>
-        <w:pStyle w:val="Ttulo1"/>
+        <w:pStyle w:val="Heading1"/>
       </w:pPr>
       <w:r>
         <w:t>I – Tarefas Excel</w:t>
@@ -23,7 +23,7 @@
     </w:p>
     <w:p>
       <w:pPr>
-        <w:pStyle w:val="Ttulo2"/>
+        <w:pStyle w:val="Heading2"/>
       </w:pPr>
       <w:r>
         <w:t>1</w:t>
@@ -48,18 +48,33 @@
         <w:t xml:space="preserve">Para este passo, </w:t>
       </w:r>
       <w:r>
+        <w:rPr>
+          <w:highlight w:val="yellow"/>
+        </w:rPr>
         <w:t>[descrição do</w:t>
       </w:r>
       <w:r>
+        <w:rPr>
+          <w:highlight w:val="yellow"/>
+        </w:rPr>
         <w:t>s</w:t>
       </w:r>
       <w:r>
+        <w:rPr>
+          <w:highlight w:val="yellow"/>
+        </w:rPr>
         <w:t xml:space="preserve"> passo</w:t>
       </w:r>
       <w:r>
+        <w:rPr>
+          <w:highlight w:val="yellow"/>
+        </w:rPr>
         <w:t>s</w:t>
       </w:r>
       <w:r>
+        <w:rPr>
+          <w:highlight w:val="yellow"/>
+        </w:rPr>
         <w:t>]</w:t>
       </w:r>
     </w:p>
@@ -131,7 +146,7 @@
     </w:p>
     <w:p>
       <w:pPr>
-        <w:pStyle w:val="Ttulo2"/>
+        <w:pStyle w:val="Heading2"/>
       </w:pPr>
       <w:r>
         <w:t>2</w:t>
@@ -142,308 +157,240 @@
         <w:tab/>
       </w:r>
       <w:r>
-        <w:t>Para Realizar a tarefa 2 que consistia em substituir os valores omissos por NA utilizamos uma função IF com o valor lógico IS_BLANK tendo considerado o método mais eficaz</w:t>
+        <w:rPr>
+          <w:highlight w:val="yellow"/>
+        </w:rPr>
+        <w:t>[descrição da tarefa]</w:t>
       </w:r>
     </w:p>
     <w:p>
       <w:r>
         <w:tab/>
-        <w:t>[etc]</w:t>
+      </w:r>
+      <w:r>
+        <w:t>Para realizar</w:t>
+      </w:r>
+      <w:r>
+        <w:t xml:space="preserve"> a tarefa 2 que consistia em substituir os valores omissos por </w:t>
+      </w:r>
+      <w:r>
+        <w:t>“</w:t>
+      </w:r>
+      <w:r>
+        <w:t>NA</w:t>
+      </w:r>
+      <w:r>
+        <w:t>”</w:t>
+      </w:r>
+      <w:r>
+        <w:t xml:space="preserve"> </w:t>
+      </w:r>
+      <w:r>
+        <w:t>utilizou-se</w:t>
+      </w:r>
+      <w:r>
+        <w:t xml:space="preserve"> uma função IF com o valor lógico IS_BLANK tendo considerado o método mais eficaz</w:t>
+      </w:r>
+    </w:p>
+    <w:p>
+      <w:pPr>
+        <w:pStyle w:val="Heading2"/>
+      </w:pPr>
+      <w:r>
+        <w:t>3</w:t>
+      </w:r>
+    </w:p>
+    <w:p>
+      <w:r>
+        <w:tab/>
+      </w:r>
+      <w:r>
+        <w:rPr>
+          <w:highlight w:val="yellow"/>
+        </w:rPr>
+        <w:t>[descrição da tarefa]</w:t>
+      </w:r>
+    </w:p>
+    <w:p>
+      <w:r>
+        <w:tab/>
+      </w:r>
+      <w:r>
+        <w:rPr>
+          <w:highlight w:val="yellow"/>
+        </w:rPr>
+        <w:t>[descrição dos passos]</w:t>
+      </w:r>
+    </w:p>
+    <w:p>
+      <w:pPr>
+        <w:pStyle w:val="Heading2"/>
+      </w:pPr>
+      <w:r>
+        <w:t>4</w:t>
+      </w:r>
+    </w:p>
+    <w:p>
+      <w:r>
+        <w:tab/>
+      </w:r>
+      <w:r>
+        <w:rPr>
+          <w:highlight w:val="yellow"/>
+        </w:rPr>
+        <w:t>[descrição da tarefa]</w:t>
+      </w:r>
+    </w:p>
+    <w:p>
+      <w:r>
+        <w:tab/>
+        <w:t xml:space="preserve">Para realizar o ponto 4 do enunciado alterou-se na idade números que não fossem possível ter essa idade então assumiu-se que quando um inquirido coloca 500 na idade </w:t>
+      </w:r>
+      <w:r>
+        <w:lastRenderedPageBreak/>
+        <w:t>enganou-se e queria colocar 50 substituindo assim o 500 por 50, da mesma forma quando um inquirido coloca 700 substituiu-se por</w:t>
+      </w:r>
+      <w:r>
+        <w:t xml:space="preserve"> 70.</w:t>
       </w:r>
     </w:p>
     <w:p/>
     <w:p>
-      <w:r>
-        <w:t>3</w:t>
+      <w:pPr>
+        <w:pStyle w:val="Heading2"/>
+      </w:pPr>
+      <w:r>
+        <w:t>5</w:t>
+      </w:r>
+    </w:p>
+    <w:p>
+      <w:r>
+        <w:tab/>
+      </w:r>
+      <w:r>
+        <w:rPr>
+          <w:highlight w:val="yellow"/>
+        </w:rPr>
+        <w:t>[descrição da tarefa]</w:t>
+      </w:r>
+    </w:p>
+    <w:p>
+      <w:r>
+        <w:tab/>
+        <w:t xml:space="preserve">Para </w:t>
+      </w:r>
+      <w:r>
+        <w:t>efetuar</w:t>
+      </w:r>
+      <w:r>
+        <w:t xml:space="preserve"> o ponto 5 do enunciado aplicou-se uma regra de validação das variáveis idade e urbrural pressionando a secção dados da aba superior utilizamos ferramentas de dados onde decidimos que a idade seria um número entre 16 e 99 e a variável rural apenas podia assumir o valor de rural, urbano ou suburbano</w:t>
+      </w:r>
+      <w:r>
+        <w:t>.</w:t>
       </w:r>
     </w:p>
     <w:p/>
-    <w:p/>
-    <w:p>
-      <w:pPr>
-        <w:rPr>
-          <w:color w:val="5B9BD5" w:themeColor="accent1"/>
-          <w14:shadow w14:blurRad="38100" w14:dist="25400" w14:dir="5400000" w14:sx="100000" w14:sy="100000" w14:kx="0" w14:ky="0" w14:algn="ctr">
-            <w14:srgbClr w14:val="6E747A">
-              <w14:alpha w14:val="57000"/>
-            </w14:srgbClr>
-          </w14:shadow>
-          <w14:textOutline w14:w="0" w14:cap="flat" w14:cmpd="sng" w14:algn="ctr">
-            <w14:noFill/>
-            <w14:prstDash w14:val="solid"/>
-            <w14:round/>
-          </w14:textOutline>
-        </w:rPr>
-      </w:pPr>
-      <w:r>
-        <w:rPr>
-          <w:color w:val="5B9BD5" w:themeColor="accent1"/>
-          <w14:shadow w14:blurRad="38100" w14:dist="25400" w14:dir="5400000" w14:sx="100000" w14:sy="100000" w14:kx="0" w14:ky="0" w14:algn="ctr">
-            <w14:srgbClr w14:val="6E747A">
-              <w14:alpha w14:val="57000"/>
-            </w14:srgbClr>
-          </w14:shadow>
-          <w14:textOutline w14:w="0" w14:cap="flat" w14:cmpd="sng" w14:algn="ctr">
-            <w14:noFill/>
-            <w14:prstDash w14:val="solid"/>
-            <w14:round/>
-          </w14:textOutline>
-        </w:rPr>
-        <w:t>4</w:t>
-      </w:r>
-    </w:p>
-    <w:p>
-      <w:pPr>
-        <w:rPr>
-          <w:color w:val="5B9BD5" w:themeColor="accent1"/>
-          <w14:shadow w14:blurRad="38100" w14:dist="25400" w14:dir="5400000" w14:sx="100000" w14:sy="100000" w14:kx="0" w14:ky="0" w14:algn="ctr">
-            <w14:srgbClr w14:val="6E747A">
-              <w14:alpha w14:val="57000"/>
-            </w14:srgbClr>
-          </w14:shadow>
-          <w14:textOutline w14:w="0" w14:cap="flat" w14:cmpd="sng" w14:algn="ctr">
-            <w14:noFill/>
-            <w14:prstDash w14:val="solid"/>
-            <w14:round/>
-          </w14:textOutline>
-        </w:rPr>
-      </w:pPr>
-      <w:r>
-        <w:rPr>
-          <w:color w:val="5B9BD5" w:themeColor="accent1"/>
-          <w14:shadow w14:blurRad="38100" w14:dist="25400" w14:dir="5400000" w14:sx="100000" w14:sy="100000" w14:kx="0" w14:ky="0" w14:algn="ctr">
-            <w14:srgbClr w14:val="6E747A">
-              <w14:alpha w14:val="57000"/>
-            </w14:srgbClr>
-          </w14:shadow>
-          <w14:textOutline w14:w="0" w14:cap="flat" w14:cmpd="sng" w14:algn="ctr">
-            <w14:noFill/>
-            <w14:prstDash w14:val="solid"/>
-            <w14:round/>
-          </w14:textOutline>
-        </w:rPr>
-        <w:lastRenderedPageBreak/>
+    <w:p>
+      <w:pPr>
+        <w:pStyle w:val="Heading2"/>
+      </w:pPr>
+      <w:r>
+        <w:t>6</w:t>
+      </w:r>
+    </w:p>
+    <w:p>
+      <w:r>
         <w:tab/>
-        <w:t>Para realizar o ponto 4 do enunciado alterou-se na idade números que não fossem possível ter essa idade então assumiu-se que quando um inquirido coloca 500 na idade enganou-se e queria colocar 50 substituindo assim o 500 por 50, da mesma forma quando um inquirido coloca 700 substituiu-se por</w:t>
-      </w:r>
-      <w:r>
-        <w:rPr>
-          <w:color w:val="5B9BD5" w:themeColor="accent1"/>
-          <w14:shadow w14:blurRad="38100" w14:dist="25400" w14:dir="5400000" w14:sx="100000" w14:sy="100000" w14:kx="0" w14:ky="0" w14:algn="ctr">
-            <w14:srgbClr w14:val="6E747A">
-              <w14:alpha w14:val="57000"/>
-            </w14:srgbClr>
-          </w14:shadow>
-          <w14:textOutline w14:w="0" w14:cap="flat" w14:cmpd="sng" w14:algn="ctr">
-            <w14:noFill/>
-            <w14:prstDash w14:val="solid"/>
-            <w14:round/>
-          </w14:textOutline>
-        </w:rPr>
-        <w:t xml:space="preserve"> 70.</w:t>
-      </w:r>
-    </w:p>
-    <w:p>
-      <w:pPr>
-        <w:rPr>
-          <w:color w:val="5B9BD5" w:themeColor="accent1"/>
-          <w14:shadow w14:blurRad="38100" w14:dist="25400" w14:dir="5400000" w14:sx="100000" w14:sy="100000" w14:kx="0" w14:ky="0" w14:algn="ctr">
-            <w14:srgbClr w14:val="6E747A">
-              <w14:alpha w14:val="57000"/>
-            </w14:srgbClr>
-          </w14:shadow>
-          <w14:textOutline w14:w="0" w14:cap="flat" w14:cmpd="sng" w14:algn="ctr">
-            <w14:noFill/>
-            <w14:prstDash w14:val="solid"/>
-            <w14:round/>
-          </w14:textOutline>
-        </w:rPr>
-      </w:pPr>
-    </w:p>
-    <w:p>
-      <w:pPr>
-        <w:rPr>
-          <w:color w:val="5B9BD5" w:themeColor="accent1"/>
-          <w14:shadow w14:blurRad="38100" w14:dist="25400" w14:dir="5400000" w14:sx="100000" w14:sy="100000" w14:kx="0" w14:ky="0" w14:algn="ctr">
-            <w14:srgbClr w14:val="6E747A">
-              <w14:alpha w14:val="57000"/>
-            </w14:srgbClr>
-          </w14:shadow>
-          <w14:textOutline w14:w="0" w14:cap="flat" w14:cmpd="sng" w14:algn="ctr">
-            <w14:noFill/>
-            <w14:prstDash w14:val="solid"/>
-            <w14:round/>
-          </w14:textOutline>
-        </w:rPr>
-      </w:pPr>
-      <w:r>
-        <w:rPr>
-          <w:color w:val="5B9BD5" w:themeColor="accent1"/>
-          <w14:shadow w14:blurRad="38100" w14:dist="25400" w14:dir="5400000" w14:sx="100000" w14:sy="100000" w14:kx="0" w14:ky="0" w14:algn="ctr">
-            <w14:srgbClr w14:val="6E747A">
-              <w14:alpha w14:val="57000"/>
-            </w14:srgbClr>
-          </w14:shadow>
-          <w14:textOutline w14:w="0" w14:cap="flat" w14:cmpd="sng" w14:algn="ctr">
-            <w14:noFill/>
-            <w14:prstDash w14:val="solid"/>
-            <w14:round/>
-          </w14:textOutline>
-        </w:rPr>
-        <w:t>5</w:t>
-      </w:r>
-    </w:p>
-    <w:p>
-      <w:pPr>
-        <w:rPr>
-          <w:color w:val="5B9BD5" w:themeColor="accent1"/>
-          <w14:shadow w14:blurRad="38100" w14:dist="25400" w14:dir="5400000" w14:sx="100000" w14:sy="100000" w14:kx="0" w14:ky="0" w14:algn="ctr">
-            <w14:srgbClr w14:val="6E747A">
-              <w14:alpha w14:val="57000"/>
-            </w14:srgbClr>
-          </w14:shadow>
-          <w14:textOutline w14:w="0" w14:cap="flat" w14:cmpd="sng" w14:algn="ctr">
-            <w14:noFill/>
-            <w14:prstDash w14:val="solid"/>
-            <w14:round/>
-          </w14:textOutline>
-        </w:rPr>
-      </w:pPr>
-      <w:r>
-        <w:rPr>
-          <w:color w:val="5B9BD5" w:themeColor="accent1"/>
-          <w14:shadow w14:blurRad="38100" w14:dist="25400" w14:dir="5400000" w14:sx="100000" w14:sy="100000" w14:kx="0" w14:ky="0" w14:algn="ctr">
-            <w14:srgbClr w14:val="6E747A">
-              <w14:alpha w14:val="57000"/>
-            </w14:srgbClr>
-          </w14:shadow>
-          <w14:textOutline w14:w="0" w14:cap="flat" w14:cmpd="sng" w14:algn="ctr">
-            <w14:noFill/>
-            <w14:prstDash w14:val="solid"/>
-            <w14:round/>
-          </w14:textOutline>
-        </w:rPr>
-        <w:tab/>
-        <w:t>Para efectuar o ponto 5 do enunciado aplicou-se uma regra de validação das variáveis idade e urbrural pressionando a secção dados da aba superior utilizamos ferramentas de dados onde decidimos que a idade seria um número entre 16 e 99 e a variável rural apenas podia assumir o valor de rural, urbano ou suburbano</w:t>
-      </w:r>
-      <w:r>
-        <w:rPr>
-          <w:color w:val="5B9BD5" w:themeColor="accent1"/>
-          <w14:shadow w14:blurRad="38100" w14:dist="25400" w14:dir="5400000" w14:sx="100000" w14:sy="100000" w14:kx="0" w14:ky="0" w14:algn="ctr">
-            <w14:srgbClr w14:val="6E747A">
-              <w14:alpha w14:val="57000"/>
-            </w14:srgbClr>
-          </w14:shadow>
-          <w14:textOutline w14:w="0" w14:cap="flat" w14:cmpd="sng" w14:algn="ctr">
-            <w14:noFill/>
-            <w14:prstDash w14:val="solid"/>
-            <w14:round/>
-          </w14:textOutline>
-        </w:rPr>
-        <w:t>.</w:t>
-      </w:r>
-    </w:p>
-    <w:p>
-      <w:pPr>
-        <w:rPr>
-          <w:color w:val="5B9BD5" w:themeColor="accent1"/>
-          <w14:shadow w14:blurRad="38100" w14:dist="25400" w14:dir="5400000" w14:sx="100000" w14:sy="100000" w14:kx="0" w14:ky="0" w14:algn="ctr">
-            <w14:srgbClr w14:val="6E747A">
-              <w14:alpha w14:val="57000"/>
-            </w14:srgbClr>
-          </w14:shadow>
-          <w14:textOutline w14:w="0" w14:cap="flat" w14:cmpd="sng" w14:algn="ctr">
-            <w14:noFill/>
-            <w14:prstDash w14:val="solid"/>
-            <w14:round/>
-          </w14:textOutline>
-        </w:rPr>
-      </w:pPr>
-    </w:p>
-    <w:p>
-      <w:pPr>
-        <w:rPr>
-          <w:color w:val="5B9BD5" w:themeColor="accent1"/>
-          <w14:shadow w14:blurRad="38100" w14:dist="25400" w14:dir="5400000" w14:sx="100000" w14:sy="100000" w14:kx="0" w14:ky="0" w14:algn="ctr">
-            <w14:srgbClr w14:val="6E747A">
-              <w14:alpha w14:val="57000"/>
-            </w14:srgbClr>
-          </w14:shadow>
-          <w14:textOutline w14:w="0" w14:cap="flat" w14:cmpd="sng" w14:algn="ctr">
-            <w14:noFill/>
-            <w14:prstDash w14:val="solid"/>
-            <w14:round/>
-          </w14:textOutline>
-        </w:rPr>
-      </w:pPr>
-      <w:r>
-        <w:rPr>
-          <w:color w:val="5B9BD5" w:themeColor="accent1"/>
-          <w14:shadow w14:blurRad="38100" w14:dist="25400" w14:dir="5400000" w14:sx="100000" w14:sy="100000" w14:kx="0" w14:ky="0" w14:algn="ctr">
-            <w14:srgbClr w14:val="6E747A">
-              <w14:alpha w14:val="57000"/>
-            </w14:srgbClr>
-          </w14:shadow>
-          <w14:textOutline w14:w="0" w14:cap="flat" w14:cmpd="sng" w14:algn="ctr">
-            <w14:noFill/>
-            <w14:prstDash w14:val="solid"/>
-            <w14:round/>
-          </w14:textOutline>
-        </w:rPr>
-        <w:t>6</w:t>
-      </w:r>
-    </w:p>
-    <w:p>
-      <w:pPr>
-        <w:rPr>
-          <w:color w:val="5B9BD5" w:themeColor="accent1"/>
-          <w14:shadow w14:blurRad="38100" w14:dist="25400" w14:dir="5400000" w14:sx="100000" w14:sy="100000" w14:kx="0" w14:ky="0" w14:algn="ctr">
-            <w14:srgbClr w14:val="6E747A">
-              <w14:alpha w14:val="57000"/>
-            </w14:srgbClr>
-          </w14:shadow>
-          <w14:textOutline w14:w="0" w14:cap="flat" w14:cmpd="sng" w14:algn="ctr">
-            <w14:noFill/>
-            <w14:prstDash w14:val="solid"/>
-            <w14:round/>
-          </w14:textOutline>
-        </w:rPr>
-      </w:pPr>
-      <w:r>
-        <w:rPr>
-          <w:color w:val="5B9BD5" w:themeColor="accent1"/>
-          <w14:shadow w14:blurRad="38100" w14:dist="25400" w14:dir="5400000" w14:sx="100000" w14:sy="100000" w14:kx="0" w14:ky="0" w14:algn="ctr">
-            <w14:srgbClr w14:val="6E747A">
-              <w14:alpha w14:val="57000"/>
-            </w14:srgbClr>
-          </w14:shadow>
-          <w14:textOutline w14:w="0" w14:cap="flat" w14:cmpd="sng" w14:algn="ctr">
-            <w14:noFill/>
-            <w14:prstDash w14:val="solid"/>
-            <w14:round/>
-          </w14:textOutline>
-        </w:rPr>
+      </w:r>
+      <w:r>
+        <w:rPr>
+          <w:highlight w:val="yellow"/>
+        </w:rPr>
+        <w:t>[descrição da tarefa]</w:t>
+      </w:r>
+    </w:p>
+    <w:p>
+      <w:r>
         <w:tab/>
         <w:t>Para realizar o ponto 6 do enunciado que consistia na realização de uma tabela de frequências absolutas com funções de contagem e calculo de percentagens, usou-se para este primeiro ponto a função CONTAR.SE em que o primeiro parâmetro correspondia a coluna referente à variável escolhida que foi urbrural e o segundo parâmetro o valor que procurávamos e encontramos o numero de vezes que cada valor se repete. Para o cálculo da percentagem dividimos esse mesmo valor pelo total de dados que é 860 e aplicamos o estilo percentagem.</w:t>
       </w:r>
     </w:p>
     <w:p>
       <w:pPr>
-        <w:pStyle w:val="Ttulo1"/>
+        <w:pStyle w:val="Heading2"/>
+      </w:pPr>
+      <w:r>
+        <w:t>7</w:t>
+      </w:r>
+    </w:p>
+    <w:p>
+      <w:r>
+        <w:tab/>
+      </w:r>
+      <w:r>
+        <w:rPr>
+          <w:highlight w:val="yellow"/>
+        </w:rPr>
+        <w:t>[etc]</w:t>
+      </w:r>
+    </w:p>
+    <w:p>
+      <w:pPr>
+        <w:pStyle w:val="Heading1"/>
       </w:pPr>
       <w:r>
         <w:t>II – Tarefas Jamovi</w:t>
       </w:r>
     </w:p>
     <w:p>
+      <w:pPr>
+        <w:rPr>
+          <w:highlight w:val="yellow"/>
+        </w:rPr>
+      </w:pPr>
       <w:r>
         <w:tab/>
       </w:r>
       <w:r>
-        <w:rPr>
-          <w:highlight w:val="yellow"/>
-        </w:rPr>
-        <w:t>[descrição do que pede de uma forma geral e o objetivo disso]</w:t>
+        <w:t>O jamovi é uma ferramenta criada com o objetivo de “criar uma ponte entre investigador e estaticista, de uma forma livre e aberta”.</w:t>
+      </w:r>
+      <w:r>
+        <w:t xml:space="preserve"> O projeto foi formado sobre a filosofia que software de ciência deve ser dirigido pela comunidade, e que qualquer pessoa deve conseguir e publicar análises de dados.</w:t>
+      </w:r>
+    </w:p>
+    <w:p>
+      <w:pPr>
+        <w:ind w:firstLine="708"/>
+      </w:pPr>
+      <w:r>
+        <w:t>Este módulo pediu-nos para criar 3 tabelas com medidas descritivas</w:t>
+      </w:r>
+      <w:r>
+        <w:t xml:space="preserve"> e 1 gráfico com cruzamento de variáveis, de forma a demonstrar a capacidade da ferramenta. </w:t>
+      </w:r>
+    </w:p>
+    <w:p>
+      <w:pPr>
+        <w:ind w:firstLine="708"/>
+      </w:pPr>
+      <w:r>
+        <w:t>As medidas descritivas vão ajudar-nos diretamente na análise dos dados, dando-nos informação sobre várias informações pertinentes come a média e a mediana de variáveis. Para isso, nós [</w:t>
+      </w:r>
+      <w:r>
+        <w:t>descrição dos passos</w:t>
+      </w:r>
+      <w:bookmarkStart w:id="0" w:name="_GoBack"/>
+      <w:bookmarkEnd w:id="0"/>
+      <w:r>
+        <w:t>]</w:t>
+      </w:r>
+    </w:p>
+    <w:p>
+      <w:pPr>
+        <w:ind w:firstLine="708"/>
+      </w:pPr>
+      <w:r>
+        <w:t xml:space="preserve"> [Descrição do cruzamento de variáveis]</w:t>
       </w:r>
     </w:p>
     <w:sectPr>
@@ -457,7 +404,7 @@
 </file>
 
 <file path=word/styles.xml><?xml version="1.0" encoding="utf-8"?>
-<w:styles xmlns:mc="http://schemas.openxmlformats.org/markup-compatibility/2006" xmlns:r="http://schemas.openxmlformats.org/officeDocument/2006/relationships" xmlns:w="http://schemas.openxmlformats.org/wordprocessingml/2006/main" xmlns:w14="http://schemas.microsoft.com/office/word/2010/wordml" xmlns:w15="http://schemas.microsoft.com/office/word/2012/wordml" xmlns:w16cex="http://schemas.microsoft.com/office/word/2018/wordml/cex" xmlns:w16cid="http://schemas.microsoft.com/office/word/2016/wordml/cid" xmlns:w16="http://schemas.microsoft.com/office/word/2018/wordml" xmlns:w16sdtdh="http://schemas.microsoft.com/office/word/2020/wordml/sdtdatahash" xmlns:w16se="http://schemas.microsoft.com/office/word/2015/wordml/symex" mc:Ignorable="w14 w15 w16se w16cid w16 w16cex w16sdtdh">
+<w:styles xmlns:mc="http://schemas.openxmlformats.org/markup-compatibility/2006" xmlns:r="http://schemas.openxmlformats.org/officeDocument/2006/relationships" xmlns:w="http://schemas.openxmlformats.org/wordprocessingml/2006/main" xmlns:w14="http://schemas.microsoft.com/office/word/2010/wordml" xmlns:w15="http://schemas.microsoft.com/office/word/2012/wordml" xmlns:w16se="http://schemas.microsoft.com/office/word/2015/wordml/symex" mc:Ignorable="w14 w15 w16se">
   <w:docDefaults>
     <w:rPrDefault>
       <w:rPr>
@@ -474,7 +421,7 @@
       </w:pPr>
     </w:pPrDefault>
   </w:docDefaults>
-  <w:latentStyles w:defLockedState="0" w:defUIPriority="99" w:defSemiHidden="0" w:defUnhideWhenUsed="0" w:defQFormat="0" w:count="376">
+  <w:latentStyles w:defLockedState="0" w:defUIPriority="99" w:defSemiHidden="0" w:defUnhideWhenUsed="0" w:defQFormat="0" w:count="371">
     <w:lsdException w:name="Normal" w:uiPriority="4" w:qFormat="1"/>
     <w:lsdException w:name="heading 1" w:uiPriority="10" w:qFormat="1"/>
     <w:lsdException w:name="heading 2" w:semiHidden="1" w:uiPriority="10" w:unhideWhenUsed="1" w:qFormat="1"/>
@@ -846,11 +793,6 @@
     <w:lsdException w:name="List Table 5 Dark Accent 6" w:uiPriority="50"/>
     <w:lsdException w:name="List Table 6 Colorful Accent 6" w:uiPriority="51"/>
     <w:lsdException w:name="List Table 7 Colorful Accent 6" w:uiPriority="52"/>
-    <w:lsdException w:name="Mention" w:semiHidden="1" w:unhideWhenUsed="1"/>
-    <w:lsdException w:name="Smart Hyperlink" w:semiHidden="1" w:unhideWhenUsed="1"/>
-    <w:lsdException w:name="Hashtag" w:semiHidden="1" w:unhideWhenUsed="1"/>
-    <w:lsdException w:name="Unresolved Mention" w:semiHidden="1" w:unhideWhenUsed="1"/>
-    <w:lsdException w:name="Smart Link" w:semiHidden="1" w:unhideWhenUsed="1"/>
   </w:latentStyles>
   <w:style w:type="paragraph" w:default="1" w:styleId="Normal">
     <w:name w:val="Normal"/>
@@ -858,11 +800,11 @@
     <w:qFormat/>
     <w:rsid w:val="005C1972"/>
   </w:style>
-  <w:style w:type="paragraph" w:styleId="Ttulo1">
+  <w:style w:type="paragraph" w:styleId="Heading1">
     <w:name w:val="heading 1"/>
     <w:basedOn w:val="Normal"/>
     <w:next w:val="Normal"/>
-    <w:link w:val="Ttulo1Carter"/>
+    <w:link w:val="Heading1Char"/>
     <w:uiPriority w:val="10"/>
     <w:qFormat/>
     <w:rsid w:val="005C1972"/>
@@ -879,11 +821,11 @@
       <w:szCs w:val="32"/>
     </w:rPr>
   </w:style>
-  <w:style w:type="paragraph" w:styleId="Ttulo2">
+  <w:style w:type="paragraph" w:styleId="Heading2">
     <w:name w:val="heading 2"/>
     <w:basedOn w:val="Normal"/>
     <w:next w:val="Normal"/>
-    <w:link w:val="Ttulo2Carter"/>
+    <w:link w:val="Heading2Char"/>
     <w:uiPriority w:val="10"/>
     <w:unhideWhenUsed/>
     <w:qFormat/>
@@ -901,11 +843,11 @@
       <w:szCs w:val="26"/>
     </w:rPr>
   </w:style>
-  <w:style w:type="paragraph" w:styleId="Ttulo3">
+  <w:style w:type="paragraph" w:styleId="Heading3">
     <w:name w:val="heading 3"/>
     <w:basedOn w:val="Normal"/>
     <w:next w:val="Normal"/>
-    <w:link w:val="Ttulo3Carter"/>
+    <w:link w:val="Heading3Char"/>
     <w:uiPriority w:val="10"/>
     <w:semiHidden/>
     <w:unhideWhenUsed/>
@@ -922,13 +864,13 @@
       <w:color w:val="1F4D78" w:themeColor="accent1" w:themeShade="7F"/>
     </w:rPr>
   </w:style>
-  <w:style w:type="character" w:default="1" w:styleId="Tipodeletrapredefinidodopargrafo">
+  <w:style w:type="character" w:default="1" w:styleId="DefaultParagraphFont">
     <w:name w:val="Default Paragraph Font"/>
     <w:uiPriority w:val="1"/>
     <w:semiHidden/>
     <w:unhideWhenUsed/>
   </w:style>
-  <w:style w:type="table" w:default="1" w:styleId="Tabelanormal">
+  <w:style w:type="table" w:default="1" w:styleId="TableNormal">
     <w:name w:val="Normal Table"/>
     <w:uiPriority w:val="99"/>
     <w:semiHidden/>
@@ -943,16 +885,16 @@
       </w:tblCellMar>
     </w:tblPr>
   </w:style>
-  <w:style w:type="numbering" w:default="1" w:styleId="Semlista">
+  <w:style w:type="numbering" w:default="1" w:styleId="NoList">
     <w:name w:val="No List"/>
     <w:uiPriority w:val="99"/>
     <w:semiHidden/>
     <w:unhideWhenUsed/>
   </w:style>
-  <w:style w:type="character" w:customStyle="1" w:styleId="Ttulo2Carter">
-    <w:name w:val="Título 2 Caráter"/>
-    <w:basedOn w:val="Tipodeletrapredefinidodopargrafo"/>
-    <w:link w:val="Ttulo2"/>
+  <w:style w:type="character" w:customStyle="1" w:styleId="Heading2Char">
+    <w:name w:val="Heading 2 Char"/>
+    <w:basedOn w:val="DefaultParagraphFont"/>
+    <w:link w:val="Heading2"/>
     <w:uiPriority w:val="10"/>
     <w:rsid w:val="005C1972"/>
     <w:rPr>
@@ -962,10 +904,10 @@
       <w:szCs w:val="26"/>
     </w:rPr>
   </w:style>
-  <w:style w:type="character" w:customStyle="1" w:styleId="Ttulo3Carter">
-    <w:name w:val="Título 3 Caráter"/>
-    <w:basedOn w:val="Tipodeletrapredefinidodopargrafo"/>
-    <w:link w:val="Ttulo3"/>
+  <w:style w:type="character" w:customStyle="1" w:styleId="Heading3Char">
+    <w:name w:val="Heading 3 Char"/>
+    <w:basedOn w:val="DefaultParagraphFont"/>
+    <w:link w:val="Heading3"/>
     <w:uiPriority w:val="10"/>
     <w:semiHidden/>
     <w:rsid w:val="006D356C"/>
@@ -985,7 +927,7 @@
   </w:style>
   <w:style w:type="character" w:customStyle="1" w:styleId="FilosofiaChar">
     <w:name w:val="Filosofia Char"/>
-    <w:basedOn w:val="Tipodeletrapredefinidodopargrafo"/>
+    <w:basedOn w:val="DefaultParagraphFont"/>
     <w:link w:val="Filosofia"/>
     <w:rsid w:val="005C1972"/>
   </w:style>
@@ -1058,10 +1000,10 @@
     <w:uiPriority w:val="3"/>
     <w:rsid w:val="005C1972"/>
   </w:style>
-  <w:style w:type="paragraph" w:styleId="Textodenotaderodap">
+  <w:style w:type="paragraph" w:styleId="FootnoteText">
     <w:name w:val="footnote text"/>
     <w:basedOn w:val="Normal"/>
-    <w:link w:val="TextodenotaderodapCarter"/>
+    <w:link w:val="FootnoteTextChar"/>
     <w:uiPriority w:val="99"/>
     <w:semiHidden/>
     <w:unhideWhenUsed/>
@@ -1074,10 +1016,10 @@
       <w:szCs w:val="20"/>
     </w:rPr>
   </w:style>
-  <w:style w:type="character" w:customStyle="1" w:styleId="TextodenotaderodapCarter">
-    <w:name w:val="Texto de nota de rodapé Caráter"/>
-    <w:basedOn w:val="Tipodeletrapredefinidodopargrafo"/>
-    <w:link w:val="Textodenotaderodap"/>
+  <w:style w:type="character" w:customStyle="1" w:styleId="FootnoteTextChar">
+    <w:name w:val="Footnote Text Char"/>
+    <w:basedOn w:val="DefaultParagraphFont"/>
+    <w:link w:val="FootnoteText"/>
     <w:uiPriority w:val="99"/>
     <w:semiHidden/>
     <w:rsid w:val="006D356C"/>
@@ -1086,9 +1028,9 @@
       <w:szCs w:val="20"/>
     </w:rPr>
   </w:style>
-  <w:style w:type="character" w:styleId="Refdenotaderodap">
+  <w:style w:type="character" w:styleId="FootnoteReference">
     <w:name w:val="footnote reference"/>
-    <w:basedOn w:val="Tipodeletrapredefinidodopargrafo"/>
+    <w:basedOn w:val="DefaultParagraphFont"/>
     <w:uiPriority w:val="99"/>
     <w:semiHidden/>
     <w:unhideWhenUsed/>
@@ -1097,9 +1039,9 @@
       <w:vertAlign w:val="superscript"/>
     </w:rPr>
   </w:style>
-  <w:style w:type="character" w:styleId="Hiperligao">
+  <w:style w:type="character" w:styleId="Hyperlink">
     <w:name w:val="Hyperlink"/>
-    <w:basedOn w:val="Tipodeletrapredefinidodopargrafo"/>
+    <w:basedOn w:val="DefaultParagraphFont"/>
     <w:uiPriority w:val="99"/>
     <w:unhideWhenUsed/>
     <w:rsid w:val="005C1972"/>
@@ -1108,10 +1050,10 @@
       <w:u w:val="single"/>
     </w:rPr>
   </w:style>
-  <w:style w:type="character" w:customStyle="1" w:styleId="Ttulo1Carter">
-    <w:name w:val="Título 1 Caráter"/>
-    <w:basedOn w:val="Tipodeletrapredefinidodopargrafo"/>
-    <w:link w:val="Ttulo1"/>
+  <w:style w:type="character" w:customStyle="1" w:styleId="Heading1Char">
+    <w:name w:val="Heading 1 Char"/>
+    <w:basedOn w:val="DefaultParagraphFont"/>
+    <w:link w:val="Heading1"/>
     <w:uiPriority w:val="10"/>
     <w:rsid w:val="005C1972"/>
     <w:rPr>
@@ -1121,11 +1063,11 @@
       <w:szCs w:val="32"/>
     </w:rPr>
   </w:style>
-  <w:style w:type="paragraph" w:styleId="Ttulo">
+  <w:style w:type="paragraph" w:styleId="Title">
     <w:name w:val="Title"/>
     <w:basedOn w:val="Normal"/>
     <w:next w:val="Normal"/>
-    <w:link w:val="TtuloCarter"/>
+    <w:link w:val="TitleChar"/>
     <w:uiPriority w:val="11"/>
     <w:qFormat/>
     <w:rsid w:val="005C1972"/>
@@ -1141,10 +1083,10 @@
       <w:szCs w:val="56"/>
     </w:rPr>
   </w:style>
-  <w:style w:type="character" w:customStyle="1" w:styleId="TtuloCarter">
-    <w:name w:val="Título Caráter"/>
-    <w:basedOn w:val="Tipodeletrapredefinidodopargrafo"/>
-    <w:link w:val="Ttulo"/>
+  <w:style w:type="character" w:customStyle="1" w:styleId="TitleChar">
+    <w:name w:val="Title Char"/>
+    <w:basedOn w:val="DefaultParagraphFont"/>
+    <w:link w:val="Title"/>
     <w:uiPriority w:val="11"/>
     <w:rsid w:val="005C1972"/>
     <w:rPr>
@@ -1424,7 +1366,7 @@
 </file>
 
 <file path=customXml/itemProps1.xml><?xml version="1.0" encoding="utf-8"?>
-<ds:datastoreItem xmlns:ds="http://schemas.openxmlformats.org/officeDocument/2006/customXml" ds:itemID="{837D8012-26BF-4673-A8E5-5ABC131BD1D1}">
+<ds:datastoreItem xmlns:ds="http://schemas.openxmlformats.org/officeDocument/2006/customXml" ds:itemID="{068DA8D5-25F1-4E16-8C85-B9053D76A77B}">
   <ds:schemaRefs>
     <ds:schemaRef ds:uri="http://schemas.openxmlformats.org/officeDocument/2006/bibliography"/>
   </ds:schemaRefs>

</xml_diff>

<commit_message>
Vou tomar banho, já faço mais alterações
</commit_message>
<xml_diff>
--- a/relatorio I e II.docx
+++ b/relatorio I e II.docx
@@ -9,9 +9,6 @@
       <w:r>
         <w:t>I – Tarefas Excel</w:t>
       </w:r>
-      <w:r>
-        <w:t>(Boas)</w:t>
-      </w:r>
     </w:p>
     <w:p>
       <w:pPr>
@@ -52,7 +49,7 @@
         <w:t xml:space="preserve"> qualquer variável </w:t>
       </w:r>
       <w:r>
-        <w:t>que queiramos</w:t>
+        <w:t>que se queira</w:t>
       </w:r>
       <w:r>
         <w:t xml:space="preserve">, </w:t>
@@ -61,10 +58,79 @@
         <w:t>como</w:t>
       </w:r>
       <w:r>
-        <w:t xml:space="preserve"> também torna possível a seleção de apenas certas linhas, dependendo do pretendido. Ao afixar a primeira linha, esta </w:t>
-      </w:r>
-      <w:r>
-        <w:t>irá estar sempre visível na folha, de forma a identificar as colunas mais facilmente e dá-nos acesso a estes filtros, independente de onde estamos na folha.</w:t>
+        <w:t xml:space="preserve"> também torna possível a seleção de apenas certas linhas, dependendo do pretendido. </w:t>
+      </w:r>
+      <w:r>
+        <w:t xml:space="preserve">Por outro lado, </w:t>
+      </w:r>
+      <w:r>
+        <w:t>a afixação da primeira</w:t>
+      </w:r>
+      <w:r>
+        <w:t xml:space="preserve"> linha</w:t>
+      </w:r>
+      <w:r>
+        <w:t xml:space="preserve"> </w:t>
+      </w:r>
+      <w:r>
+        <w:t>faz com que esta fiqu</w:t>
+      </w:r>
+      <w:r>
+        <w:t xml:space="preserve">e sempre </w:t>
+      </w:r>
+      <w:r>
+        <w:t>visível</w:t>
+      </w:r>
+      <w:r>
+        <w:t xml:space="preserve"> </w:t>
+      </w:r>
+      <w:r>
+        <w:t>mesmo quando</w:t>
+      </w:r>
+      <w:r>
+        <w:t xml:space="preserve"> </w:t>
+      </w:r>
+      <w:r>
+        <w:t xml:space="preserve">os </w:t>
+      </w:r>
+      <w:r>
+        <w:t xml:space="preserve">dados são arrastados </w:t>
+      </w:r>
+      <w:r>
+        <w:t>para baixo</w:t>
+      </w:r>
+      <w:r>
+        <w:t>.</w:t>
+      </w:r>
+      <w:r>
+        <w:t xml:space="preserve"> </w:t>
+      </w:r>
+      <w:r>
+        <w:t xml:space="preserve">Em conjunto, estas duas ferramentas </w:t>
+      </w:r>
+      <w:r>
+        <w:t>facilitam a i</w:t>
+      </w:r>
+      <w:r>
+        <w:t>dentifica</w:t>
+      </w:r>
+      <w:r>
+        <w:t>ção</w:t>
+      </w:r>
+      <w:r>
+        <w:t xml:space="preserve"> </w:t>
+      </w:r>
+      <w:r>
+        <w:t>d</w:t>
+      </w:r>
+      <w:r>
+        <w:t xml:space="preserve">as colunas e </w:t>
+      </w:r>
+      <w:r>
+        <w:t>a filtragem dos dados</w:t>
+      </w:r>
+      <w:r>
+        <w:t>.</w:t>
       </w:r>
     </w:p>
     <w:p>
@@ -318,7 +384,15 @@
       </w:r>
       <w:proofErr w:type="gramEnd"/>
       <w:r>
-        <w:t xml:space="preserve"> e urbrural pressionando a secção dados da aba superior utilizamos ferramentas de dados onde decidimos que a idade seria um número entre 16 e 99 e a variável rural apenas podia assumir o valor de rural, urbano ou suburbano</w:t>
+        <w:t xml:space="preserve"> e </w:t>
+      </w:r>
+      <w:proofErr w:type="spellStart"/>
+      <w:r>
+        <w:t>urbrural</w:t>
+      </w:r>
+      <w:proofErr w:type="spellEnd"/>
+      <w:r>
+        <w:t xml:space="preserve"> pressionando a secção dados da aba superior utilizamos ferramentas de dados onde decidimos que a idade seria um número entre 16 e 99 e a variável rural apenas podia assumir o valor de rural, urbano ou suburbano</w:t>
       </w:r>
       <w:r>
         <w:t>.</w:t>
@@ -347,7 +421,15 @@
     <w:p>
       <w:r>
         <w:tab/>
-        <w:t xml:space="preserve">Para realizar o ponto 6 do enunciado que consistia na realização de uma tabela de frequências absolutas com funções de contagem e calculo de percentagens, usou-se para este primeiro ponto a função CONTAR.SE em que o primeiro parâmetro correspondia a coluna referente à variável escolhida que foi urbrural e o segundo parâmetro o valor que procurávamos e encontramos o </w:t>
+        <w:t xml:space="preserve">Para realizar o ponto 6 do enunciado que consistia na realização de uma tabela de frequências absolutas com funções de contagem e calculo de percentagens, usou-se para este primeiro ponto a função CONTAR.SE em que o primeiro parâmetro correspondia a coluna referente à variável escolhida que foi </w:t>
+      </w:r>
+      <w:proofErr w:type="spellStart"/>
+      <w:r>
+        <w:t>urbrural</w:t>
+      </w:r>
+      <w:proofErr w:type="spellEnd"/>
+      <w:r>
+        <w:t xml:space="preserve"> e o segundo parâmetro o valor que procurávamos e encontramos o </w:t>
       </w:r>
       <w:proofErr w:type="gramStart"/>
       <w:r>
@@ -374,7 +456,21 @@
         <w:rPr>
           <w:highlight w:val="yellow"/>
         </w:rPr>
-        <w:t>[etc]</w:t>
+        <w:t>[</w:t>
+      </w:r>
+      <w:proofErr w:type="spellStart"/>
+      <w:r>
+        <w:rPr>
+          <w:highlight w:val="yellow"/>
+        </w:rPr>
+        <w:t>etc</w:t>
+      </w:r>
+      <w:proofErr w:type="spellEnd"/>
+      <w:r>
+        <w:rPr>
+          <w:highlight w:val="yellow"/>
+        </w:rPr>
+        <w:t>]</w:t>
       </w:r>
     </w:p>
     <w:p>
@@ -382,8 +478,13 @@
         <w:pStyle w:val="Ttulo1"/>
       </w:pPr>
       <w:r>
-        <w:t>II – Tarefas Jamovi</w:t>
-      </w:r>
+        <w:t xml:space="preserve">II – Tarefas </w:t>
+      </w:r>
+      <w:proofErr w:type="spellStart"/>
+      <w:r>
+        <w:t>Jamovi</w:t>
+      </w:r>
+      <w:proofErr w:type="spellEnd"/>
     </w:p>
     <w:p>
       <w:pPr>
@@ -395,7 +496,15 @@
         <w:tab/>
       </w:r>
       <w:r>
-        <w:t>O jamovi é uma ferramenta criada com o objetivo de “criar uma ponte entre investigador e estaticista, de uma forma livre e aberta”.</w:t>
+        <w:t xml:space="preserve">O </w:t>
+      </w:r>
+      <w:proofErr w:type="spellStart"/>
+      <w:r>
+        <w:t>jamovi</w:t>
+      </w:r>
+      <w:proofErr w:type="spellEnd"/>
+      <w:r>
+        <w:t xml:space="preserve"> é uma ferramenta criada com o objetivo de “criar uma ponte entre investigador e estaticista, de uma forma livre e aberta”.</w:t>
       </w:r>
       <w:r>
         <w:t xml:space="preserve"> O projeto foi formado sobre a filosofia que software de ciência deve ser dirigido pela comunidade, e que qualquer pessoa deve conseguir e publicar análises de dados.</w:t>
@@ -566,6 +675,7 @@
     <w:lsdException w:name="HTML Sample" w:semiHidden="1" w:unhideWhenUsed="1"/>
     <w:lsdException w:name="HTML Typewriter" w:semiHidden="1" w:unhideWhenUsed="1"/>
     <w:lsdException w:name="HTML Variable" w:semiHidden="1" w:unhideWhenUsed="1"/>
+    <w:lsdException w:name="Normal Table" w:semiHidden="1" w:unhideWhenUsed="1"/>
     <w:lsdException w:name="annotation subject" w:semiHidden="1" w:unhideWhenUsed="1"/>
     <w:lsdException w:name="No List" w:semiHidden="1" w:unhideWhenUsed="1"/>
     <w:lsdException w:name="Outline List 1" w:semiHidden="1" w:unhideWhenUsed="1"/>
@@ -608,8 +718,11 @@
     <w:lsdException w:name="Table Contemporary" w:semiHidden="1" w:unhideWhenUsed="1"/>
     <w:lsdException w:name="Table Elegant" w:semiHidden="1" w:unhideWhenUsed="1"/>
     <w:lsdException w:name="Table Professional" w:semiHidden="1" w:unhideWhenUsed="1"/>
+    <w:lsdException w:name="Table Subtle 1" w:semiHidden="1" w:unhideWhenUsed="1"/>
     <w:lsdException w:name="Table Subtle 2" w:semiHidden="1" w:unhideWhenUsed="1"/>
     <w:lsdException w:name="Table Web 1" w:semiHidden="1" w:unhideWhenUsed="1"/>
+    <w:lsdException w:name="Table Web 2" w:semiHidden="1" w:unhideWhenUsed="1"/>
+    <w:lsdException w:name="Table Web 3" w:semiHidden="1" w:unhideWhenUsed="1"/>
     <w:lsdException w:name="Balloon Text" w:semiHidden="1" w:unhideWhenUsed="1"/>
     <w:lsdException w:name="Table Grid" w:uiPriority="39"/>
     <w:lsdException w:name="Table Theme" w:semiHidden="1" w:unhideWhenUsed="1"/>

</xml_diff>

<commit_message>
pequena nota em I 1
</commit_message>
<xml_diff>
--- a/relatorio I e II.docx
+++ b/relatorio I e II.docx
@@ -1,10 +1,10 @@
 
 <file path=word/document.xml><?xml version="1.0" encoding="utf-8"?>
-<w:document xmlns:wpc="http://schemas.microsoft.com/office/word/2010/wordprocessingCanvas" xmlns:cx="http://schemas.microsoft.com/office/drawing/2014/chartex" xmlns:cx1="http://schemas.microsoft.com/office/drawing/2015/9/8/chartex" xmlns:cx2="http://schemas.microsoft.com/office/drawing/2015/10/21/chartex" xmlns:cx3="http://schemas.microsoft.com/office/drawing/2016/5/9/chartex" xmlns:cx4="http://schemas.microsoft.com/office/drawing/2016/5/10/chartex" xmlns:cx5="http://schemas.microsoft.com/office/drawing/2016/5/11/chartex" xmlns:cx6="http://schemas.microsoft.com/office/drawing/2016/5/12/chartex" xmlns:cx7="http://schemas.microsoft.com/office/drawing/2016/5/13/chartex" xmlns:cx8="http://schemas.microsoft.com/office/drawing/2016/5/14/chartex" xmlns:mc="http://schemas.openxmlformats.org/markup-compatibility/2006" xmlns:aink="http://schemas.microsoft.com/office/drawing/2016/ink" xmlns:am3d="http://schemas.microsoft.com/office/drawing/2017/model3d" xmlns:o="urn:schemas-microsoft-com:office:office" xmlns:r="http://schemas.openxmlformats.org/officeDocument/2006/relationships" xmlns:m="http://schemas.openxmlformats.org/officeDocument/2006/math" xmlns:v="urn:schemas-microsoft-com:vml" xmlns:wp14="http://schemas.microsoft.com/office/word/2010/wordprocessingDrawing" xmlns:wp="http://schemas.openxmlformats.org/drawingml/2006/wordprocessingDrawing" xmlns:w10="urn:schemas-microsoft-com:office:word" xmlns:w="http://schemas.openxmlformats.org/wordprocessingml/2006/main" xmlns:w14="http://schemas.microsoft.com/office/word/2010/wordml" xmlns:w15="http://schemas.microsoft.com/office/word/2012/wordml" xmlns:w16cex="http://schemas.microsoft.com/office/word/2018/wordml/cex" xmlns:w16cid="http://schemas.microsoft.com/office/word/2016/wordml/cid" xmlns:w16="http://schemas.microsoft.com/office/word/2018/wordml" xmlns:w16sdtdh="http://schemas.microsoft.com/office/word/2020/wordml/sdtdatahash" xmlns:w16se="http://schemas.microsoft.com/office/word/2015/wordml/symex" xmlns:wpg="http://schemas.microsoft.com/office/word/2010/wordprocessingGroup" xmlns:wpi="http://schemas.microsoft.com/office/word/2010/wordprocessingInk" xmlns:wne="http://schemas.microsoft.com/office/word/2006/wordml" xmlns:wps="http://schemas.microsoft.com/office/word/2010/wordprocessingShape" mc:Ignorable="w14 w15 w16se w16cid w16 w16cex w16sdtdh wp14">
+<w:document xmlns:wpc="http://schemas.microsoft.com/office/word/2010/wordprocessingCanvas" xmlns:cx="http://schemas.microsoft.com/office/drawing/2014/chartex" xmlns:cx1="http://schemas.microsoft.com/office/drawing/2015/9/8/chartex" xmlns:mc="http://schemas.openxmlformats.org/markup-compatibility/2006" xmlns:o="urn:schemas-microsoft-com:office:office" xmlns:r="http://schemas.openxmlformats.org/officeDocument/2006/relationships" xmlns:m="http://schemas.openxmlformats.org/officeDocument/2006/math" xmlns:v="urn:schemas-microsoft-com:vml" xmlns:wp14="http://schemas.microsoft.com/office/word/2010/wordprocessingDrawing" xmlns:wp="http://schemas.openxmlformats.org/drawingml/2006/wordprocessingDrawing" xmlns:w10="urn:schemas-microsoft-com:office:word" xmlns:w="http://schemas.openxmlformats.org/wordprocessingml/2006/main" xmlns:w14="http://schemas.microsoft.com/office/word/2010/wordml" xmlns:w15="http://schemas.microsoft.com/office/word/2012/wordml" xmlns:w16se="http://schemas.microsoft.com/office/word/2015/wordml/symex" xmlns:wpg="http://schemas.microsoft.com/office/word/2010/wordprocessingGroup" xmlns:wpi="http://schemas.microsoft.com/office/word/2010/wordprocessingInk" xmlns:wne="http://schemas.microsoft.com/office/word/2006/wordml" xmlns:wps="http://schemas.microsoft.com/office/word/2010/wordprocessingShape" mc:Ignorable="w14 w15 w16se wp14">
   <w:body>
     <w:p>
       <w:pPr>
-        <w:pStyle w:val="Ttulo1"/>
+        <w:pStyle w:val="Heading1"/>
       </w:pPr>
       <w:r>
         <w:t>I – Tarefas Excel</w:t>
@@ -39,7 +39,7 @@
     </w:p>
     <w:p>
       <w:pPr>
-        <w:pStyle w:val="Ttulo2"/>
+        <w:pStyle w:val="Heading2"/>
       </w:pPr>
       <w:r>
         <w:t>1</w:t>
@@ -165,7 +165,7 @@
     </w:p>
     <w:p>
       <w:pPr>
-        <w:pStyle w:val="PargrafodaLista"/>
+        <w:pStyle w:val="ListParagraph"/>
         <w:numPr>
           <w:ilvl w:val="0"/>
           <w:numId w:val="10"/>
@@ -195,7 +195,7 @@
     </w:p>
     <w:p>
       <w:pPr>
-        <w:pStyle w:val="PargrafodaLista"/>
+        <w:pStyle w:val="ListParagraph"/>
         <w:numPr>
           <w:ilvl w:val="0"/>
           <w:numId w:val="10"/>
@@ -210,6 +210,20 @@
       <w:r>
         <w:t>.</w:t>
       </w:r>
+    </w:p>
+    <w:p>
+      <w:pPr>
+        <w:pStyle w:val="ListParagraph"/>
+        <w:numPr>
+          <w:ilvl w:val="0"/>
+          <w:numId w:val="10"/>
+        </w:numPr>
+      </w:pPr>
+      <w:r>
+        <w:t>[fixar linha]</w:t>
+      </w:r>
+      <w:bookmarkStart w:id="0" w:name="_GoBack"/>
+      <w:bookmarkEnd w:id="0"/>
     </w:p>
     <w:p>
       <w:r>
@@ -279,7 +293,7 @@
     </w:p>
     <w:p>
       <w:pPr>
-        <w:pStyle w:val="Ttulo2"/>
+        <w:pStyle w:val="Heading2"/>
       </w:pPr>
       <w:r>
         <w:t>2</w:t>
@@ -339,7 +353,7 @@
     </w:p>
     <w:p>
       <w:pPr>
-        <w:pStyle w:val="PargrafodaLista"/>
+        <w:pStyle w:val="ListParagraph"/>
         <w:numPr>
           <w:ilvl w:val="0"/>
           <w:numId w:val="11"/>
@@ -363,7 +377,7 @@
     </w:p>
     <w:p>
       <w:pPr>
-        <w:pStyle w:val="Ttulo2"/>
+        <w:pStyle w:val="Heading2"/>
       </w:pPr>
       <w:r>
         <w:lastRenderedPageBreak/>
@@ -432,7 +446,7 @@
     </w:p>
     <w:p>
       <w:pPr>
-        <w:pStyle w:val="PargrafodaLista"/>
+        <w:pStyle w:val="ListParagraph"/>
         <w:numPr>
           <w:ilvl w:val="0"/>
           <w:numId w:val="12"/>
@@ -459,7 +473,7 @@
     </w:p>
     <w:p>
       <w:pPr>
-        <w:pStyle w:val="Ttulo2"/>
+        <w:pStyle w:val="Heading2"/>
       </w:pPr>
       <w:r>
         <w:t>4</w:t>
@@ -617,7 +631,7 @@
     </w:p>
     <w:p>
       <w:pPr>
-        <w:pStyle w:val="PargrafodaLista"/>
+        <w:pStyle w:val="ListParagraph"/>
         <w:numPr>
           <w:ilvl w:val="0"/>
           <w:numId w:val="13"/>
@@ -630,7 +644,7 @@
     <w:p/>
     <w:p>
       <w:pPr>
-        <w:pStyle w:val="Ttulo2"/>
+        <w:pStyle w:val="Heading2"/>
       </w:pPr>
       <w:r>
         <w:t>5</w:t>
@@ -697,11 +711,9 @@
       <w:r>
         <w:t>“</w:t>
       </w:r>
-      <w:proofErr w:type="spellStart"/>
       <w:r>
         <w:t>urbrural</w:t>
       </w:r>
-      <w:proofErr w:type="spellEnd"/>
       <w:r>
         <w:t>”</w:t>
       </w:r>
@@ -718,11 +730,7 @@
         <w:t xml:space="preserve"> que</w:t>
       </w:r>
       <w:r>
-        <w:t xml:space="preserve"> na idade estariam apenas </w:t>
-      </w:r>
-      <w:r>
-        <w:lastRenderedPageBreak/>
-        <w:t>valores</w:t>
+        <w:t xml:space="preserve"> na idade estariam apenas valores</w:t>
       </w:r>
       <w:r>
         <w:t xml:space="preserve"> </w:t>
@@ -800,7 +808,7 @@
     </w:p>
     <w:p>
       <w:pPr>
-        <w:pStyle w:val="PargrafodaLista"/>
+        <w:pStyle w:val="ListParagraph"/>
         <w:numPr>
           <w:ilvl w:val="0"/>
           <w:numId w:val="14"/>
@@ -821,7 +829,7 @@
     </w:p>
     <w:p>
       <w:pPr>
-        <w:pStyle w:val="PargrafodaLista"/>
+        <w:pStyle w:val="ListParagraph"/>
         <w:numPr>
           <w:ilvl w:val="0"/>
           <w:numId w:val="14"/>
@@ -833,7 +841,7 @@
     </w:p>
     <w:p>
       <w:pPr>
-        <w:pStyle w:val="Ttulo2"/>
+        <w:pStyle w:val="Heading2"/>
       </w:pPr>
       <w:r>
         <w:t>6</w:t>
@@ -853,28 +861,12 @@
     <w:p>
       <w:r>
         <w:tab/>
-        <w:t xml:space="preserve">Para realizar o ponto 6 do enunciado que consistia na realização de uma tabela de frequências absolutas com funções de contagem e calculo de percentagens, usou-se para este primeiro ponto a função CONTAR.SE em que o primeiro parâmetro correspondia a coluna referente à variável escolhida que foi </w:t>
-      </w:r>
-      <w:proofErr w:type="spellStart"/>
-      <w:r>
-        <w:t>urbrural</w:t>
-      </w:r>
-      <w:proofErr w:type="spellEnd"/>
-      <w:r>
-        <w:t xml:space="preserve"> e o segundo parâmetro o valor que procurávamos e encontramos o </w:t>
-      </w:r>
-      <w:proofErr w:type="gramStart"/>
-      <w:r>
-        <w:t>numero</w:t>
-      </w:r>
-      <w:proofErr w:type="gramEnd"/>
-      <w:r>
-        <w:t xml:space="preserve"> de vezes que cada valor se repete. Para o cálculo da percentagem dividimos esse mesmo valor pelo total de dados que é 860 e aplicamos o estilo percentagem.</w:t>
-      </w:r>
-    </w:p>
-    <w:p>
-      <w:pPr>
-        <w:pStyle w:val="Ttulo2"/>
+        <w:t>Para realizar o ponto 6 do enunciado que consistia na realização de uma tabela de frequências absolutas com funções de contagem e calculo de percentagens, usou-se para este primeiro ponto a função CONTAR.SE em que o primeiro parâmetro correspondia a coluna referente à variável escolhida que foi urbrural e o segundo parâmetro o valor que procurávamos e encontramos o numero de vezes que cada valor se repete. Para o cálculo da percentagem dividimos esse mesmo valor pelo total de dados que é 860 e aplicamos o estilo percentagem.</w:t>
+      </w:r>
+    </w:p>
+    <w:p>
+      <w:pPr>
+        <w:pStyle w:val="Heading2"/>
       </w:pPr>
       <w:r>
         <w:t>7</w:t>
@@ -888,55 +880,28 @@
         <w:rPr>
           <w:highlight w:val="yellow"/>
         </w:rPr>
-        <w:t>[</w:t>
-      </w:r>
-      <w:proofErr w:type="spellStart"/>
-      <w:r>
+        <w:t>[etc]</w:t>
+      </w:r>
+    </w:p>
+    <w:p>
+      <w:pPr>
+        <w:pStyle w:val="Heading1"/>
+      </w:pPr>
+      <w:r>
+        <w:t>II – Tarefas Jamovi</w:t>
+      </w:r>
+    </w:p>
+    <w:p>
+      <w:pPr>
         <w:rPr>
           <w:highlight w:val="yellow"/>
         </w:rPr>
-        <w:t>etc</w:t>
-      </w:r>
-      <w:proofErr w:type="spellEnd"/>
-      <w:r>
-        <w:rPr>
-          <w:highlight w:val="yellow"/>
-        </w:rPr>
-        <w:t>]</w:t>
-      </w:r>
-    </w:p>
-    <w:p>
-      <w:pPr>
-        <w:pStyle w:val="Ttulo1"/>
-      </w:pPr>
-      <w:r>
-        <w:t xml:space="preserve">II – Tarefas </w:t>
-      </w:r>
-      <w:proofErr w:type="spellStart"/>
-      <w:r>
-        <w:t>Jamovi</w:t>
-      </w:r>
-      <w:proofErr w:type="spellEnd"/>
-    </w:p>
-    <w:p>
-      <w:pPr>
-        <w:rPr>
-          <w:highlight w:val="yellow"/>
-        </w:rPr>
       </w:pPr>
       <w:r>
         <w:tab/>
       </w:r>
       <w:r>
-        <w:t xml:space="preserve">O </w:t>
-      </w:r>
-      <w:proofErr w:type="spellStart"/>
-      <w:r>
-        <w:t>jamovi</w:t>
-      </w:r>
-      <w:proofErr w:type="spellEnd"/>
-      <w:r>
-        <w:t xml:space="preserve"> é uma ferramenta criada com o objetivo de “criar uma ponte entre investigador e estaticista, de uma forma livre e aberta”.</w:t>
+        <w:t>O jamovi é uma ferramenta criada com o objetivo de “criar uma ponte entre investigador e estaticista, de uma forma livre e aberta”.</w:t>
       </w:r>
       <w:r>
         <w:t xml:space="preserve"> O projeto foi formado sobre a filosofia que software de ciência deve ser dirigido pela comunidade, e que qualquer pessoa deve conseguir e publicar análises de dados.</w:t>
@@ -983,7 +948,7 @@
 </file>
 
 <file path=word/numbering.xml><?xml version="1.0" encoding="utf-8"?>
-<w:numbering xmlns:wpc="http://schemas.microsoft.com/office/word/2010/wordprocessingCanvas" xmlns:cx="http://schemas.microsoft.com/office/drawing/2014/chartex" xmlns:cx1="http://schemas.microsoft.com/office/drawing/2015/9/8/chartex" xmlns:cx2="http://schemas.microsoft.com/office/drawing/2015/10/21/chartex" xmlns:cx3="http://schemas.microsoft.com/office/drawing/2016/5/9/chartex" xmlns:cx4="http://schemas.microsoft.com/office/drawing/2016/5/10/chartex" xmlns:cx5="http://schemas.microsoft.com/office/drawing/2016/5/11/chartex" xmlns:cx6="http://schemas.microsoft.com/office/drawing/2016/5/12/chartex" xmlns:cx7="http://schemas.microsoft.com/office/drawing/2016/5/13/chartex" xmlns:cx8="http://schemas.microsoft.com/office/drawing/2016/5/14/chartex" xmlns:mc="http://schemas.openxmlformats.org/markup-compatibility/2006" xmlns:aink="http://schemas.microsoft.com/office/drawing/2016/ink" xmlns:am3d="http://schemas.microsoft.com/office/drawing/2017/model3d" xmlns:o="urn:schemas-microsoft-com:office:office" xmlns:r="http://schemas.openxmlformats.org/officeDocument/2006/relationships" xmlns:m="http://schemas.openxmlformats.org/officeDocument/2006/math" xmlns:v="urn:schemas-microsoft-com:vml" xmlns:wp14="http://schemas.microsoft.com/office/word/2010/wordprocessingDrawing" xmlns:wp="http://schemas.openxmlformats.org/drawingml/2006/wordprocessingDrawing" xmlns:w10="urn:schemas-microsoft-com:office:word" xmlns:w="http://schemas.openxmlformats.org/wordprocessingml/2006/main" xmlns:w14="http://schemas.microsoft.com/office/word/2010/wordml" xmlns:w15="http://schemas.microsoft.com/office/word/2012/wordml" xmlns:w16cex="http://schemas.microsoft.com/office/word/2018/wordml/cex" xmlns:w16cid="http://schemas.microsoft.com/office/word/2016/wordml/cid" xmlns:w16="http://schemas.microsoft.com/office/word/2018/wordml" xmlns:w16sdtdh="http://schemas.microsoft.com/office/word/2020/wordml/sdtdatahash" xmlns:w16se="http://schemas.microsoft.com/office/word/2015/wordml/symex" xmlns:wpg="http://schemas.microsoft.com/office/word/2010/wordprocessingGroup" xmlns:wpi="http://schemas.microsoft.com/office/word/2010/wordprocessingInk" xmlns:wne="http://schemas.microsoft.com/office/word/2006/wordml" xmlns:wps="http://schemas.microsoft.com/office/word/2010/wordprocessingShape" mc:Ignorable="w14 w15 w16se w16cid w16 w16cex w16sdtdh wp14">
+<w:numbering xmlns:wpc="http://schemas.microsoft.com/office/word/2010/wordprocessingCanvas" xmlns:cx="http://schemas.microsoft.com/office/drawing/2014/chartex" xmlns:cx1="http://schemas.microsoft.com/office/drawing/2015/9/8/chartex" xmlns:mc="http://schemas.openxmlformats.org/markup-compatibility/2006" xmlns:o="urn:schemas-microsoft-com:office:office" xmlns:r="http://schemas.openxmlformats.org/officeDocument/2006/relationships" xmlns:m="http://schemas.openxmlformats.org/officeDocument/2006/math" xmlns:v="urn:schemas-microsoft-com:vml" xmlns:wp14="http://schemas.microsoft.com/office/word/2010/wordprocessingDrawing" xmlns:wp="http://schemas.openxmlformats.org/drawingml/2006/wordprocessingDrawing" xmlns:w10="urn:schemas-microsoft-com:office:word" xmlns:w="http://schemas.openxmlformats.org/wordprocessingml/2006/main" xmlns:w14="http://schemas.microsoft.com/office/word/2010/wordml" xmlns:w15="http://schemas.microsoft.com/office/word/2012/wordml" xmlns:w16se="http://schemas.microsoft.com/office/word/2015/wordml/symex" xmlns:wpg="http://schemas.microsoft.com/office/word/2010/wordprocessingGroup" xmlns:wpi="http://schemas.microsoft.com/office/word/2010/wordprocessingInk" xmlns:wne="http://schemas.microsoft.com/office/word/2006/wordml" xmlns:wps="http://schemas.microsoft.com/office/word/2010/wordprocessingShape" mc:Ignorable="w14 w15 w16se wp14">
   <w:abstractNum w:abstractNumId="0" w15:restartNumberingAfterBreak="0">
     <w:nsid w:val="0010122C"/>
     <w:multiLevelType w:val="hybridMultilevel"/>
@@ -2277,7 +2242,7 @@
 </file>
 
 <file path=word/styles.xml><?xml version="1.0" encoding="utf-8"?>
-<w:styles xmlns:mc="http://schemas.openxmlformats.org/markup-compatibility/2006" xmlns:r="http://schemas.openxmlformats.org/officeDocument/2006/relationships" xmlns:w="http://schemas.openxmlformats.org/wordprocessingml/2006/main" xmlns:w14="http://schemas.microsoft.com/office/word/2010/wordml" xmlns:w15="http://schemas.microsoft.com/office/word/2012/wordml" xmlns:w16cex="http://schemas.microsoft.com/office/word/2018/wordml/cex" xmlns:w16cid="http://schemas.microsoft.com/office/word/2016/wordml/cid" xmlns:w16="http://schemas.microsoft.com/office/word/2018/wordml" xmlns:w16sdtdh="http://schemas.microsoft.com/office/word/2020/wordml/sdtdatahash" xmlns:w16se="http://schemas.microsoft.com/office/word/2015/wordml/symex" mc:Ignorable="w14 w15 w16se w16cid w16 w16cex w16sdtdh">
+<w:styles xmlns:mc="http://schemas.openxmlformats.org/markup-compatibility/2006" xmlns:r="http://schemas.openxmlformats.org/officeDocument/2006/relationships" xmlns:w="http://schemas.openxmlformats.org/wordprocessingml/2006/main" xmlns:w14="http://schemas.microsoft.com/office/word/2010/wordml" xmlns:w15="http://schemas.microsoft.com/office/word/2012/wordml" xmlns:w16se="http://schemas.microsoft.com/office/word/2015/wordml/symex" mc:Ignorable="w14 w15 w16se">
   <w:docDefaults>
     <w:rPrDefault>
       <w:rPr>
@@ -2294,7 +2259,7 @@
       </w:pPr>
     </w:pPrDefault>
   </w:docDefaults>
-  <w:latentStyles w:defLockedState="0" w:defUIPriority="99" w:defSemiHidden="0" w:defUnhideWhenUsed="0" w:defQFormat="0" w:count="376">
+  <w:latentStyles w:defLockedState="0" w:defUIPriority="99" w:defSemiHidden="0" w:defUnhideWhenUsed="0" w:defQFormat="0" w:count="371">
     <w:lsdException w:name="Normal" w:uiPriority="4" w:qFormat="1"/>
     <w:lsdException w:name="heading 1" w:uiPriority="10" w:qFormat="1"/>
     <w:lsdException w:name="heading 2" w:semiHidden="1" w:uiPriority="10" w:unhideWhenUsed="1" w:qFormat="1"/>
@@ -2666,11 +2631,6 @@
     <w:lsdException w:name="List Table 5 Dark Accent 6" w:uiPriority="50"/>
     <w:lsdException w:name="List Table 6 Colorful Accent 6" w:uiPriority="51"/>
     <w:lsdException w:name="List Table 7 Colorful Accent 6" w:uiPriority="52"/>
-    <w:lsdException w:name="Mention" w:semiHidden="1" w:unhideWhenUsed="1"/>
-    <w:lsdException w:name="Smart Hyperlink" w:semiHidden="1" w:unhideWhenUsed="1"/>
-    <w:lsdException w:name="Hashtag" w:semiHidden="1" w:unhideWhenUsed="1"/>
-    <w:lsdException w:name="Unresolved Mention" w:semiHidden="1" w:unhideWhenUsed="1"/>
-    <w:lsdException w:name="Smart Link" w:semiHidden="1" w:unhideWhenUsed="1"/>
   </w:latentStyles>
   <w:style w:type="paragraph" w:default="1" w:styleId="Normal">
     <w:name w:val="Normal"/>
@@ -2678,11 +2638,11 @@
     <w:qFormat/>
     <w:rsid w:val="005C1972"/>
   </w:style>
-  <w:style w:type="paragraph" w:styleId="Ttulo1">
+  <w:style w:type="paragraph" w:styleId="Heading1">
     <w:name w:val="heading 1"/>
     <w:basedOn w:val="Normal"/>
     <w:next w:val="Normal"/>
-    <w:link w:val="Ttulo1Carter"/>
+    <w:link w:val="Heading1Char"/>
     <w:uiPriority w:val="10"/>
     <w:qFormat/>
     <w:rsid w:val="005C1972"/>
@@ -2699,11 +2659,11 @@
       <w:szCs w:val="32"/>
     </w:rPr>
   </w:style>
-  <w:style w:type="paragraph" w:styleId="Ttulo2">
+  <w:style w:type="paragraph" w:styleId="Heading2">
     <w:name w:val="heading 2"/>
     <w:basedOn w:val="Normal"/>
     <w:next w:val="Normal"/>
-    <w:link w:val="Ttulo2Carter"/>
+    <w:link w:val="Heading2Char"/>
     <w:uiPriority w:val="10"/>
     <w:unhideWhenUsed/>
     <w:qFormat/>
@@ -2721,11 +2681,11 @@
       <w:szCs w:val="26"/>
     </w:rPr>
   </w:style>
-  <w:style w:type="paragraph" w:styleId="Ttulo3">
+  <w:style w:type="paragraph" w:styleId="Heading3">
     <w:name w:val="heading 3"/>
     <w:basedOn w:val="Normal"/>
     <w:next w:val="Normal"/>
-    <w:link w:val="Ttulo3Carter"/>
+    <w:link w:val="Heading3Char"/>
     <w:uiPriority w:val="10"/>
     <w:semiHidden/>
     <w:unhideWhenUsed/>
@@ -2742,13 +2702,13 @@
       <w:color w:val="1F4D78" w:themeColor="accent1" w:themeShade="7F"/>
     </w:rPr>
   </w:style>
-  <w:style w:type="character" w:default="1" w:styleId="Tipodeletrapredefinidodopargrafo">
+  <w:style w:type="character" w:default="1" w:styleId="DefaultParagraphFont">
     <w:name w:val="Default Paragraph Font"/>
     <w:uiPriority w:val="1"/>
     <w:semiHidden/>
     <w:unhideWhenUsed/>
   </w:style>
-  <w:style w:type="table" w:default="1" w:styleId="Tabelanormal">
+  <w:style w:type="table" w:default="1" w:styleId="TableNormal">
     <w:name w:val="Normal Table"/>
     <w:uiPriority w:val="99"/>
     <w:semiHidden/>
@@ -2763,16 +2723,16 @@
       </w:tblCellMar>
     </w:tblPr>
   </w:style>
-  <w:style w:type="numbering" w:default="1" w:styleId="Semlista">
+  <w:style w:type="numbering" w:default="1" w:styleId="NoList">
     <w:name w:val="No List"/>
     <w:uiPriority w:val="99"/>
     <w:semiHidden/>
     <w:unhideWhenUsed/>
   </w:style>
-  <w:style w:type="character" w:customStyle="1" w:styleId="Ttulo2Carter">
-    <w:name w:val="Título 2 Caráter"/>
-    <w:basedOn w:val="Tipodeletrapredefinidodopargrafo"/>
-    <w:link w:val="Ttulo2"/>
+  <w:style w:type="character" w:customStyle="1" w:styleId="Heading2Char">
+    <w:name w:val="Heading 2 Char"/>
+    <w:basedOn w:val="DefaultParagraphFont"/>
+    <w:link w:val="Heading2"/>
     <w:uiPriority w:val="10"/>
     <w:rsid w:val="005C1972"/>
     <w:rPr>
@@ -2782,10 +2742,10 @@
       <w:szCs w:val="26"/>
     </w:rPr>
   </w:style>
-  <w:style w:type="character" w:customStyle="1" w:styleId="Ttulo3Carter">
-    <w:name w:val="Título 3 Caráter"/>
-    <w:basedOn w:val="Tipodeletrapredefinidodopargrafo"/>
-    <w:link w:val="Ttulo3"/>
+  <w:style w:type="character" w:customStyle="1" w:styleId="Heading3Char">
+    <w:name w:val="Heading 3 Char"/>
+    <w:basedOn w:val="DefaultParagraphFont"/>
+    <w:link w:val="Heading3"/>
     <w:uiPriority w:val="10"/>
     <w:semiHidden/>
     <w:rsid w:val="006D356C"/>
@@ -2805,7 +2765,7 @@
   </w:style>
   <w:style w:type="character" w:customStyle="1" w:styleId="FilosofiaChar">
     <w:name w:val="Filosofia Char"/>
-    <w:basedOn w:val="Tipodeletrapredefinidodopargrafo"/>
+    <w:basedOn w:val="DefaultParagraphFont"/>
     <w:link w:val="Filosofia"/>
     <w:rsid w:val="005C1972"/>
   </w:style>
@@ -2878,10 +2838,10 @@
     <w:uiPriority w:val="3"/>
     <w:rsid w:val="005C1972"/>
   </w:style>
-  <w:style w:type="paragraph" w:styleId="Textodenotaderodap">
+  <w:style w:type="paragraph" w:styleId="FootnoteText">
     <w:name w:val="footnote text"/>
     <w:basedOn w:val="Normal"/>
-    <w:link w:val="TextodenotaderodapCarter"/>
+    <w:link w:val="FootnoteTextChar"/>
     <w:uiPriority w:val="99"/>
     <w:semiHidden/>
     <w:unhideWhenUsed/>
@@ -2894,10 +2854,10 @@
       <w:szCs w:val="20"/>
     </w:rPr>
   </w:style>
-  <w:style w:type="character" w:customStyle="1" w:styleId="TextodenotaderodapCarter">
-    <w:name w:val="Texto de nota de rodapé Caráter"/>
-    <w:basedOn w:val="Tipodeletrapredefinidodopargrafo"/>
-    <w:link w:val="Textodenotaderodap"/>
+  <w:style w:type="character" w:customStyle="1" w:styleId="FootnoteTextChar">
+    <w:name w:val="Footnote Text Char"/>
+    <w:basedOn w:val="DefaultParagraphFont"/>
+    <w:link w:val="FootnoteText"/>
     <w:uiPriority w:val="99"/>
     <w:semiHidden/>
     <w:rsid w:val="006D356C"/>
@@ -2906,9 +2866,9 @@
       <w:szCs w:val="20"/>
     </w:rPr>
   </w:style>
-  <w:style w:type="character" w:styleId="Refdenotaderodap">
+  <w:style w:type="character" w:styleId="FootnoteReference">
     <w:name w:val="footnote reference"/>
-    <w:basedOn w:val="Tipodeletrapredefinidodopargrafo"/>
+    <w:basedOn w:val="DefaultParagraphFont"/>
     <w:uiPriority w:val="99"/>
     <w:semiHidden/>
     <w:unhideWhenUsed/>
@@ -2917,9 +2877,9 @@
       <w:vertAlign w:val="superscript"/>
     </w:rPr>
   </w:style>
-  <w:style w:type="character" w:styleId="Hiperligao">
+  <w:style w:type="character" w:styleId="Hyperlink">
     <w:name w:val="Hyperlink"/>
-    <w:basedOn w:val="Tipodeletrapredefinidodopargrafo"/>
+    <w:basedOn w:val="DefaultParagraphFont"/>
     <w:uiPriority w:val="99"/>
     <w:unhideWhenUsed/>
     <w:rsid w:val="005C1972"/>
@@ -2928,10 +2888,10 @@
       <w:u w:val="single"/>
     </w:rPr>
   </w:style>
-  <w:style w:type="character" w:customStyle="1" w:styleId="Ttulo1Carter">
-    <w:name w:val="Título 1 Caráter"/>
-    <w:basedOn w:val="Tipodeletrapredefinidodopargrafo"/>
-    <w:link w:val="Ttulo1"/>
+  <w:style w:type="character" w:customStyle="1" w:styleId="Heading1Char">
+    <w:name w:val="Heading 1 Char"/>
+    <w:basedOn w:val="DefaultParagraphFont"/>
+    <w:link w:val="Heading1"/>
     <w:uiPriority w:val="10"/>
     <w:rsid w:val="005C1972"/>
     <w:rPr>
@@ -2941,11 +2901,11 @@
       <w:szCs w:val="32"/>
     </w:rPr>
   </w:style>
-  <w:style w:type="paragraph" w:styleId="Ttulo">
+  <w:style w:type="paragraph" w:styleId="Title">
     <w:name w:val="Title"/>
     <w:basedOn w:val="Normal"/>
     <w:next w:val="Normal"/>
-    <w:link w:val="TtuloCarter"/>
+    <w:link w:val="TitleChar"/>
     <w:uiPriority w:val="11"/>
     <w:qFormat/>
     <w:rsid w:val="005C1972"/>
@@ -2961,10 +2921,10 @@
       <w:szCs w:val="56"/>
     </w:rPr>
   </w:style>
-  <w:style w:type="character" w:customStyle="1" w:styleId="TtuloCarter">
-    <w:name w:val="Título Caráter"/>
-    <w:basedOn w:val="Tipodeletrapredefinidodopargrafo"/>
-    <w:link w:val="Ttulo"/>
+  <w:style w:type="character" w:customStyle="1" w:styleId="TitleChar">
+    <w:name w:val="Title Char"/>
+    <w:basedOn w:val="DefaultParagraphFont"/>
+    <w:link w:val="Title"/>
     <w:uiPriority w:val="11"/>
     <w:rsid w:val="005C1972"/>
     <w:rPr>
@@ -2975,7 +2935,7 @@
       <w:szCs w:val="56"/>
     </w:rPr>
   </w:style>
-  <w:style w:type="paragraph" w:styleId="PargrafodaLista">
+  <w:style w:type="paragraph" w:styleId="ListParagraph">
     <w:name w:val="List Paragraph"/>
     <w:basedOn w:val="Normal"/>
     <w:uiPriority w:val="35"/>
@@ -3255,7 +3215,7 @@
 </file>
 
 <file path=customXml/itemProps1.xml><?xml version="1.0" encoding="utf-8"?>
-<ds:datastoreItem xmlns:ds="http://schemas.openxmlformats.org/officeDocument/2006/customXml" ds:itemID="{068DA8D5-25F1-4E16-8C85-B9053D76A77B}">
+<ds:datastoreItem xmlns:ds="http://schemas.openxmlformats.org/officeDocument/2006/customXml" ds:itemID="{3032E9AF-0E97-4027-A96A-2B3FD1454651}">
   <ds:schemaRefs>
     <ds:schemaRef ds:uri="http://schemas.openxmlformats.org/officeDocument/2006/bibliography"/>
   </ds:schemaRefs>

</xml_diff>

<commit_message>
No rel_Excel falta só completar o procedimento do 5 e fzr o procedimento do 3
</commit_message>
<xml_diff>
--- a/relatorio I e II.docx
+++ b/relatorio I e II.docx
@@ -10,23 +10,47 @@
         <w:t>I – Tarefas Excel</w:t>
       </w:r>
     </w:p>
+    <w:p>
+      <w:r>
+        <w:tab/>
+      </w:r>
+    </w:p>
+    <w:p>
+      <w:r>
+        <w:tab/>
+      </w:r>
+      <w:r>
+        <w:t xml:space="preserve">A primeira secção deste trabalho, tem como objetivo </w:t>
+      </w:r>
+      <w:r>
+        <w:t xml:space="preserve">explorar as ferramentas e funções do Excel, assim como </w:t>
+      </w:r>
+      <w:r>
+        <w:t xml:space="preserve">alguns atalhos do teclado que se podem utilizar para </w:t>
+      </w:r>
+      <w:r>
+        <w:t>um mais eficiente tratamento dos dados.</w:t>
+      </w:r>
+      <w:r>
+        <w:t xml:space="preserve"> Este segmento do trabalho </w:t>
+      </w:r>
+      <w:r>
+        <w:t xml:space="preserve">é um importante ponto de começo, </w:t>
+      </w:r>
+      <w:r>
+        <w:t>visto que nos dá um contacto mais direto com os dados</w:t>
+      </w:r>
+      <w:r>
+        <w:t xml:space="preserve"> </w:t>
+      </w:r>
+      <w:r>
+        <w:t xml:space="preserve">e por sua vez algumas diretrizes acerca de </w:t>
+      </w:r>
+      <w:r>
+        <w:t>como os dados devem ser tratados tendo em conta a sua natureza.</w:t>
+      </w:r>
+    </w:p>
     <w:p/>
-    <w:p>
-      <w:pPr>
-        <w:ind w:firstLine="708"/>
-      </w:pPr>
-      <w:r>
-        <w:rPr>
-          <w:highlight w:val="yellow"/>
-        </w:rPr>
-        <w:t>[descrição do que pede de uma forma geral e o objetivo disso]</w:t>
-      </w:r>
-    </w:p>
-    <w:p>
-      <w:pPr>
-        <w:pStyle w:val="Ttulo2"/>
-      </w:pPr>
-    </w:p>
     <w:p>
       <w:pPr>
         <w:pStyle w:val="Ttulo2"/>
@@ -96,6 +120,8 @@
         <w:t>Carregue na opção “Filtrar”.</w:t>
       </w:r>
     </w:p>
+    <w:p/>
+    <w:p/>
     <w:p>
       <w:r>
         <w:rPr>
@@ -167,6 +193,7 @@
         <w:pStyle w:val="Ttulo2"/>
       </w:pPr>
       <w:r>
+        <w:lastRenderedPageBreak/>
         <w:t>2</w:t>
       </w:r>
     </w:p>
@@ -222,7 +249,6 @@
         <w:pStyle w:val="Ttulo2"/>
       </w:pPr>
       <w:r>
-        <w:lastRenderedPageBreak/>
         <w:t>3</w:t>
       </w:r>
     </w:p>
@@ -377,6 +403,7 @@
         <w:pStyle w:val="Ttulo2"/>
       </w:pPr>
       <w:r>
+        <w:lastRenderedPageBreak/>
         <w:t>5</w:t>
       </w:r>
     </w:p>
@@ -412,11 +439,9 @@
       <w:r>
         <w:t>“</w:t>
       </w:r>
-      <w:proofErr w:type="spellStart"/>
       <w:r>
         <w:t>urbrural</w:t>
       </w:r>
-      <w:proofErr w:type="spellEnd"/>
       <w:r>
         <w:t xml:space="preserve">”. Deste modo, deliberou-se que na idade estariam apenas valores </w:t>
       </w:r>
@@ -473,7 +498,6 @@
         </w:rPr>
       </w:pPr>
       <w:r>
-        <w:lastRenderedPageBreak/>
         <w:tab/>
       </w:r>
       <w:r>
@@ -532,15 +556,7 @@
         <w:tab/>
       </w:r>
       <w:r>
-        <w:t>O sexto ponto pedia-se para “Construir uma tabela de frequências absolutas com funções de contagem e cálculo de percentagens. Era então tencionado que se utilizassem funções de contagem numa dada variável, determinando assim a frequência (quantidade de vezes que aparecem) de certos valores numa dada coluna. Por fim, esses dados seriam utilizados para construir a tabela de frequências absolutas. A variável escolhida para ser analisada foi “</w:t>
-      </w:r>
-      <w:proofErr w:type="spellStart"/>
-      <w:r>
-        <w:t>urbrural</w:t>
-      </w:r>
-      <w:proofErr w:type="spellEnd"/>
-      <w:r>
-        <w:t>” e foram considerados todos os valores da coluna respetiva (incluindo os “NA”).</w:t>
+        <w:t>O sexto ponto pedia-se para “Construir uma tabela de frequências absolutas com funções de contagem e cálculo de percentagens. Era então tencionado que se utilizassem funções de contagem numa dada variável, determinando assim a frequência (quantidade de vezes que aparecem) de certos valores numa dada coluna. Por fim, esses dados seriam utilizados para construir a tabela de frequências absolutas. A variável escolhida para ser analisada foi “urbrural” e foram considerados todos os valores da coluna respetiva (incluindo os “NA”).</w:t>
       </w:r>
     </w:p>
     <w:p>
@@ -674,40 +690,29 @@
         <w:t xml:space="preserve"> tabela de frequências habitual, no entanto </w:t>
       </w:r>
       <w:r>
-        <w:t>contém alguma</w:t>
-      </w:r>
-      <w:r>
-        <w:t>s</w:t>
-      </w:r>
-      <w:r>
-        <w:t xml:space="preserve"> propriedades especiais, sendo estas a de …</w:t>
-      </w:r>
-    </w:p>
-    <w:p>
-      <w:r>
-        <w:tab/>
+        <w:t xml:space="preserve">a </w:t>
+      </w:r>
+      <w:r>
+        <w:t xml:space="preserve">vantagem em relação á de frequências normal é que esta é feita automaticamente </w:t>
+      </w:r>
+      <w:r>
+        <w:lastRenderedPageBreak/>
+        <w:t>pelo Excel</w:t>
+      </w:r>
+      <w:r>
+        <w:t xml:space="preserve">, bastando assim escolher a variável a ser analisada. </w:t>
+      </w:r>
+      <w:r>
         <w:t xml:space="preserve">Para a realização deste exercício, </w:t>
       </w:r>
       <w:r>
-        <w:t xml:space="preserve">a variável a avaliar </w:t>
-      </w:r>
-      <w:r>
-        <w:t>foi a “idades”</w:t>
-      </w:r>
-      <w:r>
-        <w:t>. A</w:t>
-      </w:r>
-      <w:r>
-        <w:t xml:space="preserve"> execução desta tabela</w:t>
-      </w:r>
-      <w:r>
-        <w:t xml:space="preserve"> </w:t>
-      </w:r>
-      <w:r>
-        <w:t xml:space="preserve">possibilitou </w:t>
-      </w:r>
-      <w:r>
-        <w:t>…</w:t>
+        <w:t>foi escolhida a variável</w:t>
+      </w:r>
+      <w:r>
+        <w:t xml:space="preserve"> “idades”</w:t>
+      </w:r>
+      <w:r>
+        <w:t xml:space="preserve">. </w:t>
       </w:r>
     </w:p>
     <w:p>
@@ -738,11 +743,9 @@
       <w:r>
         <w:t>“</w:t>
       </w:r>
-      <w:proofErr w:type="spellStart"/>
       <w:r>
         <w:t>Ctrl</w:t>
       </w:r>
-      <w:proofErr w:type="spellEnd"/>
       <w:r>
         <w:t>”</w:t>
       </w:r>
@@ -752,11 +755,9 @@
       <w:r>
         <w:t>“</w:t>
       </w:r>
-      <w:proofErr w:type="spellStart"/>
       <w:r>
         <w:t>Shif</w:t>
       </w:r>
-      <w:proofErr w:type="spellEnd"/>
       <w:r>
         <w:t>”</w:t>
       </w:r>
@@ -824,7 +825,6 @@
         </w:numPr>
       </w:pPr>
       <w:r>
-        <w:lastRenderedPageBreak/>
         <w:t>No editor da tabela dinâmica</w:t>
       </w:r>
       <w:r>
@@ -928,15 +928,7 @@
         <w:t xml:space="preserve"> colocámos a variável </w:t>
       </w:r>
       <w:r>
-        <w:t>“</w:t>
-      </w:r>
-      <w:proofErr w:type="spellStart"/>
-      <w:r>
-        <w:t>anos_esc</w:t>
-      </w:r>
-      <w:proofErr w:type="spellEnd"/>
-      <w:r>
-        <w:t>”</w:t>
+        <w:t>“anos_esc”</w:t>
       </w:r>
       <w:r>
         <w:t>, para as</w:t>
@@ -1048,13 +1040,8 @@
         <w:pStyle w:val="Ttulo1"/>
       </w:pPr>
       <w:r>
-        <w:t xml:space="preserve">II – Tarefas </w:t>
-      </w:r>
-      <w:proofErr w:type="spellStart"/>
-      <w:r>
-        <w:t>Jamovi</w:t>
-      </w:r>
-      <w:proofErr w:type="spellEnd"/>
+        <w:t>II – Tarefas Jamovi</w:t>
+      </w:r>
     </w:p>
     <w:p>
       <w:pPr>
@@ -1064,30 +1051,15 @@
       </w:pPr>
       <w:r>
         <w:tab/>
-        <w:t xml:space="preserve">O </w:t>
-      </w:r>
-      <w:proofErr w:type="spellStart"/>
-      <w:r>
-        <w:t>Jamovi</w:t>
-      </w:r>
-      <w:proofErr w:type="spellEnd"/>
-      <w:r>
-        <w:t xml:space="preserve"> é uma ferramenta cujo o intuito é “estabelecer uma ponte entre investigador e estaticista, de uma forma livre e aberta”. Este projeto (</w:t>
-      </w:r>
-      <w:proofErr w:type="spellStart"/>
-      <w:r>
-        <w:t>Jamovi</w:t>
-      </w:r>
-      <w:proofErr w:type="spellEnd"/>
-      <w:r>
-        <w:t>) foi formado segundo a filosofia de que todo o software de ciência de dados deve ser dirigido pela comunidade, ou seja, qualquer pessoa deve conseguir publicar análises de dados.</w:t>
-      </w:r>
-    </w:p>
-    <w:p>
-      <w:pPr>
-        <w:ind w:firstLine="708"/>
-      </w:pPr>
-      <w:r>
+        <w:t>O Jamovi é uma ferramenta cujo o intuito é “estabelecer uma ponte entre investigador e estaticista, de uma forma livre e aberta”. Este projeto (Jamovi) foi formado segundo a filosofia de que todo o software de ciência de dados deve ser dirigido pela comunidade, ou seja, qualquer pessoa deve conseguir publicar análises de dados.</w:t>
+      </w:r>
+    </w:p>
+    <w:p>
+      <w:pPr>
+        <w:ind w:firstLine="708"/>
+      </w:pPr>
+      <w:r>
+        <w:lastRenderedPageBreak/>
         <w:t xml:space="preserve">Este módulo pediu-nos para criar 3 tabelas com medidas descritivas e 1 gráfico com cruzamento de variáveis, de forma a demonstrar a capacidade da ferramenta. </w:t>
       </w:r>
     </w:p>

</xml_diff>

<commit_message>
terminei o relatorio a parte do excel ponto 5
</commit_message>
<xml_diff>
--- a/relatorio I e II.docx
+++ b/relatorio I e II.docx
@@ -4,7 +4,7 @@
   <w:body>
     <w:p>
       <w:pPr>
-        <w:pStyle w:val="Heading1"/>
+        <w:pStyle w:val="Ttulo1"/>
       </w:pPr>
       <w:r>
         <w:t>I – Tarefas Excel</w:t>
@@ -53,7 +53,7 @@
     <w:p/>
     <w:p>
       <w:pPr>
-        <w:pStyle w:val="Heading2"/>
+        <w:pStyle w:val="Ttulo2"/>
       </w:pPr>
       <w:r>
         <w:t>1</w:t>
@@ -83,7 +83,7 @@
     </w:p>
     <w:p>
       <w:pPr>
-        <w:pStyle w:val="ListParagraph"/>
+        <w:pStyle w:val="PargrafodaLista"/>
         <w:numPr>
           <w:ilvl w:val="0"/>
           <w:numId w:val="1"/>
@@ -110,7 +110,7 @@
     </w:p>
     <w:p>
       <w:pPr>
-        <w:pStyle w:val="ListParagraph"/>
+        <w:pStyle w:val="PargrafodaLista"/>
         <w:numPr>
           <w:ilvl w:val="0"/>
           <w:numId w:val="1"/>
@@ -190,9 +190,10 @@
     </w:p>
     <w:p>
       <w:pPr>
-        <w:pStyle w:val="Heading2"/>
-      </w:pPr>
-      <w:r>
+        <w:pStyle w:val="Ttulo2"/>
+      </w:pPr>
+      <w:r>
+        <w:lastRenderedPageBreak/>
         <w:t>2</w:t>
       </w:r>
     </w:p>
@@ -224,7 +225,7 @@
     </w:p>
     <w:p>
       <w:pPr>
-        <w:pStyle w:val="ListParagraph"/>
+        <w:pStyle w:val="PargrafodaLista"/>
         <w:numPr>
           <w:ilvl w:val="0"/>
           <w:numId w:val="2"/>
@@ -236,7 +237,7 @@
     </w:p>
     <w:p>
       <w:pPr>
-        <w:pStyle w:val="Heading2"/>
+        <w:pStyle w:val="Ttulo2"/>
       </w:pPr>
       <w:r>
         <w:t>3</w:t>
@@ -266,7 +267,7 @@
     </w:p>
     <w:p>
       <w:pPr>
-        <w:pStyle w:val="ListParagraph"/>
+        <w:pStyle w:val="PargrafodaLista"/>
         <w:numPr>
           <w:ilvl w:val="0"/>
           <w:numId w:val="3"/>
@@ -293,7 +294,7 @@
     </w:p>
     <w:p>
       <w:pPr>
-        <w:pStyle w:val="Heading2"/>
+        <w:pStyle w:val="Ttulo2"/>
       </w:pPr>
       <w:r>
         <w:t>4</w:t>
@@ -377,7 +378,7 @@
     </w:p>
     <w:p>
       <w:pPr>
-        <w:pStyle w:val="ListParagraph"/>
+        <w:pStyle w:val="PargrafodaLista"/>
         <w:numPr>
           <w:ilvl w:val="0"/>
           <w:numId w:val="4"/>
@@ -393,9 +394,10 @@
     <w:p/>
     <w:p>
       <w:pPr>
-        <w:pStyle w:val="Heading2"/>
-      </w:pPr>
-      <w:r>
+        <w:pStyle w:val="Ttulo2"/>
+      </w:pPr>
+      <w:r>
+        <w:lastRenderedPageBreak/>
         <w:t>5</w:t>
       </w:r>
     </w:p>
@@ -501,7 +503,7 @@
     </w:p>
     <w:p>
       <w:pPr>
-        <w:pStyle w:val="ListParagraph"/>
+        <w:pStyle w:val="PargrafodaLista"/>
         <w:numPr>
           <w:ilvl w:val="0"/>
           <w:numId w:val="5"/>
@@ -525,30 +527,43 @@
     </w:p>
     <w:p>
       <w:pPr>
-        <w:pStyle w:val="ListParagraph"/>
+        <w:pStyle w:val="PargrafodaLista"/>
         <w:numPr>
           <w:ilvl w:val="0"/>
           <w:numId w:val="5"/>
         </w:numPr>
       </w:pPr>
       <w:r>
-        <w:t>…</w:t>
-      </w:r>
-    </w:p>
-    <w:p>
-      <w:pPr>
-        <w:ind w:left="705"/>
-      </w:pPr>
-      <w:r>
-        <w:rPr>
-          <w:highlight w:val="yellow"/>
-        </w:rPr>
-        <w:t>[descrição dos passos]</w:t>
-      </w:r>
-    </w:p>
-    <w:p>
-      <w:pPr>
-        <w:pStyle w:val="Heading2"/>
+        <w:t>Pressionamos validação de dados.</w:t>
+      </w:r>
+    </w:p>
+    <w:p>
+      <w:pPr>
+        <w:pStyle w:val="PargrafodaLista"/>
+        <w:numPr>
+          <w:ilvl w:val="0"/>
+          <w:numId w:val="5"/>
+        </w:numPr>
+      </w:pPr>
+      <w:r>
+        <w:t>Selecionamos a lista para o urbrural e o valor numérico para as idades.</w:t>
+      </w:r>
+    </w:p>
+    <w:p>
+      <w:pPr>
+        <w:pStyle w:val="PargrafodaLista"/>
+        <w:numPr>
+          <w:ilvl w:val="0"/>
+          <w:numId w:val="5"/>
+        </w:numPr>
+      </w:pPr>
+      <w:r>
+        <w:t>Escolhemos os valores que queríamos que este respeita-se.</w:t>
+      </w:r>
+    </w:p>
+    <w:p>
+      <w:pPr>
+        <w:pStyle w:val="Ttulo2"/>
       </w:pPr>
       <w:r>
         <w:t>6</w:t>
@@ -580,7 +595,7 @@
     </w:p>
     <w:p>
       <w:pPr>
-        <w:pStyle w:val="ListParagraph"/>
+        <w:pStyle w:val="PargrafodaLista"/>
         <w:numPr>
           <w:ilvl w:val="0"/>
           <w:numId w:val="6"/>
@@ -592,7 +607,7 @@
     </w:p>
     <w:p>
       <w:pPr>
-        <w:pStyle w:val="ListParagraph"/>
+        <w:pStyle w:val="PargrafodaLista"/>
         <w:numPr>
           <w:ilvl w:val="0"/>
           <w:numId w:val="6"/>
@@ -610,7 +625,7 @@
     </w:p>
     <w:p>
       <w:pPr>
-        <w:pStyle w:val="ListParagraph"/>
+        <w:pStyle w:val="PargrafodaLista"/>
         <w:numPr>
           <w:ilvl w:val="0"/>
           <w:numId w:val="6"/>
@@ -634,7 +649,7 @@
     </w:p>
     <w:p>
       <w:pPr>
-        <w:pStyle w:val="ListParagraph"/>
+        <w:pStyle w:val="PargrafodaLista"/>
         <w:numPr>
           <w:ilvl w:val="0"/>
           <w:numId w:val="6"/>
@@ -658,7 +673,7 @@
     </w:p>
     <w:p>
       <w:pPr>
-        <w:pStyle w:val="Heading2"/>
+        <w:pStyle w:val="Ttulo2"/>
       </w:pPr>
       <w:r>
         <w:t>7</w:t>
@@ -693,7 +708,11 @@
         <w:t>baseia-se numa</w:t>
       </w:r>
       <w:r>
-        <w:t xml:space="preserve"> tabela de frequências habitual, no entanto </w:t>
+        <w:t xml:space="preserve"> tabela de frequências habitual, no </w:t>
+      </w:r>
+      <w:r>
+        <w:lastRenderedPageBreak/>
+        <w:t xml:space="preserve">entanto </w:t>
       </w:r>
       <w:r>
         <w:t xml:space="preserve">a </w:t>
@@ -730,7 +749,7 @@
     </w:p>
     <w:p>
       <w:pPr>
-        <w:pStyle w:val="ListParagraph"/>
+        <w:pStyle w:val="PargrafodaLista"/>
         <w:numPr>
           <w:ilvl w:val="0"/>
           <w:numId w:val="7"/>
@@ -793,7 +812,7 @@
     </w:p>
     <w:p>
       <w:pPr>
-        <w:pStyle w:val="ListParagraph"/>
+        <w:pStyle w:val="PargrafodaLista"/>
         <w:numPr>
           <w:ilvl w:val="0"/>
           <w:numId w:val="7"/>
@@ -820,7 +839,7 @@
     </w:p>
     <w:p>
       <w:pPr>
-        <w:pStyle w:val="ListParagraph"/>
+        <w:pStyle w:val="PargrafodaLista"/>
         <w:numPr>
           <w:ilvl w:val="0"/>
           <w:numId w:val="7"/>
@@ -838,7 +857,7 @@
     </w:p>
     <w:p>
       <w:pPr>
-        <w:pStyle w:val="Heading2"/>
+        <w:pStyle w:val="Ttulo2"/>
       </w:pPr>
       <w:r>
         <w:t>8</w:t>
@@ -976,7 +995,7 @@
     </w:p>
     <w:p>
       <w:pPr>
-        <w:pStyle w:val="ListParagraph"/>
+        <w:pStyle w:val="PargrafodaLista"/>
         <w:numPr>
           <w:ilvl w:val="0"/>
           <w:numId w:val="8"/>
@@ -994,7 +1013,7 @@
     </w:p>
     <w:p>
       <w:pPr>
-        <w:pStyle w:val="ListParagraph"/>
+        <w:pStyle w:val="PargrafodaLista"/>
         <w:numPr>
           <w:ilvl w:val="0"/>
           <w:numId w:val="8"/>
@@ -1045,7 +1064,7 @@
     </w:p>
     <w:p>
       <w:pPr>
-        <w:pStyle w:val="Heading1"/>
+        <w:pStyle w:val="Ttulo1"/>
       </w:pPr>
       <w:r>
         <w:t>II – Tarefas Jamovi</w:t>
@@ -1067,6 +1086,7 @@
         <w:ind w:firstLine="708"/>
       </w:pPr>
       <w:r>
+        <w:lastRenderedPageBreak/>
         <w:t xml:space="preserve">Este módulo pediu-nos para criar 3 tabelas com medidas descritivas e 1 gráfico com cruzamento de variáveis, de forma a demonstrar a capacidade da ferramenta. </w:t>
       </w:r>
     </w:p>
@@ -2359,11 +2379,11 @@
     <w:qFormat/>
     <w:rsid w:val="005C1972"/>
   </w:style>
-  <w:style w:type="paragraph" w:styleId="Heading1">
+  <w:style w:type="paragraph" w:styleId="Ttulo1">
     <w:name w:val="heading 1"/>
     <w:basedOn w:val="Normal"/>
     <w:next w:val="Normal"/>
-    <w:link w:val="Heading1Char"/>
+    <w:link w:val="Ttulo1Carter"/>
     <w:uiPriority w:val="10"/>
     <w:qFormat/>
     <w:rsid w:val="005C1972"/>
@@ -2380,11 +2400,11 @@
       <w:szCs w:val="32"/>
     </w:rPr>
   </w:style>
-  <w:style w:type="paragraph" w:styleId="Heading2">
+  <w:style w:type="paragraph" w:styleId="Ttulo2">
     <w:name w:val="heading 2"/>
     <w:basedOn w:val="Normal"/>
     <w:next w:val="Normal"/>
-    <w:link w:val="Heading2Char"/>
+    <w:link w:val="Ttulo2Carter"/>
     <w:uiPriority w:val="10"/>
     <w:unhideWhenUsed/>
     <w:qFormat/>
@@ -2402,11 +2422,11 @@
       <w:szCs w:val="26"/>
     </w:rPr>
   </w:style>
-  <w:style w:type="paragraph" w:styleId="Heading3">
+  <w:style w:type="paragraph" w:styleId="Ttulo3">
     <w:name w:val="heading 3"/>
     <w:basedOn w:val="Normal"/>
     <w:next w:val="Normal"/>
-    <w:link w:val="Heading3Char"/>
+    <w:link w:val="Ttulo3Carter"/>
     <w:uiPriority w:val="10"/>
     <w:semiHidden/>
     <w:unhideWhenUsed/>
@@ -2423,13 +2443,13 @@
       <w:color w:val="1F4D78" w:themeColor="accent1" w:themeShade="7F"/>
     </w:rPr>
   </w:style>
-  <w:style w:type="character" w:default="1" w:styleId="DefaultParagraphFont">
+  <w:style w:type="character" w:default="1" w:styleId="Tipodeletrapredefinidodopargrafo">
     <w:name w:val="Default Paragraph Font"/>
     <w:uiPriority w:val="1"/>
     <w:semiHidden/>
     <w:unhideWhenUsed/>
   </w:style>
-  <w:style w:type="table" w:default="1" w:styleId="TableNormal">
+  <w:style w:type="table" w:default="1" w:styleId="Tabelanormal">
     <w:name w:val="Normal Table"/>
     <w:uiPriority w:val="99"/>
     <w:semiHidden/>
@@ -2444,16 +2464,16 @@
       </w:tblCellMar>
     </w:tblPr>
   </w:style>
-  <w:style w:type="numbering" w:default="1" w:styleId="NoList">
+  <w:style w:type="numbering" w:default="1" w:styleId="Semlista">
     <w:name w:val="No List"/>
     <w:uiPriority w:val="99"/>
     <w:semiHidden/>
     <w:unhideWhenUsed/>
   </w:style>
-  <w:style w:type="character" w:customStyle="1" w:styleId="Heading2Char">
-    <w:name w:val="Heading 2 Char"/>
-    <w:basedOn w:val="DefaultParagraphFont"/>
-    <w:link w:val="Heading2"/>
+  <w:style w:type="character" w:customStyle="1" w:styleId="Ttulo2Carter">
+    <w:name w:val="Título 2 Caráter"/>
+    <w:basedOn w:val="Tipodeletrapredefinidodopargrafo"/>
+    <w:link w:val="Ttulo2"/>
     <w:uiPriority w:val="10"/>
     <w:rsid w:val="005C1972"/>
     <w:rPr>
@@ -2463,10 +2483,10 @@
       <w:szCs w:val="26"/>
     </w:rPr>
   </w:style>
-  <w:style w:type="character" w:customStyle="1" w:styleId="Heading3Char">
-    <w:name w:val="Heading 3 Char"/>
-    <w:basedOn w:val="DefaultParagraphFont"/>
-    <w:link w:val="Heading3"/>
+  <w:style w:type="character" w:customStyle="1" w:styleId="Ttulo3Carter">
+    <w:name w:val="Título 3 Caráter"/>
+    <w:basedOn w:val="Tipodeletrapredefinidodopargrafo"/>
+    <w:link w:val="Ttulo3"/>
     <w:uiPriority w:val="10"/>
     <w:semiHidden/>
     <w:rsid w:val="006D356C"/>
@@ -2486,7 +2506,7 @@
   </w:style>
   <w:style w:type="character" w:customStyle="1" w:styleId="FilosofiaChar">
     <w:name w:val="Filosofia Char"/>
-    <w:basedOn w:val="DefaultParagraphFont"/>
+    <w:basedOn w:val="Tipodeletrapredefinidodopargrafo"/>
     <w:link w:val="Filosofia"/>
     <w:rsid w:val="005C1972"/>
   </w:style>
@@ -2559,10 +2579,10 @@
     <w:uiPriority w:val="3"/>
     <w:rsid w:val="005C1972"/>
   </w:style>
-  <w:style w:type="paragraph" w:styleId="FootnoteText">
+  <w:style w:type="paragraph" w:styleId="Textodenotaderodap">
     <w:name w:val="footnote text"/>
     <w:basedOn w:val="Normal"/>
-    <w:link w:val="FootnoteTextChar"/>
+    <w:link w:val="TextodenotaderodapCarter"/>
     <w:uiPriority w:val="99"/>
     <w:semiHidden/>
     <w:unhideWhenUsed/>
@@ -2575,10 +2595,10 @@
       <w:szCs w:val="20"/>
     </w:rPr>
   </w:style>
-  <w:style w:type="character" w:customStyle="1" w:styleId="FootnoteTextChar">
-    <w:name w:val="Footnote Text Char"/>
-    <w:basedOn w:val="DefaultParagraphFont"/>
-    <w:link w:val="FootnoteText"/>
+  <w:style w:type="character" w:customStyle="1" w:styleId="TextodenotaderodapCarter">
+    <w:name w:val="Texto de nota de rodapé Caráter"/>
+    <w:basedOn w:val="Tipodeletrapredefinidodopargrafo"/>
+    <w:link w:val="Textodenotaderodap"/>
     <w:uiPriority w:val="99"/>
     <w:semiHidden/>
     <w:rsid w:val="006D356C"/>
@@ -2587,9 +2607,9 @@
       <w:szCs w:val="20"/>
     </w:rPr>
   </w:style>
-  <w:style w:type="character" w:styleId="FootnoteReference">
+  <w:style w:type="character" w:styleId="Refdenotaderodap">
     <w:name w:val="footnote reference"/>
-    <w:basedOn w:val="DefaultParagraphFont"/>
+    <w:basedOn w:val="Tipodeletrapredefinidodopargrafo"/>
     <w:uiPriority w:val="99"/>
     <w:semiHidden/>
     <w:unhideWhenUsed/>
@@ -2598,9 +2618,9 @@
       <w:vertAlign w:val="superscript"/>
     </w:rPr>
   </w:style>
-  <w:style w:type="character" w:styleId="Hyperlink">
+  <w:style w:type="character" w:styleId="Hiperligao">
     <w:name w:val="Hyperlink"/>
-    <w:basedOn w:val="DefaultParagraphFont"/>
+    <w:basedOn w:val="Tipodeletrapredefinidodopargrafo"/>
     <w:uiPriority w:val="99"/>
     <w:unhideWhenUsed/>
     <w:rsid w:val="005C1972"/>
@@ -2609,10 +2629,10 @@
       <w:u w:val="single"/>
     </w:rPr>
   </w:style>
-  <w:style w:type="character" w:customStyle="1" w:styleId="Heading1Char">
-    <w:name w:val="Heading 1 Char"/>
-    <w:basedOn w:val="DefaultParagraphFont"/>
-    <w:link w:val="Heading1"/>
+  <w:style w:type="character" w:customStyle="1" w:styleId="Ttulo1Carter">
+    <w:name w:val="Título 1 Caráter"/>
+    <w:basedOn w:val="Tipodeletrapredefinidodopargrafo"/>
+    <w:link w:val="Ttulo1"/>
     <w:uiPriority w:val="10"/>
     <w:rsid w:val="005C1972"/>
     <w:rPr>
@@ -2622,11 +2642,11 @@
       <w:szCs w:val="32"/>
     </w:rPr>
   </w:style>
-  <w:style w:type="paragraph" w:styleId="Title">
+  <w:style w:type="paragraph" w:styleId="Ttulo">
     <w:name w:val="Title"/>
     <w:basedOn w:val="Normal"/>
     <w:next w:val="Normal"/>
-    <w:link w:val="TitleChar"/>
+    <w:link w:val="TtuloCarter"/>
     <w:uiPriority w:val="11"/>
     <w:qFormat/>
     <w:rsid w:val="005C1972"/>
@@ -2642,10 +2662,10 @@
       <w:szCs w:val="56"/>
     </w:rPr>
   </w:style>
-  <w:style w:type="character" w:customStyle="1" w:styleId="TitleChar">
-    <w:name w:val="Title Char"/>
-    <w:basedOn w:val="DefaultParagraphFont"/>
-    <w:link w:val="Title"/>
+  <w:style w:type="character" w:customStyle="1" w:styleId="TtuloCarter">
+    <w:name w:val="Título Caráter"/>
+    <w:basedOn w:val="Tipodeletrapredefinidodopargrafo"/>
+    <w:link w:val="Ttulo"/>
     <w:uiPriority w:val="11"/>
     <w:rsid w:val="005C1972"/>
     <w:rPr>
@@ -2656,7 +2676,7 @@
       <w:szCs w:val="56"/>
     </w:rPr>
   </w:style>
-  <w:style w:type="paragraph" w:styleId="ListParagraph">
+  <w:style w:type="paragraph" w:styleId="PargrafodaLista">
     <w:name w:val="List Paragraph"/>
     <w:basedOn w:val="Normal"/>
     <w:uiPriority w:val="35"/>

</xml_diff>

<commit_message>
progresso no tratamento e adicionado procedimento em I 3
</commit_message>
<xml_diff>
--- a/relatorio I e II.docx
+++ b/relatorio I e II.docx
@@ -1,10 +1,10 @@
 
 <file path=word/document.xml><?xml version="1.0" encoding="utf-8"?>
-<w:document xmlns:wpc="http://schemas.microsoft.com/office/word/2010/wordprocessingCanvas" xmlns:cx="http://schemas.microsoft.com/office/drawing/2014/chartex" xmlns:cx1="http://schemas.microsoft.com/office/drawing/2015/9/8/chartex" xmlns:cx2="http://schemas.microsoft.com/office/drawing/2015/10/21/chartex" xmlns:cx3="http://schemas.microsoft.com/office/drawing/2016/5/9/chartex" xmlns:cx4="http://schemas.microsoft.com/office/drawing/2016/5/10/chartex" xmlns:cx5="http://schemas.microsoft.com/office/drawing/2016/5/11/chartex" xmlns:cx6="http://schemas.microsoft.com/office/drawing/2016/5/12/chartex" xmlns:cx7="http://schemas.microsoft.com/office/drawing/2016/5/13/chartex" xmlns:cx8="http://schemas.microsoft.com/office/drawing/2016/5/14/chartex" xmlns:mc="http://schemas.openxmlformats.org/markup-compatibility/2006" xmlns:aink="http://schemas.microsoft.com/office/drawing/2016/ink" xmlns:am3d="http://schemas.microsoft.com/office/drawing/2017/model3d" xmlns:o="urn:schemas-microsoft-com:office:office" xmlns:r="http://schemas.openxmlformats.org/officeDocument/2006/relationships" xmlns:m="http://schemas.openxmlformats.org/officeDocument/2006/math" xmlns:v="urn:schemas-microsoft-com:vml" xmlns:wp14="http://schemas.microsoft.com/office/word/2010/wordprocessingDrawing" xmlns:wp="http://schemas.openxmlformats.org/drawingml/2006/wordprocessingDrawing" xmlns:w10="urn:schemas-microsoft-com:office:word" xmlns:w="http://schemas.openxmlformats.org/wordprocessingml/2006/main" xmlns:w14="http://schemas.microsoft.com/office/word/2010/wordml" xmlns:w15="http://schemas.microsoft.com/office/word/2012/wordml" xmlns:w16cex="http://schemas.microsoft.com/office/word/2018/wordml/cex" xmlns:w16cid="http://schemas.microsoft.com/office/word/2016/wordml/cid" xmlns:w16="http://schemas.microsoft.com/office/word/2018/wordml" xmlns:w16sdtdh="http://schemas.microsoft.com/office/word/2020/wordml/sdtdatahash" xmlns:w16se="http://schemas.microsoft.com/office/word/2015/wordml/symex" xmlns:wpg="http://schemas.microsoft.com/office/word/2010/wordprocessingGroup" xmlns:wpi="http://schemas.microsoft.com/office/word/2010/wordprocessingInk" xmlns:wne="http://schemas.microsoft.com/office/word/2006/wordml" xmlns:wps="http://schemas.microsoft.com/office/word/2010/wordprocessingShape" mc:Ignorable="w14 w15 w16se w16cid w16 w16cex w16sdtdh wp14">
+<w:document xmlns:wpc="http://schemas.microsoft.com/office/word/2010/wordprocessingCanvas" xmlns:cx="http://schemas.microsoft.com/office/drawing/2014/chartex" xmlns:cx1="http://schemas.microsoft.com/office/drawing/2015/9/8/chartex" xmlns:mc="http://schemas.openxmlformats.org/markup-compatibility/2006" xmlns:o="urn:schemas-microsoft-com:office:office" xmlns:r="http://schemas.openxmlformats.org/officeDocument/2006/relationships" xmlns:m="http://schemas.openxmlformats.org/officeDocument/2006/math" xmlns:v="urn:schemas-microsoft-com:vml" xmlns:wp14="http://schemas.microsoft.com/office/word/2010/wordprocessingDrawing" xmlns:wp="http://schemas.openxmlformats.org/drawingml/2006/wordprocessingDrawing" xmlns:w10="urn:schemas-microsoft-com:office:word" xmlns:w="http://schemas.openxmlformats.org/wordprocessingml/2006/main" xmlns:w14="http://schemas.microsoft.com/office/word/2010/wordml" xmlns:w15="http://schemas.microsoft.com/office/word/2012/wordml" xmlns:w16se="http://schemas.microsoft.com/office/word/2015/wordml/symex" xmlns:wpg="http://schemas.microsoft.com/office/word/2010/wordprocessingGroup" xmlns:wpi="http://schemas.microsoft.com/office/word/2010/wordprocessingInk" xmlns:wne="http://schemas.microsoft.com/office/word/2006/wordml" xmlns:wps="http://schemas.microsoft.com/office/word/2010/wordprocessingShape" mc:Ignorable="w14 w15 w16se wp14">
   <w:body>
     <w:p>
       <w:pPr>
-        <w:pStyle w:val="Ttulo1"/>
+        <w:pStyle w:val="Heading1"/>
       </w:pPr>
       <w:r>
         <w:t>I – Tarefas Excel</w:t>
@@ -75,18 +75,15 @@
         <w:t>Para começar esta tarefa, foi criada uma nova folha</w:t>
       </w:r>
       <w:r>
-        <w:t xml:space="preserve"> vazia com as mesmas categorias </w:t>
-      </w:r>
-      <w:r>
-        <w:rPr>
-          <w:highlight w:val="yellow"/>
-        </w:rPr>
-        <w:t>[ver dps]</w:t>
-      </w:r>
-    </w:p>
-    <w:p>
-      <w:pPr>
-        <w:pStyle w:val="Ttulo2"/>
+        <w:t xml:space="preserve"> vazia com as mesmas categorias</w:t>
+      </w:r>
+      <w:r>
+        <w:t xml:space="preserve"> dos dados. Foi também adicionado códigos às restantes respostas às perguntas do inquérito.</w:t>
+      </w:r>
+    </w:p>
+    <w:p>
+      <w:pPr>
+        <w:pStyle w:val="Heading2"/>
       </w:pPr>
       <w:r>
         <w:t>1</w:t>
@@ -116,7 +113,7 @@
     </w:p>
     <w:p>
       <w:pPr>
-        <w:pStyle w:val="PargrafodaLista"/>
+        <w:pStyle w:val="ListParagraph"/>
         <w:numPr>
           <w:ilvl w:val="0"/>
           <w:numId w:val="1"/>
@@ -143,7 +140,7 @@
     </w:p>
     <w:p>
       <w:pPr>
-        <w:pStyle w:val="PargrafodaLista"/>
+        <w:pStyle w:val="ListParagraph"/>
         <w:numPr>
           <w:ilvl w:val="0"/>
           <w:numId w:val="1"/>
@@ -158,7 +155,7 @@
     </w:p>
     <w:p>
       <w:pPr>
-        <w:pStyle w:val="Ttulo2"/>
+        <w:pStyle w:val="Heading2"/>
       </w:pPr>
       <w:r>
         <w:t>2</w:t>
@@ -167,10 +164,19 @@
     <w:p>
       <w:r>
         <w:tab/>
-        <w:t xml:space="preserve">O segundo ponto pedido consiste em “Atribuir de código de não resposta a uma variável com valores omissos”, isto é </w:t>
-      </w:r>
-      <w:r>
-        <w:t>foram substituidas</w:t>
+        <w:t xml:space="preserve">O segundo ponto pedido consiste em “Atribuir de código de não resposta a uma variável com valores omissos”, </w:t>
+      </w:r>
+      <w:r>
+        <w:t>isto é,</w:t>
+      </w:r>
+      <w:r>
+        <w:t xml:space="preserve"> </w:t>
+      </w:r>
+      <w:r>
+        <w:t xml:space="preserve">foram </w:t>
+      </w:r>
+      <w:r>
+        <w:t>substituídas</w:t>
       </w:r>
       <w:r>
         <w:t xml:space="preserve"> todas as respostas deixadas em branco por “</w:t>
@@ -198,19 +204,22 @@
     </w:p>
     <w:p>
       <w:pPr>
-        <w:pStyle w:val="PargrafodaLista"/>
+        <w:pStyle w:val="ListParagraph"/>
         <w:numPr>
           <w:ilvl w:val="0"/>
           <w:numId w:val="2"/>
         </w:numPr>
       </w:pPr>
       <w:r>
-        <w:t>Utilizar a função IF com o valor lógico IS_BLANK.</w:t>
-      </w:r>
-    </w:p>
-    <w:p>
-      <w:pPr>
-        <w:pStyle w:val="Ttulo2"/>
+        <w:t>Utilizar a função</w:t>
+      </w:r>
+      <w:r>
+        <w:t xml:space="preserve"> IF com o valor lógico ISBLANK</w:t>
+      </w:r>
+    </w:p>
+    <w:p>
+      <w:pPr>
+        <w:pStyle w:val="Heading2"/>
       </w:pPr>
       <w:r>
         <w:t>3</w:t>
@@ -246,34 +255,32 @@
     </w:p>
     <w:p>
       <w:pPr>
-        <w:pStyle w:val="PargrafodaLista"/>
+        <w:pStyle w:val="ListParagraph"/>
         <w:numPr>
           <w:ilvl w:val="0"/>
           <w:numId w:val="3"/>
         </w:numPr>
       </w:pPr>
-    </w:p>
-    <w:p>
-      <w:pPr>
-        <w:rPr>
-          <w:u w:val="single"/>
-        </w:rPr>
-      </w:pPr>
-    </w:p>
-    <w:p>
-      <w:r>
-        <w:tab/>
-      </w:r>
-      <w:r>
-        <w:rPr>
-          <w:highlight w:val="yellow"/>
-        </w:rPr>
-        <w:t>[descrição dos passos]</w:t>
-      </w:r>
-    </w:p>
-    <w:p>
-      <w:pPr>
-        <w:pStyle w:val="Ttulo2"/>
+      <w:r>
+        <w:lastRenderedPageBreak/>
+        <w:t xml:space="preserve">Utilizar a função IF com o valor lógico </w:t>
+      </w:r>
+      <w:r>
+        <w:t>ISNUMBER</w:t>
+      </w:r>
+      <w:r>
+        <w:t xml:space="preserve">, usando aqui as funções </w:t>
+      </w:r>
+      <w:r>
+        <w:t>VLOOKUP</w:t>
+      </w:r>
+      <w:r>
+        <w:t xml:space="preserve"> e HLOOKUP quando adequado.</w:t>
+      </w:r>
+    </w:p>
+    <w:p>
+      <w:pPr>
+        <w:pStyle w:val="Heading2"/>
       </w:pPr>
       <w:r>
         <w:t>4</w:t>
@@ -384,7 +391,7 @@
     </w:p>
     <w:p>
       <w:pPr>
-        <w:pStyle w:val="PargrafodaLista"/>
+        <w:pStyle w:val="ListParagraph"/>
         <w:numPr>
           <w:ilvl w:val="0"/>
           <w:numId w:val="4"/>
@@ -412,7 +419,7 @@
     <w:p/>
     <w:p>
       <w:pPr>
-        <w:pStyle w:val="Ttulo2"/>
+        <w:pStyle w:val="Heading2"/>
       </w:pPr>
       <w:r>
         <w:t>5</w:t>
@@ -456,9 +463,11 @@
       <w:r>
         <w:t>“</w:t>
       </w:r>
+      <w:proofErr w:type="spellStart"/>
       <w:r>
         <w:t>urbrural</w:t>
       </w:r>
+      <w:proofErr w:type="spellEnd"/>
       <w:r>
         <w:t xml:space="preserve">”. Deste modo, </w:t>
       </w:r>
@@ -532,7 +541,7 @@
     </w:p>
     <w:p>
       <w:pPr>
-        <w:pStyle w:val="PargrafodaLista"/>
+        <w:pStyle w:val="ListParagraph"/>
         <w:numPr>
           <w:ilvl w:val="0"/>
           <w:numId w:val="5"/>
@@ -574,7 +583,7 @@
     </w:p>
     <w:p>
       <w:pPr>
-        <w:pStyle w:val="PargrafodaLista"/>
+        <w:pStyle w:val="ListParagraph"/>
         <w:numPr>
           <w:ilvl w:val="0"/>
           <w:numId w:val="5"/>
@@ -592,7 +601,7 @@
     </w:p>
     <w:p>
       <w:pPr>
-        <w:pStyle w:val="PargrafodaLista"/>
+        <w:pStyle w:val="ListParagraph"/>
         <w:numPr>
           <w:ilvl w:val="0"/>
           <w:numId w:val="5"/>
@@ -605,12 +614,20 @@
         <w:t>r</w:t>
       </w:r>
       <w:r>
-        <w:t xml:space="preserve"> a lista para o urbrural e o valor numérico para as idades.</w:t>
-      </w:r>
-    </w:p>
-    <w:p>
-      <w:pPr>
-        <w:pStyle w:val="PargrafodaLista"/>
+        <w:t xml:space="preserve"> a lista para o </w:t>
+      </w:r>
+      <w:proofErr w:type="spellStart"/>
+      <w:r>
+        <w:t>urbrural</w:t>
+      </w:r>
+      <w:proofErr w:type="spellEnd"/>
+      <w:r>
+        <w:t xml:space="preserve"> e o valor numérico para as idades.</w:t>
+      </w:r>
+    </w:p>
+    <w:p>
+      <w:pPr>
+        <w:pStyle w:val="ListParagraph"/>
         <w:numPr>
           <w:ilvl w:val="0"/>
           <w:numId w:val="5"/>
@@ -628,10 +645,9 @@
     </w:p>
     <w:p>
       <w:pPr>
-        <w:pStyle w:val="Ttulo2"/>
-      </w:pPr>
-      <w:r>
-        <w:lastRenderedPageBreak/>
+        <w:pStyle w:val="Heading2"/>
+      </w:pPr>
+      <w:r>
         <w:t>6</w:t>
       </w:r>
     </w:p>
@@ -640,7 +656,15 @@
         <w:tab/>
       </w:r>
       <w:r>
-        <w:t>O sexto ponto pedia-se para “Construir uma tabela de frequências absolutas com funções de contagem e cálculo de percentagens. Era então tencionado que se utilizassem funções de contagem numa dada variável, determinando assim a frequência (quantidade de vezes que aparecem) de certos valores numa dada coluna. Por fim, esses dados seriam utilizados para construir a tabela de frequências absolutas. A variável escolhida para ser analisada foi “urbrural” e foram considerados todos os valores da coluna respetiva (incluindo os “NA”).</w:t>
+        <w:t>O sexto ponto pedia-se para “Construir uma tabela de frequências absolutas com funções de contagem e cálculo de percentagens. Era então tencionado que se utilizassem funções de contagem numa dada variável, determinando assim a frequência (quantidade de vezes que aparecem) de certos valores numa dada coluna. Por fim, esses dados seriam utilizados para construir a tabela de frequências absolutas. A variável escolhida para ser analisada foi “</w:t>
+      </w:r>
+      <w:proofErr w:type="spellStart"/>
+      <w:r>
+        <w:t>urbrural</w:t>
+      </w:r>
+      <w:proofErr w:type="spellEnd"/>
+      <w:r>
+        <w:t>” e foram considerados todos os valores da coluna respetiva (incluindo os “NA”).</w:t>
       </w:r>
     </w:p>
     <w:p>
@@ -661,7 +685,7 @@
     </w:p>
     <w:p>
       <w:pPr>
-        <w:pStyle w:val="PargrafodaLista"/>
+        <w:pStyle w:val="ListParagraph"/>
         <w:numPr>
           <w:ilvl w:val="0"/>
           <w:numId w:val="6"/>
@@ -673,7 +697,7 @@
     </w:p>
     <w:p>
       <w:pPr>
-        <w:pStyle w:val="PargrafodaLista"/>
+        <w:pStyle w:val="ListParagraph"/>
         <w:numPr>
           <w:ilvl w:val="0"/>
           <w:numId w:val="6"/>
@@ -697,7 +721,7 @@
     </w:p>
     <w:p>
       <w:pPr>
-        <w:pStyle w:val="PargrafodaLista"/>
+        <w:pStyle w:val="ListParagraph"/>
         <w:numPr>
           <w:ilvl w:val="0"/>
           <w:numId w:val="6"/>
@@ -721,7 +745,7 @@
     </w:p>
     <w:p>
       <w:pPr>
-        <w:pStyle w:val="PargrafodaLista"/>
+        <w:pStyle w:val="ListParagraph"/>
         <w:numPr>
           <w:ilvl w:val="0"/>
           <w:numId w:val="6"/>
@@ -751,7 +775,7 @@
     </w:p>
     <w:p>
       <w:pPr>
-        <w:pStyle w:val="Ttulo2"/>
+        <w:pStyle w:val="Heading2"/>
       </w:pPr>
       <w:r>
         <w:t>7</w:t>
@@ -823,223 +847,166 @@
     </w:p>
     <w:p>
       <w:pPr>
-        <w:pStyle w:val="PargrafodaLista"/>
+        <w:pStyle w:val="ListParagraph"/>
         <w:numPr>
           <w:ilvl w:val="0"/>
           <w:numId w:val="7"/>
         </w:numPr>
       </w:pPr>
-      <w:r>
-        <w:t xml:space="preserve">Selecionar </w:t>
-      </w:r>
-      <w:r>
-        <w:t>todos os dados (</w:t>
-      </w:r>
-      <w:r>
-        <w:t>“</w:t>
-      </w:r>
-      <w:r>
-        <w:t>Ctrl</w:t>
+      <w:bookmarkStart w:id="0" w:name="_GoBack"/>
+      <w:bookmarkEnd w:id="0"/>
+      <w:r>
+        <w:t xml:space="preserve">Carregar em </w:t>
+      </w:r>
+      <w:r>
+        <w:t>“I</w:t>
+      </w:r>
+      <w:r>
+        <w:t>nserir</w:t>
       </w:r>
       <w:r>
         <w:t>”</w:t>
       </w:r>
       <w:r>
-        <w:t xml:space="preserve"> + </w:t>
-      </w:r>
-      <w:r>
-        <w:t>“</w:t>
-      </w:r>
-      <w:r>
-        <w:t>Shif</w:t>
-      </w:r>
-      <w:r>
-        <w:t>”</w:t>
-      </w:r>
-      <w:r>
-        <w:t xml:space="preserve"> + </w:t>
-      </w:r>
-      <w:r>
-        <w:t>“</w:t>
-      </w:r>
-      <w:r>
-        <w:t>Espaço</w:t>
-      </w:r>
-      <w:r>
-        <w:t>”</w:t>
-      </w:r>
-      <w:r>
-        <w:t xml:space="preserve"> (</w:t>
-      </w:r>
-      <w:r>
-        <w:t xml:space="preserve">tudo </w:t>
-      </w:r>
-      <w:r>
-        <w:t>na célula A1)</w:t>
-      </w:r>
-      <w:r>
-        <w:t>)</w:t>
-      </w:r>
-      <w:r>
-        <w:t>.</w:t>
-      </w:r>
-    </w:p>
-    <w:p>
-      <w:pPr>
-        <w:pStyle w:val="PargrafodaLista"/>
+        <w:t xml:space="preserve">, na aba superior do Excel e </w:t>
+      </w:r>
+      <w:r>
+        <w:t>selecionar a opção “Tabela Dinâmica”.</w:t>
+      </w:r>
+    </w:p>
+    <w:p>
+      <w:pPr>
+        <w:pStyle w:val="ListParagraph"/>
         <w:numPr>
           <w:ilvl w:val="0"/>
           <w:numId w:val="7"/>
         </w:numPr>
       </w:pPr>
       <w:r>
-        <w:t xml:space="preserve">Carregar em </w:t>
-      </w:r>
-      <w:r>
-        <w:t>“I</w:t>
-      </w:r>
-      <w:r>
-        <w:t>nserir</w:t>
+        <w:t>No editor da tabela dinâmica</w:t>
+      </w:r>
+      <w:r>
+        <w:t>, s</w:t>
+      </w:r>
+      <w:r>
+        <w:t>elecionar como linhas, colunas e valores a variável em estudo (idades neste caso).</w:t>
+      </w:r>
+    </w:p>
+    <w:p>
+      <w:pPr>
+        <w:pStyle w:val="Heading2"/>
+      </w:pPr>
+      <w:r>
+        <w:t>8</w:t>
+      </w:r>
+    </w:p>
+    <w:p>
+      <w:r>
+        <w:tab/>
+      </w:r>
+      <w:r>
+        <w:t xml:space="preserve">A tarefa 8 </w:t>
+      </w:r>
+      <w:r>
+        <w:t xml:space="preserve">envolvia, tal como é expresso no enunciado, “Construir uma tabela </w:t>
+      </w:r>
+      <w:r>
+        <w:t>de cruzamentos dinâmica</w:t>
       </w:r>
       <w:r>
         <w:t>”</w:t>
       </w:r>
       <w:r>
-        <w:t xml:space="preserve">, na aba superior do Excel e </w:t>
-      </w:r>
-      <w:r>
-        <w:t>selecionar a opção “Tabela Dinâmica”.</w:t>
-      </w:r>
-    </w:p>
-    <w:p>
-      <w:pPr>
-        <w:pStyle w:val="PargrafodaLista"/>
-        <w:numPr>
-          <w:ilvl w:val="0"/>
-          <w:numId w:val="7"/>
-        </w:numPr>
-      </w:pPr>
-      <w:r>
-        <w:t>No editor da tabela dinâmica</w:t>
-      </w:r>
-      <w:r>
-        <w:t>, s</w:t>
-      </w:r>
-      <w:r>
-        <w:t>elecionar como linhas, colunas e valores a variável em estudo (idades neste caso).</w:t>
-      </w:r>
-    </w:p>
-    <w:p>
-      <w:pPr>
-        <w:pStyle w:val="Ttulo2"/>
-      </w:pPr>
-      <w:r>
-        <w:t>8</w:t>
-      </w:r>
-    </w:p>
-    <w:p>
-      <w:r>
-        <w:tab/>
-      </w:r>
-      <w:r>
-        <w:t xml:space="preserve">A tarefa 8 </w:t>
-      </w:r>
-      <w:r>
-        <w:t xml:space="preserve">envolvia, tal como é expresso no enunciado, “Construir uma tabela </w:t>
-      </w:r>
-      <w:r>
-        <w:t>de cruzamentos dinâmica</w:t>
+        <w:t>. Este último ponto</w:t>
+      </w:r>
+      <w:r>
+        <w:t xml:space="preserve"> da secção do “Excel”, assemelha-se muito ao anterior </w:t>
+      </w:r>
+      <w:r>
+        <w:t xml:space="preserve">que </w:t>
+      </w:r>
+      <w:r>
+        <w:t xml:space="preserve">visa montar uma tabela de </w:t>
+      </w:r>
+      <w:r>
+        <w:t>frequências dinâmica.</w:t>
+      </w:r>
+      <w:r>
+        <w:t xml:space="preserve"> </w:t>
+      </w:r>
+      <w:r>
+        <w:t xml:space="preserve">A diferença </w:t>
+      </w:r>
+      <w:r>
+        <w:t xml:space="preserve">entre ambas é que </w:t>
+      </w:r>
+      <w:r>
+        <w:t xml:space="preserve">a de </w:t>
+      </w:r>
+      <w:r>
+        <w:t>cruzamentos “</w:t>
+      </w:r>
+      <w:r>
+        <w:t>cruza”, como sugere o nome duas variáveis distintas</w:t>
+      </w:r>
+      <w:r>
+        <w:t xml:space="preserve"> enquanto que a outra </w:t>
+      </w:r>
+      <w:r>
+        <w:t>tem como base apenas os valores de uma variável.</w:t>
+      </w:r>
+      <w:r>
+        <w:t xml:space="preserve"> Para a criação desta tabela </w:t>
+      </w:r>
+      <w:r>
+        <w:t>decidiu</w:t>
+      </w:r>
+      <w:r>
+        <w:t>-</w:t>
+      </w:r>
+      <w:r>
+        <w:t xml:space="preserve">se as </w:t>
+      </w:r>
+      <w:r>
+        <w:t xml:space="preserve">seguintes </w:t>
+      </w:r>
+      <w:r>
+        <w:t>correlações</w:t>
+      </w:r>
+      <w:r>
+        <w:t xml:space="preserve"> para </w:t>
+      </w:r>
+      <w:r>
+        <w:t>os parâmetros pedidos no editor da tabela</w:t>
+      </w:r>
+      <w:r>
+        <w:t>. Para as “</w:t>
+      </w:r>
+      <w:r>
+        <w:t>Linhas</w:t>
       </w:r>
       <w:r>
         <w:t>”</w:t>
       </w:r>
       <w:r>
-        <w:t>. Este último ponto</w:t>
-      </w:r>
-      <w:r>
-        <w:t xml:space="preserve"> da secção do “Excel”, assemelha-se muito ao anterior </w:t>
-      </w:r>
-      <w:r>
-        <w:t xml:space="preserve">que </w:t>
-      </w:r>
-      <w:r>
-        <w:t xml:space="preserve">visa montar uma tabela de </w:t>
-      </w:r>
-      <w:r>
-        <w:t>frequências dinâmica.</w:t>
-      </w:r>
-      <w:r>
         <w:t xml:space="preserve"> </w:t>
       </w:r>
       <w:r>
-        <w:t xml:space="preserve">A diferença </w:t>
-      </w:r>
-      <w:r>
-        <w:t xml:space="preserve">entre ambas é </w:t>
-      </w:r>
-      <w:r>
-        <w:lastRenderedPageBreak/>
-        <w:t xml:space="preserve">que </w:t>
-      </w:r>
-      <w:r>
-        <w:t xml:space="preserve">a de </w:t>
-      </w:r>
-      <w:r>
-        <w:t>cruzamentos “</w:t>
-      </w:r>
-      <w:r>
-        <w:t>cruza”, como sugere o nome duas variáveis distintas</w:t>
-      </w:r>
-      <w:r>
-        <w:t xml:space="preserve"> enquanto que a outra </w:t>
-      </w:r>
-      <w:r>
-        <w:t>tem como base apenas os valores de uma variável.</w:t>
-      </w:r>
-      <w:r>
-        <w:t xml:space="preserve"> Para a criação desta tabela </w:t>
-      </w:r>
-      <w:r>
-        <w:t>decidiu</w:t>
-      </w:r>
-      <w:r>
-        <w:t>-</w:t>
-      </w:r>
-      <w:r>
-        <w:t xml:space="preserve">se as </w:t>
-      </w:r>
-      <w:r>
-        <w:t xml:space="preserve">seguintes </w:t>
-      </w:r>
-      <w:r>
-        <w:t>correlações</w:t>
-      </w:r>
-      <w:r>
-        <w:t xml:space="preserve"> para </w:t>
-      </w:r>
-      <w:r>
-        <w:t>os parâmetros pedidos no editor da tabela</w:t>
-      </w:r>
-      <w:r>
-        <w:t>. Para as “</w:t>
-      </w:r>
-      <w:r>
-        <w:t>Linhas</w:t>
-      </w:r>
+        <w:t>foi colocada</w:t>
+      </w:r>
+      <w:r>
+        <w:t xml:space="preserve"> a variável </w:t>
+      </w:r>
+      <w:r>
+        <w:t>“</w:t>
+      </w:r>
+      <w:proofErr w:type="spellStart"/>
+      <w:r>
+        <w:t>anos_esc</w:t>
+      </w:r>
+      <w:proofErr w:type="spellEnd"/>
       <w:r>
         <w:t>”</w:t>
-      </w:r>
-      <w:r>
-        <w:t xml:space="preserve"> </w:t>
-      </w:r>
-      <w:r>
-        <w:t>foi colocada</w:t>
-      </w:r>
-      <w:r>
-        <w:t xml:space="preserve"> a variável </w:t>
-      </w:r>
-      <w:r>
-        <w:t>“anos_esc”</w:t>
       </w:r>
       <w:r>
         <w:t>, para as</w:t>
@@ -1094,7 +1061,7 @@
     </w:p>
     <w:p>
       <w:pPr>
-        <w:pStyle w:val="PargrafodaLista"/>
+        <w:pStyle w:val="ListParagraph"/>
         <w:numPr>
           <w:ilvl w:val="0"/>
           <w:numId w:val="8"/>
@@ -1118,7 +1085,7 @@
     </w:p>
     <w:p>
       <w:pPr>
-        <w:pStyle w:val="PargrafodaLista"/>
+        <w:pStyle w:val="ListParagraph"/>
         <w:numPr>
           <w:ilvl w:val="0"/>
           <w:numId w:val="8"/>
@@ -1169,11 +1136,16 @@
     </w:p>
     <w:p>
       <w:pPr>
-        <w:pStyle w:val="Ttulo1"/>
-      </w:pPr>
-      <w:r>
-        <w:t>II – Tarefas Jamovi</w:t>
-      </w:r>
+        <w:pStyle w:val="Heading1"/>
+      </w:pPr>
+      <w:r>
+        <w:t xml:space="preserve">II – Tarefas </w:t>
+      </w:r>
+      <w:proofErr w:type="spellStart"/>
+      <w:r>
+        <w:t>Jamovi</w:t>
+      </w:r>
+      <w:proofErr w:type="spellEnd"/>
     </w:p>
     <w:p>
       <w:pPr>
@@ -1183,7 +1155,23 @@
       </w:pPr>
       <w:r>
         <w:tab/>
-        <w:t>O Jamovi é uma ferramenta cujo o intuito é “estabelecer uma ponte entre investigador e estaticista, de uma forma livre e aberta”. Este projeto (Jamovi) foi formado segundo a filosofia de que todo o software de ciência de dados deve ser dirigido pela comunidade, ou seja, qualquer pessoa deve conseguir publicar análises de dados.</w:t>
+        <w:t xml:space="preserve">O </w:t>
+      </w:r>
+      <w:proofErr w:type="spellStart"/>
+      <w:r>
+        <w:t>Jamovi</w:t>
+      </w:r>
+      <w:proofErr w:type="spellEnd"/>
+      <w:r>
+        <w:t xml:space="preserve"> é uma ferramenta cujo o intuito é “estabelecer uma ponte entre investigador e estaticista, de uma forma livre e aberta”. Este projeto (</w:t>
+      </w:r>
+      <w:proofErr w:type="spellStart"/>
+      <w:r>
+        <w:t>Jamovi</w:t>
+      </w:r>
+      <w:proofErr w:type="spellEnd"/>
+      <w:r>
+        <w:t>) foi formado segundo a filosofia de que todo o software de ciência de dados deve ser dirigido pela comunidade, ou seja, qualquer pessoa deve conseguir publicar análises de dados.</w:t>
       </w:r>
     </w:p>
     <w:p>
@@ -1332,7 +1320,7 @@
 </file>
 
 <file path=word/numbering.xml><?xml version="1.0" encoding="utf-8"?>
-<w:numbering xmlns:wpc="http://schemas.microsoft.com/office/word/2010/wordprocessingCanvas" xmlns:cx="http://schemas.microsoft.com/office/drawing/2014/chartex" xmlns:cx1="http://schemas.microsoft.com/office/drawing/2015/9/8/chartex" xmlns:cx2="http://schemas.microsoft.com/office/drawing/2015/10/21/chartex" xmlns:cx3="http://schemas.microsoft.com/office/drawing/2016/5/9/chartex" xmlns:cx4="http://schemas.microsoft.com/office/drawing/2016/5/10/chartex" xmlns:cx5="http://schemas.microsoft.com/office/drawing/2016/5/11/chartex" xmlns:cx6="http://schemas.microsoft.com/office/drawing/2016/5/12/chartex" xmlns:cx7="http://schemas.microsoft.com/office/drawing/2016/5/13/chartex" xmlns:cx8="http://schemas.microsoft.com/office/drawing/2016/5/14/chartex" xmlns:mc="http://schemas.openxmlformats.org/markup-compatibility/2006" xmlns:aink="http://schemas.microsoft.com/office/drawing/2016/ink" xmlns:am3d="http://schemas.microsoft.com/office/drawing/2017/model3d" xmlns:o="urn:schemas-microsoft-com:office:office" xmlns:r="http://schemas.openxmlformats.org/officeDocument/2006/relationships" xmlns:m="http://schemas.openxmlformats.org/officeDocument/2006/math" xmlns:v="urn:schemas-microsoft-com:vml" xmlns:wp14="http://schemas.microsoft.com/office/word/2010/wordprocessingDrawing" xmlns:wp="http://schemas.openxmlformats.org/drawingml/2006/wordprocessingDrawing" xmlns:w10="urn:schemas-microsoft-com:office:word" xmlns:w="http://schemas.openxmlformats.org/wordprocessingml/2006/main" xmlns:w14="http://schemas.microsoft.com/office/word/2010/wordml" xmlns:w15="http://schemas.microsoft.com/office/word/2012/wordml" xmlns:w16cex="http://schemas.microsoft.com/office/word/2018/wordml/cex" xmlns:w16cid="http://schemas.microsoft.com/office/word/2016/wordml/cid" xmlns:w16="http://schemas.microsoft.com/office/word/2018/wordml" xmlns:w16sdtdh="http://schemas.microsoft.com/office/word/2020/wordml/sdtdatahash" xmlns:w16se="http://schemas.microsoft.com/office/word/2015/wordml/symex" xmlns:wpg="http://schemas.microsoft.com/office/word/2010/wordprocessingGroup" xmlns:wpi="http://schemas.microsoft.com/office/word/2010/wordprocessingInk" xmlns:wne="http://schemas.microsoft.com/office/word/2006/wordml" xmlns:wps="http://schemas.microsoft.com/office/word/2010/wordprocessingShape" mc:Ignorable="w14 w15 w16se w16cid w16 w16cex w16sdtdh wp14">
+<w:numbering xmlns:wpc="http://schemas.microsoft.com/office/word/2010/wordprocessingCanvas" xmlns:cx="http://schemas.microsoft.com/office/drawing/2014/chartex" xmlns:cx1="http://schemas.microsoft.com/office/drawing/2015/9/8/chartex" xmlns:mc="http://schemas.openxmlformats.org/markup-compatibility/2006" xmlns:o="urn:schemas-microsoft-com:office:office" xmlns:r="http://schemas.openxmlformats.org/officeDocument/2006/relationships" xmlns:m="http://schemas.openxmlformats.org/officeDocument/2006/math" xmlns:v="urn:schemas-microsoft-com:vml" xmlns:wp14="http://schemas.microsoft.com/office/word/2010/wordprocessingDrawing" xmlns:wp="http://schemas.openxmlformats.org/drawingml/2006/wordprocessingDrawing" xmlns:w10="urn:schemas-microsoft-com:office:word" xmlns:w="http://schemas.openxmlformats.org/wordprocessingml/2006/main" xmlns:w14="http://schemas.microsoft.com/office/word/2010/wordml" xmlns:w15="http://schemas.microsoft.com/office/word/2012/wordml" xmlns:w16se="http://schemas.microsoft.com/office/word/2015/wordml/symex" xmlns:wpg="http://schemas.microsoft.com/office/word/2010/wordprocessingGroup" xmlns:wpi="http://schemas.microsoft.com/office/word/2010/wordprocessingInk" xmlns:wne="http://schemas.microsoft.com/office/word/2006/wordml" xmlns:wps="http://schemas.microsoft.com/office/word/2010/wordprocessingShape" mc:Ignorable="w14 w15 w16se wp14">
   <w:abstractNum w:abstractNumId="0" w15:restartNumberingAfterBreak="0">
     <w:nsid w:val="0D5056EB"/>
     <w:multiLevelType w:val="hybridMultilevel"/>
@@ -2073,7 +2061,7 @@
 </file>
 
 <file path=word/styles.xml><?xml version="1.0" encoding="utf-8"?>
-<w:styles xmlns:mc="http://schemas.openxmlformats.org/markup-compatibility/2006" xmlns:r="http://schemas.openxmlformats.org/officeDocument/2006/relationships" xmlns:w="http://schemas.openxmlformats.org/wordprocessingml/2006/main" xmlns:w14="http://schemas.microsoft.com/office/word/2010/wordml" xmlns:w15="http://schemas.microsoft.com/office/word/2012/wordml" xmlns:w16cex="http://schemas.microsoft.com/office/word/2018/wordml/cex" xmlns:w16cid="http://schemas.microsoft.com/office/word/2016/wordml/cid" xmlns:w16="http://schemas.microsoft.com/office/word/2018/wordml" xmlns:w16sdtdh="http://schemas.microsoft.com/office/word/2020/wordml/sdtdatahash" xmlns:w16se="http://schemas.microsoft.com/office/word/2015/wordml/symex" mc:Ignorable="w14 w15 w16se w16cid w16 w16cex w16sdtdh">
+<w:styles xmlns:mc="http://schemas.openxmlformats.org/markup-compatibility/2006" xmlns:r="http://schemas.openxmlformats.org/officeDocument/2006/relationships" xmlns:w="http://schemas.openxmlformats.org/wordprocessingml/2006/main" xmlns:w14="http://schemas.microsoft.com/office/word/2010/wordml" xmlns:w15="http://schemas.microsoft.com/office/word/2012/wordml" xmlns:w16se="http://schemas.microsoft.com/office/word/2015/wordml/symex" mc:Ignorable="w14 w15 w16se">
   <w:docDefaults>
     <w:rPrDefault>
       <w:rPr>
@@ -2090,7 +2078,7 @@
       </w:pPr>
     </w:pPrDefault>
   </w:docDefaults>
-  <w:latentStyles w:defLockedState="0" w:defUIPriority="99" w:defSemiHidden="0" w:defUnhideWhenUsed="0" w:defQFormat="0" w:count="376">
+  <w:latentStyles w:defLockedState="0" w:defUIPriority="99" w:defSemiHidden="0" w:defUnhideWhenUsed="0" w:defQFormat="0" w:count="371">
     <w:lsdException w:name="Normal" w:uiPriority="4" w:qFormat="1"/>
     <w:lsdException w:name="heading 1" w:uiPriority="10" w:qFormat="1"/>
     <w:lsdException w:name="heading 2" w:semiHidden="1" w:uiPriority="10" w:unhideWhenUsed="1" w:qFormat="1"/>
@@ -2196,6 +2184,7 @@
     <w:lsdException w:name="HTML Sample" w:semiHidden="1" w:unhideWhenUsed="1"/>
     <w:lsdException w:name="HTML Typewriter" w:semiHidden="1" w:unhideWhenUsed="1"/>
     <w:lsdException w:name="HTML Variable" w:semiHidden="1" w:unhideWhenUsed="1"/>
+    <w:lsdException w:name="Normal Table" w:semiHidden="1" w:unhideWhenUsed="1"/>
     <w:lsdException w:name="annotation subject" w:semiHidden="1" w:unhideWhenUsed="1"/>
     <w:lsdException w:name="No List" w:semiHidden="1" w:unhideWhenUsed="1"/>
     <w:lsdException w:name="Outline List 1" w:semiHidden="1" w:unhideWhenUsed="1"/>
@@ -2238,8 +2227,11 @@
     <w:lsdException w:name="Table Contemporary" w:semiHidden="1" w:unhideWhenUsed="1"/>
     <w:lsdException w:name="Table Elegant" w:semiHidden="1" w:unhideWhenUsed="1"/>
     <w:lsdException w:name="Table Professional" w:semiHidden="1" w:unhideWhenUsed="1"/>
+    <w:lsdException w:name="Table Subtle 1" w:semiHidden="1" w:unhideWhenUsed="1"/>
     <w:lsdException w:name="Table Subtle 2" w:semiHidden="1" w:unhideWhenUsed="1"/>
     <w:lsdException w:name="Table Web 1" w:semiHidden="1" w:unhideWhenUsed="1"/>
+    <w:lsdException w:name="Table Web 2" w:semiHidden="1" w:unhideWhenUsed="1"/>
+    <w:lsdException w:name="Table Web 3" w:semiHidden="1" w:unhideWhenUsed="1"/>
     <w:lsdException w:name="Balloon Text" w:semiHidden="1" w:unhideWhenUsed="1"/>
     <w:lsdException w:name="Table Grid" w:uiPriority="39"/>
     <w:lsdException w:name="Table Theme" w:semiHidden="1" w:unhideWhenUsed="1"/>
@@ -2458,11 +2450,6 @@
     <w:lsdException w:name="List Table 5 Dark Accent 6" w:uiPriority="50"/>
     <w:lsdException w:name="List Table 6 Colorful Accent 6" w:uiPriority="51"/>
     <w:lsdException w:name="List Table 7 Colorful Accent 6" w:uiPriority="52"/>
-    <w:lsdException w:name="Mention" w:semiHidden="1" w:unhideWhenUsed="1"/>
-    <w:lsdException w:name="Smart Hyperlink" w:semiHidden="1" w:unhideWhenUsed="1"/>
-    <w:lsdException w:name="Hashtag" w:semiHidden="1" w:unhideWhenUsed="1"/>
-    <w:lsdException w:name="Unresolved Mention" w:semiHidden="1" w:unhideWhenUsed="1"/>
-    <w:lsdException w:name="Smart Link" w:semiHidden="1" w:unhideWhenUsed="1"/>
   </w:latentStyles>
   <w:style w:type="paragraph" w:default="1" w:styleId="Normal">
     <w:name w:val="Normal"/>
@@ -2470,11 +2457,11 @@
     <w:qFormat/>
     <w:rsid w:val="005C1972"/>
   </w:style>
-  <w:style w:type="paragraph" w:styleId="Ttulo1">
+  <w:style w:type="paragraph" w:styleId="Heading1">
     <w:name w:val="heading 1"/>
     <w:basedOn w:val="Normal"/>
     <w:next w:val="Normal"/>
-    <w:link w:val="Ttulo1Carter"/>
+    <w:link w:val="Heading1Char"/>
     <w:uiPriority w:val="10"/>
     <w:qFormat/>
     <w:rsid w:val="005C1972"/>
@@ -2491,11 +2478,11 @@
       <w:szCs w:val="32"/>
     </w:rPr>
   </w:style>
-  <w:style w:type="paragraph" w:styleId="Ttulo2">
+  <w:style w:type="paragraph" w:styleId="Heading2">
     <w:name w:val="heading 2"/>
     <w:basedOn w:val="Normal"/>
     <w:next w:val="Normal"/>
-    <w:link w:val="Ttulo2Carter"/>
+    <w:link w:val="Heading2Char"/>
     <w:uiPriority w:val="10"/>
     <w:unhideWhenUsed/>
     <w:qFormat/>
@@ -2513,11 +2500,11 @@
       <w:szCs w:val="26"/>
     </w:rPr>
   </w:style>
-  <w:style w:type="paragraph" w:styleId="Ttulo3">
+  <w:style w:type="paragraph" w:styleId="Heading3">
     <w:name w:val="heading 3"/>
     <w:basedOn w:val="Normal"/>
     <w:next w:val="Normal"/>
-    <w:link w:val="Ttulo3Carter"/>
+    <w:link w:val="Heading3Char"/>
     <w:uiPriority w:val="10"/>
     <w:semiHidden/>
     <w:unhideWhenUsed/>
@@ -2534,13 +2521,13 @@
       <w:color w:val="1F4D78" w:themeColor="accent1" w:themeShade="7F"/>
     </w:rPr>
   </w:style>
-  <w:style w:type="character" w:default="1" w:styleId="Tipodeletrapredefinidodopargrafo">
+  <w:style w:type="character" w:default="1" w:styleId="DefaultParagraphFont">
     <w:name w:val="Default Paragraph Font"/>
     <w:uiPriority w:val="1"/>
     <w:semiHidden/>
     <w:unhideWhenUsed/>
   </w:style>
-  <w:style w:type="table" w:default="1" w:styleId="Tabelanormal">
+  <w:style w:type="table" w:default="1" w:styleId="TableNormal">
     <w:name w:val="Normal Table"/>
     <w:uiPriority w:val="99"/>
     <w:semiHidden/>
@@ -2555,16 +2542,16 @@
       </w:tblCellMar>
     </w:tblPr>
   </w:style>
-  <w:style w:type="numbering" w:default="1" w:styleId="Semlista">
+  <w:style w:type="numbering" w:default="1" w:styleId="NoList">
     <w:name w:val="No List"/>
     <w:uiPriority w:val="99"/>
     <w:semiHidden/>
     <w:unhideWhenUsed/>
   </w:style>
-  <w:style w:type="character" w:customStyle="1" w:styleId="Ttulo2Carter">
-    <w:name w:val="Título 2 Caráter"/>
-    <w:basedOn w:val="Tipodeletrapredefinidodopargrafo"/>
-    <w:link w:val="Ttulo2"/>
+  <w:style w:type="character" w:customStyle="1" w:styleId="Heading2Char">
+    <w:name w:val="Heading 2 Char"/>
+    <w:basedOn w:val="DefaultParagraphFont"/>
+    <w:link w:val="Heading2"/>
     <w:uiPriority w:val="10"/>
     <w:rsid w:val="005C1972"/>
     <w:rPr>
@@ -2574,10 +2561,10 @@
       <w:szCs w:val="26"/>
     </w:rPr>
   </w:style>
-  <w:style w:type="character" w:customStyle="1" w:styleId="Ttulo3Carter">
-    <w:name w:val="Título 3 Caráter"/>
-    <w:basedOn w:val="Tipodeletrapredefinidodopargrafo"/>
-    <w:link w:val="Ttulo3"/>
+  <w:style w:type="character" w:customStyle="1" w:styleId="Heading3Char">
+    <w:name w:val="Heading 3 Char"/>
+    <w:basedOn w:val="DefaultParagraphFont"/>
+    <w:link w:val="Heading3"/>
     <w:uiPriority w:val="10"/>
     <w:semiHidden/>
     <w:rsid w:val="006D356C"/>
@@ -2597,7 +2584,7 @@
   </w:style>
   <w:style w:type="character" w:customStyle="1" w:styleId="FilosofiaChar">
     <w:name w:val="Filosofia Char"/>
-    <w:basedOn w:val="Tipodeletrapredefinidodopargrafo"/>
+    <w:basedOn w:val="DefaultParagraphFont"/>
     <w:link w:val="Filosofia"/>
     <w:rsid w:val="005C1972"/>
   </w:style>
@@ -2670,10 +2657,10 @@
     <w:uiPriority w:val="3"/>
     <w:rsid w:val="005C1972"/>
   </w:style>
-  <w:style w:type="paragraph" w:styleId="Textodenotaderodap">
+  <w:style w:type="paragraph" w:styleId="FootnoteText">
     <w:name w:val="footnote text"/>
     <w:basedOn w:val="Normal"/>
-    <w:link w:val="TextodenotaderodapCarter"/>
+    <w:link w:val="FootnoteTextChar"/>
     <w:uiPriority w:val="99"/>
     <w:semiHidden/>
     <w:unhideWhenUsed/>
@@ -2686,10 +2673,10 @@
       <w:szCs w:val="20"/>
     </w:rPr>
   </w:style>
-  <w:style w:type="character" w:customStyle="1" w:styleId="TextodenotaderodapCarter">
-    <w:name w:val="Texto de nota de rodapé Caráter"/>
-    <w:basedOn w:val="Tipodeletrapredefinidodopargrafo"/>
-    <w:link w:val="Textodenotaderodap"/>
+  <w:style w:type="character" w:customStyle="1" w:styleId="FootnoteTextChar">
+    <w:name w:val="Footnote Text Char"/>
+    <w:basedOn w:val="DefaultParagraphFont"/>
+    <w:link w:val="FootnoteText"/>
     <w:uiPriority w:val="99"/>
     <w:semiHidden/>
     <w:rsid w:val="006D356C"/>
@@ -2698,9 +2685,9 @@
       <w:szCs w:val="20"/>
     </w:rPr>
   </w:style>
-  <w:style w:type="character" w:styleId="Refdenotaderodap">
+  <w:style w:type="character" w:styleId="FootnoteReference">
     <w:name w:val="footnote reference"/>
-    <w:basedOn w:val="Tipodeletrapredefinidodopargrafo"/>
+    <w:basedOn w:val="DefaultParagraphFont"/>
     <w:uiPriority w:val="99"/>
     <w:semiHidden/>
     <w:unhideWhenUsed/>
@@ -2709,9 +2696,9 @@
       <w:vertAlign w:val="superscript"/>
     </w:rPr>
   </w:style>
-  <w:style w:type="character" w:styleId="Hiperligao">
+  <w:style w:type="character" w:styleId="Hyperlink">
     <w:name w:val="Hyperlink"/>
-    <w:basedOn w:val="Tipodeletrapredefinidodopargrafo"/>
+    <w:basedOn w:val="DefaultParagraphFont"/>
     <w:uiPriority w:val="99"/>
     <w:unhideWhenUsed/>
     <w:rsid w:val="005C1972"/>
@@ -2720,10 +2707,10 @@
       <w:u w:val="single"/>
     </w:rPr>
   </w:style>
-  <w:style w:type="character" w:customStyle="1" w:styleId="Ttulo1Carter">
-    <w:name w:val="Título 1 Caráter"/>
-    <w:basedOn w:val="Tipodeletrapredefinidodopargrafo"/>
-    <w:link w:val="Ttulo1"/>
+  <w:style w:type="character" w:customStyle="1" w:styleId="Heading1Char">
+    <w:name w:val="Heading 1 Char"/>
+    <w:basedOn w:val="DefaultParagraphFont"/>
+    <w:link w:val="Heading1"/>
     <w:uiPriority w:val="10"/>
     <w:rsid w:val="005C1972"/>
     <w:rPr>
@@ -2733,11 +2720,11 @@
       <w:szCs w:val="32"/>
     </w:rPr>
   </w:style>
-  <w:style w:type="paragraph" w:styleId="Ttulo">
+  <w:style w:type="paragraph" w:styleId="Title">
     <w:name w:val="Title"/>
     <w:basedOn w:val="Normal"/>
     <w:next w:val="Normal"/>
-    <w:link w:val="TtuloCarter"/>
+    <w:link w:val="TitleChar"/>
     <w:uiPriority w:val="11"/>
     <w:qFormat/>
     <w:rsid w:val="005C1972"/>
@@ -2753,10 +2740,10 @@
       <w:szCs w:val="56"/>
     </w:rPr>
   </w:style>
-  <w:style w:type="character" w:customStyle="1" w:styleId="TtuloCarter">
-    <w:name w:val="Título Caráter"/>
-    <w:basedOn w:val="Tipodeletrapredefinidodopargrafo"/>
-    <w:link w:val="Ttulo"/>
+  <w:style w:type="character" w:customStyle="1" w:styleId="TitleChar">
+    <w:name w:val="Title Char"/>
+    <w:basedOn w:val="DefaultParagraphFont"/>
+    <w:link w:val="Title"/>
     <w:uiPriority w:val="11"/>
     <w:rsid w:val="005C1972"/>
     <w:rPr>
@@ -2767,7 +2754,7 @@
       <w:szCs w:val="56"/>
     </w:rPr>
   </w:style>
-  <w:style w:type="paragraph" w:styleId="PargrafodaLista">
+  <w:style w:type="paragraph" w:styleId="ListParagraph">
     <w:name w:val="List Paragraph"/>
     <w:basedOn w:val="Normal"/>
     <w:uiPriority w:val="35"/>
@@ -2778,9 +2765,9 @@
       <w:contextualSpacing/>
     </w:pPr>
   </w:style>
-  <w:style w:type="character" w:styleId="Refdecomentrio">
+  <w:style w:type="character" w:styleId="CommentReference">
     <w:name w:val="annotation reference"/>
-    <w:basedOn w:val="Tipodeletrapredefinidodopargrafo"/>
+    <w:basedOn w:val="DefaultParagraphFont"/>
     <w:uiPriority w:val="99"/>
     <w:semiHidden/>
     <w:unhideWhenUsed/>
@@ -2790,10 +2777,10 @@
       <w:szCs w:val="16"/>
     </w:rPr>
   </w:style>
-  <w:style w:type="paragraph" w:styleId="Textodecomentrio">
+  <w:style w:type="paragraph" w:styleId="CommentText">
     <w:name w:val="annotation text"/>
     <w:basedOn w:val="Normal"/>
-    <w:link w:val="TextodecomentrioCarter"/>
+    <w:link w:val="CommentTextChar"/>
     <w:uiPriority w:val="99"/>
     <w:semiHidden/>
     <w:unhideWhenUsed/>
@@ -2806,10 +2793,10 @@
       <w:szCs w:val="20"/>
     </w:rPr>
   </w:style>
-  <w:style w:type="character" w:customStyle="1" w:styleId="TextodecomentrioCarter">
-    <w:name w:val="Texto de comentário Caráter"/>
-    <w:basedOn w:val="Tipodeletrapredefinidodopargrafo"/>
-    <w:link w:val="Textodecomentrio"/>
+  <w:style w:type="character" w:customStyle="1" w:styleId="CommentTextChar">
+    <w:name w:val="Comment Text Char"/>
+    <w:basedOn w:val="DefaultParagraphFont"/>
+    <w:link w:val="CommentText"/>
     <w:uiPriority w:val="99"/>
     <w:semiHidden/>
     <w:rsid w:val="009D6637"/>
@@ -2818,11 +2805,11 @@
       <w:szCs w:val="20"/>
     </w:rPr>
   </w:style>
-  <w:style w:type="paragraph" w:styleId="Assuntodecomentrio">
+  <w:style w:type="paragraph" w:styleId="CommentSubject">
     <w:name w:val="annotation subject"/>
-    <w:basedOn w:val="Textodecomentrio"/>
-    <w:next w:val="Textodecomentrio"/>
-    <w:link w:val="AssuntodecomentrioCarter"/>
+    <w:basedOn w:val="CommentText"/>
+    <w:next w:val="CommentText"/>
+    <w:link w:val="CommentSubjectChar"/>
     <w:uiPriority w:val="99"/>
     <w:semiHidden/>
     <w:unhideWhenUsed/>
@@ -2832,10 +2819,10 @@
       <w:bCs/>
     </w:rPr>
   </w:style>
-  <w:style w:type="character" w:customStyle="1" w:styleId="AssuntodecomentrioCarter">
-    <w:name w:val="Assunto de comentário Caráter"/>
-    <w:basedOn w:val="TextodecomentrioCarter"/>
-    <w:link w:val="Assuntodecomentrio"/>
+  <w:style w:type="character" w:customStyle="1" w:styleId="CommentSubjectChar">
+    <w:name w:val="Comment Subject Char"/>
+    <w:basedOn w:val="CommentTextChar"/>
+    <w:link w:val="CommentSubject"/>
     <w:uiPriority w:val="99"/>
     <w:semiHidden/>
     <w:rsid w:val="009D6637"/>
@@ -2846,7 +2833,7 @@
       <w:szCs w:val="20"/>
     </w:rPr>
   </w:style>
-  <w:style w:type="paragraph" w:styleId="Reviso">
+  <w:style w:type="paragraph" w:styleId="Revision">
     <w:name w:val="Revision"/>
     <w:hidden/>
     <w:uiPriority w:val="99"/>
@@ -2857,10 +2844,10 @@
       <w:jc w:val="left"/>
     </w:pPr>
   </w:style>
-  <w:style w:type="paragraph" w:styleId="Textodebalo">
+  <w:style w:type="paragraph" w:styleId="BalloonText">
     <w:name w:val="Balloon Text"/>
     <w:basedOn w:val="Normal"/>
-    <w:link w:val="TextodebaloCarter"/>
+    <w:link w:val="BalloonTextChar"/>
     <w:uiPriority w:val="99"/>
     <w:semiHidden/>
     <w:unhideWhenUsed/>
@@ -2874,10 +2861,10 @@
       <w:szCs w:val="18"/>
     </w:rPr>
   </w:style>
-  <w:style w:type="character" w:customStyle="1" w:styleId="TextodebaloCarter">
-    <w:name w:val="Texto de balão Caráter"/>
-    <w:basedOn w:val="Tipodeletrapredefinidodopargrafo"/>
-    <w:link w:val="Textodebalo"/>
+  <w:style w:type="character" w:customStyle="1" w:styleId="BalloonTextChar">
+    <w:name w:val="Balloon Text Char"/>
+    <w:basedOn w:val="DefaultParagraphFont"/>
+    <w:link w:val="BalloonText"/>
     <w:uiPriority w:val="99"/>
     <w:semiHidden/>
     <w:rsid w:val="009D6637"/>
@@ -3156,7 +3143,7 @@
 </file>
 
 <file path=customXml/itemProps1.xml><?xml version="1.0" encoding="utf-8"?>
-<ds:datastoreItem xmlns:ds="http://schemas.openxmlformats.org/officeDocument/2006/customXml" ds:itemID="{BDB644AF-B567-4E40-9CB2-3596FE073EA8}">
+<ds:datastoreItem xmlns:ds="http://schemas.openxmlformats.org/officeDocument/2006/customXml" ds:itemID="{25AC2AAD-3E6D-46E8-966B-E44A3D02235F}">
   <ds:schemaRefs>
     <ds:schemaRef ds:uri="http://schemas.openxmlformats.org/officeDocument/2006/bibliography"/>
   </ds:schemaRefs>

</xml_diff>

<commit_message>
tratamento final finalmete comecado
</commit_message>
<xml_diff>
--- a/relatorio I e II.docx
+++ b/relatorio I e II.docx
@@ -78,7 +78,27 @@
         <w:t xml:space="preserve"> vazia com as mesmas categorias</w:t>
       </w:r>
       <w:r>
-        <w:t xml:space="preserve"> dos dados. Foi também adicionado códigos às restantes respostas às perguntas do inquérito.</w:t>
+        <w:t xml:space="preserve"> d</w:t>
+      </w:r>
+      <w:r>
+        <w:t>a folha</w:t>
+      </w:r>
+      <w:r>
+        <w:t xml:space="preserve"> </w:t>
+      </w:r>
+      <w:r>
+        <w:t>“</w:t>
+      </w:r>
+      <w:r>
+        <w:t>dados</w:t>
+      </w:r>
+      <w:r>
+        <w:t>”</w:t>
+      </w:r>
+      <w:bookmarkStart w:id="0" w:name="_GoBack"/>
+      <w:bookmarkEnd w:id="0"/>
+      <w:r>
+        <w:t>. Foi também adicionado códigos às restantes respostas às perguntas do inquérito.</w:t>
       </w:r>
     </w:p>
     <w:p>
@@ -244,6 +264,7 @@
         </w:rPr>
       </w:pPr>
       <w:r>
+        <w:lastRenderedPageBreak/>
         <w:tab/>
       </w:r>
       <w:r>
@@ -262,7 +283,6 @@
         </w:numPr>
       </w:pPr>
       <w:r>
-        <w:lastRenderedPageBreak/>
         <w:t xml:space="preserve">Utilizar a função IF com o valor lógico </w:t>
       </w:r>
       <w:r>
@@ -463,11 +483,9 @@
       <w:r>
         <w:t>“</w:t>
       </w:r>
-      <w:proofErr w:type="spellStart"/>
       <w:r>
         <w:t>urbrural</w:t>
       </w:r>
-      <w:proofErr w:type="spellEnd"/>
       <w:r>
         <w:t xml:space="preserve">”. Deste modo, </w:t>
       </w:r>
@@ -614,15 +632,7 @@
         <w:t>r</w:t>
       </w:r>
       <w:r>
-        <w:t xml:space="preserve"> a lista para o </w:t>
-      </w:r>
-      <w:proofErr w:type="spellStart"/>
-      <w:r>
-        <w:t>urbrural</w:t>
-      </w:r>
-      <w:proofErr w:type="spellEnd"/>
-      <w:r>
-        <w:t xml:space="preserve"> e o valor numérico para as idades.</w:t>
+        <w:t xml:space="preserve"> a lista para o urbrural e o valor numérico para as idades.</w:t>
       </w:r>
     </w:p>
     <w:p>
@@ -656,15 +666,7 @@
         <w:tab/>
       </w:r>
       <w:r>
-        <w:t>O sexto ponto pedia-se para “Construir uma tabela de frequências absolutas com funções de contagem e cálculo de percentagens. Era então tencionado que se utilizassem funções de contagem numa dada variável, determinando assim a frequência (quantidade de vezes que aparecem) de certos valores numa dada coluna. Por fim, esses dados seriam utilizados para construir a tabela de frequências absolutas. A variável escolhida para ser analisada foi “</w:t>
-      </w:r>
-      <w:proofErr w:type="spellStart"/>
-      <w:r>
-        <w:t>urbrural</w:t>
-      </w:r>
-      <w:proofErr w:type="spellEnd"/>
-      <w:r>
-        <w:t>” e foram considerados todos os valores da coluna respetiva (incluindo os “NA”).</w:t>
+        <w:t>O sexto ponto pedia-se para “Construir uma tabela de frequências absolutas com funções de contagem e cálculo de percentagens. Era então tencionado que se utilizassem funções de contagem numa dada variável, determinando assim a frequência (quantidade de vezes que aparecem) de certos valores numa dada coluna. Por fim, esses dados seriam utilizados para construir a tabela de frequências absolutas. A variável escolhida para ser analisada foi “urbrural” e foram considerados todos os valores da coluna respetiva (incluindo os “NA”).</w:t>
       </w:r>
     </w:p>
     <w:p>
@@ -692,7 +694,13 @@
         </w:numPr>
       </w:pPr>
       <w:r>
-        <w:t>Utilizar a função CONTAR.SE.</w:t>
+        <w:t xml:space="preserve">Utilizar a função </w:t>
+      </w:r>
+      <w:r>
+        <w:t>COUNTIF</w:t>
+      </w:r>
+      <w:r>
+        <w:t>.</w:t>
       </w:r>
     </w:p>
     <w:p>
@@ -853,8 +861,6 @@
           <w:numId w:val="7"/>
         </w:numPr>
       </w:pPr>
-      <w:bookmarkStart w:id="0" w:name="_GoBack"/>
-      <w:bookmarkEnd w:id="0"/>
       <w:r>
         <w:t xml:space="preserve">Carregar em </w:t>
       </w:r>
@@ -998,15 +1004,7 @@
         <w:t xml:space="preserve"> a variável </w:t>
       </w:r>
       <w:r>
-        <w:t>“</w:t>
-      </w:r>
-      <w:proofErr w:type="spellStart"/>
-      <w:r>
-        <w:t>anos_esc</w:t>
-      </w:r>
-      <w:proofErr w:type="spellEnd"/>
-      <w:r>
-        <w:t>”</w:t>
+        <w:t>“anos_esc”</w:t>
       </w:r>
       <w:r>
         <w:t>, para as</w:t>
@@ -1139,13 +1137,8 @@
         <w:pStyle w:val="Heading1"/>
       </w:pPr>
       <w:r>
-        <w:t xml:space="preserve">II – Tarefas </w:t>
-      </w:r>
-      <w:proofErr w:type="spellStart"/>
-      <w:r>
-        <w:t>Jamovi</w:t>
-      </w:r>
-      <w:proofErr w:type="spellEnd"/>
+        <w:t>II – Tarefas Jamovi</w:t>
+      </w:r>
     </w:p>
     <w:p>
       <w:pPr>
@@ -1155,23 +1148,7 @@
       </w:pPr>
       <w:r>
         <w:tab/>
-        <w:t xml:space="preserve">O </w:t>
-      </w:r>
-      <w:proofErr w:type="spellStart"/>
-      <w:r>
-        <w:t>Jamovi</w:t>
-      </w:r>
-      <w:proofErr w:type="spellEnd"/>
-      <w:r>
-        <w:t xml:space="preserve"> é uma ferramenta cujo o intuito é “estabelecer uma ponte entre investigador e estaticista, de uma forma livre e aberta”. Este projeto (</w:t>
-      </w:r>
-      <w:proofErr w:type="spellStart"/>
-      <w:r>
-        <w:t>Jamovi</w:t>
-      </w:r>
-      <w:proofErr w:type="spellEnd"/>
-      <w:r>
-        <w:t>) foi formado segundo a filosofia de que todo o software de ciência de dados deve ser dirigido pela comunidade, ou seja, qualquer pessoa deve conseguir publicar análises de dados.</w:t>
+        <w:t>O Jamovi é uma ferramenta cujo o intuito é “estabelecer uma ponte entre investigador e estaticista, de uma forma livre e aberta”. Este projeto (Jamovi) foi formado segundo a filosofia de que todo o software de ciência de dados deve ser dirigido pela comunidade, ou seja, qualquer pessoa deve conseguir publicar análises de dados.</w:t>
       </w:r>
     </w:p>
     <w:p>
@@ -3143,7 +3120,7 @@
 </file>
 
 <file path=customXml/itemProps1.xml><?xml version="1.0" encoding="utf-8"?>
-<ds:datastoreItem xmlns:ds="http://schemas.openxmlformats.org/officeDocument/2006/customXml" ds:itemID="{25AC2AAD-3E6D-46E8-966B-E44A3D02235F}">
+<ds:datastoreItem xmlns:ds="http://schemas.openxmlformats.org/officeDocument/2006/customXml" ds:itemID="{BFB2D7E4-1650-4837-943F-9BAA5CC87D67}">
   <ds:schemaRefs>
     <ds:schemaRef ds:uri="http://schemas.openxmlformats.org/officeDocument/2006/bibliography"/>
   </ds:schemaRefs>

</xml_diff>

<commit_message>
Relatorio I e II done
</commit_message>
<xml_diff>
--- a/relatorio I e II.docx
+++ b/relatorio I e II.docx
@@ -486,11 +486,9 @@
       <w:r>
         <w:t>“</w:t>
       </w:r>
-      <w:proofErr w:type="spellStart"/>
       <w:r>
         <w:t>urbrural</w:t>
       </w:r>
-      <w:proofErr w:type="spellEnd"/>
       <w:r>
         <w:t xml:space="preserve">”. Deste modo, </w:t>
       </w:r>
@@ -637,15 +635,7 @@
         <w:t>r</w:t>
       </w:r>
       <w:r>
-        <w:t xml:space="preserve"> a lista para o </w:t>
-      </w:r>
-      <w:proofErr w:type="spellStart"/>
-      <w:r>
-        <w:t>urbrural</w:t>
-      </w:r>
-      <w:proofErr w:type="spellEnd"/>
-      <w:r>
-        <w:t xml:space="preserve"> e o valor numérico para as idades.</w:t>
+        <w:t xml:space="preserve"> a lista para o urbrural e o valor numérico para as idades.</w:t>
       </w:r>
     </w:p>
     <w:p>
@@ -685,15 +675,7 @@
         <w:tab/>
       </w:r>
       <w:r>
-        <w:t>O sexto ponto pedia-se para “Construir uma tabela de frequências absolutas com funções de contagem e cálculo de percentagens. Era então tencionado que se utilizassem funções de contagem numa dada variável, determinando assim a frequência (quantidade de vezes que aparecem) de certos valores numa dada coluna. Por fim, esses dados seriam utilizados para construir a tabela de frequências absolutas. A variável escolhida para ser analisada foi “</w:t>
-      </w:r>
-      <w:proofErr w:type="spellStart"/>
-      <w:r>
-        <w:t>urbrural</w:t>
-      </w:r>
-      <w:proofErr w:type="spellEnd"/>
-      <w:r>
-        <w:t>” e foram considerados todos os valores da coluna respetiva (incluindo os “NA”).</w:t>
+        <w:t>O sexto ponto pedia-se para “Construir uma tabela de frequências absolutas com funções de contagem e cálculo de percentagens. Era então tencionado que se utilizassem funções de contagem numa dada variável, determinando assim a frequência (quantidade de vezes que aparecem) de certos valores numa dada coluna. Por fim, esses dados seriam utilizados para construir a tabela de frequências absolutas. A variável escolhida para ser analisada foi “urbrural” e foram considerados todos os valores da coluna respetiva (incluindo os “NA”).</w:t>
       </w:r>
     </w:p>
     <w:p>
@@ -1037,15 +1019,7 @@
         <w:t xml:space="preserve"> a variável </w:t>
       </w:r>
       <w:r>
-        <w:t>“</w:t>
-      </w:r>
-      <w:proofErr w:type="spellStart"/>
-      <w:r>
-        <w:t>anos_esc</w:t>
-      </w:r>
-      <w:proofErr w:type="spellEnd"/>
-      <w:r>
-        <w:t>”</w:t>
+        <w:t>“anos_esc”</w:t>
       </w:r>
       <w:r>
         <w:t>, para as</w:t>
@@ -1184,34 +1158,19 @@
         <w:pStyle w:val="Heading1"/>
       </w:pPr>
       <w:r>
-        <w:t xml:space="preserve">II – Tarefas </w:t>
-      </w:r>
-      <w:proofErr w:type="spellStart"/>
-      <w:r>
-        <w:t>Jamovi</w:t>
-      </w:r>
-      <w:proofErr w:type="spellEnd"/>
+        <w:t>II – Tarefas Jamovi</w:t>
+      </w:r>
     </w:p>
     <w:p>
       <w:r>
         <w:tab/>
-        <w:t>Na segunda secção deste trabalho foi utilizada a ferramenta “</w:t>
-      </w:r>
-      <w:proofErr w:type="spellStart"/>
-      <w:r>
-        <w:t>Jamovi</w:t>
-      </w:r>
-      <w:proofErr w:type="spellEnd"/>
-      <w:r>
-        <w:t xml:space="preserve">”, que proporcionou uma fácil leitura dos dados. Assim, várias tabelas descritivas e um gráfico com cruzamento de variáveis foram criadas no </w:t>
-      </w:r>
-      <w:proofErr w:type="spellStart"/>
-      <w:r>
-        <w:t>Jamovi</w:t>
-      </w:r>
-      <w:proofErr w:type="spellEnd"/>
-      <w:r>
-        <w:t xml:space="preserve"> e com recurso ao módulo R para consolidar esta análise. </w:t>
+        <w:t>Na segunda secção deste trabalho foi utilizada a ferramenta “Jamovi”, que proporcionou uma fácil leitura dos dados. Assim, várias tabelas descritivas e um gráfico com cruzamento de variáveis foram criadas no Jamovi e com recurso ao módulo R</w:t>
+      </w:r>
+      <w:r>
+        <w:t>,</w:t>
+      </w:r>
+      <w:r>
+        <w:t xml:space="preserve"> para consolidar esta análise. </w:t>
       </w:r>
     </w:p>
     <w:p>
@@ -1219,23 +1178,13 @@
         <w:ind w:firstLine="708"/>
       </w:pPr>
       <w:r>
-        <w:t xml:space="preserve">Para se melhor a importância do </w:t>
-      </w:r>
-      <w:proofErr w:type="spellStart"/>
-      <w:r>
-        <w:t>Jamovi</w:t>
-      </w:r>
-      <w:proofErr w:type="spellEnd"/>
-      <w:r>
-        <w:t>, digamos que esta ferramenta surgiu com o intuito de “estabelecer uma ponte entre investigador e estaticista, de uma forma livre e aberta”. Quer isto dizer, que este projeto (</w:t>
-      </w:r>
-      <w:proofErr w:type="spellStart"/>
-      <w:r>
-        <w:t>Jamovi</w:t>
-      </w:r>
-      <w:proofErr w:type="spellEnd"/>
-      <w:r>
-        <w:t>) foi formado segundo a filosofia de que todo o software de ciência de dados deve ser dirigido pela comunidade, ou seja, qualquer pessoa deve conseguir publicar análises de dados.</w:t>
+        <w:t xml:space="preserve">Para se melhor </w:t>
+      </w:r>
+      <w:r>
+        <w:t xml:space="preserve">entender </w:t>
+      </w:r>
+      <w:r>
+        <w:t>a importância do Jamovi, digamos que esta ferramenta surgiu com o intuito de “estabelecer uma ponte entre investigador e estaticista, de uma forma livre e aberta”. Quer isto dizer, que este projeto (Jamovi) foi formado segundo a filosofia de que todo o software de ciência de dados deve ser dirigido pela comunidade, ou seja, qualquer pessoa deve conseguir publicar análises de dados.</w:t>
       </w:r>
     </w:p>
     <w:p>
@@ -1304,6 +1253,15 @@
     </w:p>
     <w:p>
       <w:pPr>
+        <w:pStyle w:val="ListParagraph"/>
+        <w:ind w:left="1068"/>
+        <w:rPr>
+          <w:u w:val="single"/>
+        </w:rPr>
+      </w:pPr>
+    </w:p>
+    <w:p>
+      <w:pPr>
         <w:ind w:left="708"/>
         <w:rPr>
           <w:u w:val="single"/>
@@ -1330,6 +1288,15 @@
       <w:r>
         <w:t>Introduzir uma descrição às variáveis “v12”, “v13”, “v14”, “v15”, “v16”, “v72” (para uma melhor compreensão dos dados).</w:t>
       </w:r>
+    </w:p>
+    <w:p>
+      <w:pPr>
+        <w:pStyle w:val="ListParagraph"/>
+        <w:ind w:left="1068"/>
+        <w:rPr>
+          <w:u w:val="single"/>
+        </w:rPr>
+      </w:pPr>
     </w:p>
     <w:p>
       <w:pPr>
@@ -1502,15 +1469,7 @@
     <w:p/>
     <w:p>
       <w:r>
-        <w:t>Para a segunda tabela, optámos por juntar as duas variáveis: “</w:t>
-      </w:r>
-      <w:proofErr w:type="spellStart"/>
-      <w:r>
-        <w:t>anos_esc</w:t>
-      </w:r>
-      <w:proofErr w:type="spellEnd"/>
-      <w:r>
-        <w:t>” e “agregado”. O resultado foi a seguinte tabela:</w:t>
+        <w:t>Para a segunda tabela, optámos por juntar as duas variáveis: “anos_esc” e “agregado”. O resultado foi a seguinte tabela:</w:t>
       </w:r>
     </w:p>
     <w:p>
@@ -1612,15 +1571,7 @@
     <w:p/>
     <w:p>
       <w:r>
-        <w:t>Para a última tabela decidimos cruzar os variáveis “</w:t>
-      </w:r>
-      <w:proofErr w:type="spellStart"/>
-      <w:r>
-        <w:t>anos_esc</w:t>
-      </w:r>
-      <w:proofErr w:type="spellEnd"/>
-      <w:r>
-        <w:t>” (para meter em “Variáveis”) e “sexo” (para meter em “Separar por”), obtendo a seguinte tabela:</w:t>
+        <w:t>Para a última tabela decidimos cruzar os variáveis “anos_esc” (para meter em “Variáveis”) e “sexo” (para meter em “Separar por”), obtendo a seguinte tabela:</w:t>
       </w:r>
     </w:p>
     <w:p>
@@ -1694,28 +1645,15 @@
           <w:sz w:val="32"/>
           <w:szCs w:val="32"/>
         </w:rPr>
-        <w:t>Tabelas com medidas descritiva</w:t>
-      </w:r>
-      <w:r>
-        <w:rPr>
-          <w:sz w:val="32"/>
-          <w:szCs w:val="32"/>
-        </w:rPr>
-        <w:t>s</w:t>
-      </w:r>
-    </w:p>
-    <w:p/>
-    <w:p>
-      <w:r>
-        <w:t>Para o segundo ponto, era pedido “Um gráfico com cruzamento de variáveis”. Para a resolução deste tópico decidimos utilizar as variáveis “v15” (“É correto usar animais em experiências médicas se isso contribuir para salvar vidas humanas?”) e “</w:t>
-      </w:r>
-      <w:proofErr w:type="spellStart"/>
-      <w:r>
-        <w:t>urbrural</w:t>
-      </w:r>
-      <w:proofErr w:type="spellEnd"/>
-      <w:r>
-        <w:t>” (indica o meio de habitação do inquirido).</w:t>
+        <w:t>Tabelas com medidas descritivas</w:t>
+      </w:r>
+    </w:p>
+    <w:p>
+      <w:pPr>
+        <w:ind w:firstLine="708"/>
+      </w:pPr>
+      <w:r>
+        <w:t>Para o segundo ponto, era pedido “Um gráfico com cruzamento de variáveis”. Para a resolução deste tópico decidimos utilizar as variáveis “v15” (“É correto usar animais em experiências médicas se isso contribuir para salvar vidas humanas?”) e “urbrural” (indica o meio de habitação do inquirido).</w:t>
       </w:r>
     </w:p>
     <w:p>
@@ -1771,15 +1709,7 @@
     </w:p>
     <w:p>
       <w:r>
-        <w:t>Utilizando as variáveis acima (a “v15” para meter em “Variáveis” e a “</w:t>
-      </w:r>
-      <w:proofErr w:type="spellStart"/>
-      <w:r>
-        <w:t>urbrural</w:t>
-      </w:r>
-      <w:proofErr w:type="spellEnd"/>
-      <w:r>
-        <w:t>” para meter em “Separar por”), o seguinte gráfico de barras foi feito.</w:t>
+        <w:t>Utilizando as variáveis acima (a “v15” para meter em “Variáveis” e a “urbrural” para meter em “Separar por”), o seguinte gráfico de barras foi feito.</w:t>
       </w:r>
     </w:p>
     <w:p>
@@ -1903,15 +1833,7 @@
         </w:numPr>
       </w:pPr>
       <w:r>
-        <w:t>Completar o espaço “quando $</w:t>
-      </w:r>
-      <w:proofErr w:type="spellStart"/>
-      <w:r>
-        <w:t>source</w:t>
-      </w:r>
-      <w:proofErr w:type="spellEnd"/>
-      <w:r>
-        <w:t>” com “== ‘#N/A’””</w:t>
+        <w:t>Completar o espaço “quando $source” com “== ‘#N/A’””</w:t>
       </w:r>
     </w:p>
     <w:p>
@@ -1921,15 +1843,7 @@
     </w:p>
     <w:p>
       <w:r>
-        <w:t>Através da utilização deste procedimento na variável “</w:t>
-      </w:r>
-      <w:proofErr w:type="spellStart"/>
-      <w:r>
-        <w:t>urbrural</w:t>
-      </w:r>
-      <w:proofErr w:type="spellEnd"/>
-      <w:r>
-        <w:t xml:space="preserve">”, o gráfico anterior atualiza para o seguinte: </w:t>
+        <w:t xml:space="preserve">Através da utilização deste procedimento na variável “urbrural”, o gráfico anterior atualiza para o seguinte: </w:t>
       </w:r>
     </w:p>
     <w:p>
@@ -2004,60 +1918,6 @@
     <w:p>
       <w:r>
         <w:t>Com uma breve análise ao gráfico, observa-se que a maioria de pessoas que concorda ser correto usar animais em experiências médicas se isso contribuir para salvar vidas são do meio rural, enquanto a maioria que discorda é proveniente do meio Urbano.</w:t>
-      </w:r>
-    </w:p>
-    <w:p/>
-    <w:p/>
-    <w:p>
-      <w:r>
-        <w:rPr>
-          <w:highlight w:val="yellow"/>
-        </w:rPr>
-        <w:t>Apagar</w:t>
-      </w:r>
-    </w:p>
-    <w:p>
-      <w:r>
-        <w:t>(Para possíveis arranjos no último procedimento)</w:t>
-      </w:r>
-    </w:p>
-    <w:p>
-      <w:r>
-        <w:t>Como apareciam os valores omissos no gráfico, solucionamos com os seguintes passos:</w:t>
-      </w:r>
-    </w:p>
-    <w:p>
-      <w:r>
-        <w:t>Fomos para a aba dos “Dados”, selecionamos a coluna da variável “</w:t>
-      </w:r>
-      <w:proofErr w:type="spellStart"/>
-      <w:r>
-        <w:t>urbrural</w:t>
-      </w:r>
-      <w:proofErr w:type="spellEnd"/>
-      <w:r>
-        <w:t xml:space="preserve">” e “Valores omissos”. Abrindo a janela dos valores omissos, clicamos em “Adicionar valor omisso”, completamos o espaço </w:t>
-      </w:r>
-      <w:proofErr w:type="spellStart"/>
-      <w:proofErr w:type="gramStart"/>
-      <w:r>
-        <w:t>C“</w:t>
-      </w:r>
-      <w:proofErr w:type="gramEnd"/>
-      <w:r>
-        <w:t>quando</w:t>
-      </w:r>
-      <w:proofErr w:type="spellEnd"/>
-      <w:r>
-        <w:t xml:space="preserve"> $</w:t>
-      </w:r>
-      <w:proofErr w:type="spellStart"/>
-      <w:r>
-        <w:t>source</w:t>
-      </w:r>
-      <w:proofErr w:type="spellEnd"/>
-      <w:r>
-        <w:t>” com “== ‘#N/A’” e agora o gráfico atualiza para este:</w:t>
       </w:r>
     </w:p>
     <w:p/>
@@ -3858,6 +3718,7 @@
     <w:lsdException w:name="HTML Sample" w:semiHidden="1" w:unhideWhenUsed="1"/>
     <w:lsdException w:name="HTML Typewriter" w:semiHidden="1" w:unhideWhenUsed="1"/>
     <w:lsdException w:name="HTML Variable" w:semiHidden="1" w:unhideWhenUsed="1"/>
+    <w:lsdException w:name="Normal Table" w:semiHidden="1" w:unhideWhenUsed="1"/>
     <w:lsdException w:name="annotation subject" w:semiHidden="1" w:unhideWhenUsed="1"/>
     <w:lsdException w:name="No List" w:semiHidden="1" w:unhideWhenUsed="1"/>
     <w:lsdException w:name="Outline List 1" w:semiHidden="1" w:unhideWhenUsed="1"/>
@@ -3900,8 +3761,11 @@
     <w:lsdException w:name="Table Contemporary" w:semiHidden="1" w:unhideWhenUsed="1"/>
     <w:lsdException w:name="Table Elegant" w:semiHidden="1" w:unhideWhenUsed="1"/>
     <w:lsdException w:name="Table Professional" w:semiHidden="1" w:unhideWhenUsed="1"/>
+    <w:lsdException w:name="Table Subtle 1" w:semiHidden="1" w:unhideWhenUsed="1"/>
     <w:lsdException w:name="Table Subtle 2" w:semiHidden="1" w:unhideWhenUsed="1"/>
     <w:lsdException w:name="Table Web 1" w:semiHidden="1" w:unhideWhenUsed="1"/>
+    <w:lsdException w:name="Table Web 2" w:semiHidden="1" w:unhideWhenUsed="1"/>
+    <w:lsdException w:name="Table Web 3" w:semiHidden="1" w:unhideWhenUsed="1"/>
     <w:lsdException w:name="Balloon Text" w:semiHidden="1" w:unhideWhenUsed="1"/>
     <w:lsdException w:name="Table Grid" w:uiPriority="39"/>
     <w:lsdException w:name="Table Theme" w:semiHidden="1" w:unhideWhenUsed="1"/>

</xml_diff>